<commit_message>
sponsorship update after meeting
</commit_message>
<xml_diff>
--- a/Business/Finance/Sponsorship/Sponsorship Packet.docx
+++ b/Business/Finance/Sponsorship/Sponsorship Packet.docx
@@ -835,7 +835,7 @@
               </mc:Choice>
               <mc:Fallback>
                 <w:pict>
-                  <v:rect w14:anchorId="3B678FD8" id="Rectangle 13" o:spid="_x0000_s1026" style="position:absolute;margin-left:0;margin-top:-35.95pt;width:504.65pt;height:312pt;z-index:251659266;visibility:visible;mso-wrap-style:square;mso-wrap-distance-left:9pt;mso-wrap-distance-top:0;mso-wrap-distance-right:9pt;mso-wrap-distance-bottom:0;mso-position-horizontal:center;mso-position-horizontal-relative:margin;mso-position-vertical:absolute;mso-position-vertical-relative:text;v-text-anchor:middle" o:gfxdata="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" fillcolor="#002060" stroked="f" strokeweight="1pt">
+                  <v:rect w14:anchorId="69530DF0" id="Rectangle 13" o:spid="_x0000_s1026" style="position:absolute;margin-left:0;margin-top:-35.95pt;width:504.65pt;height:312pt;z-index:251659266;visibility:visible;mso-wrap-style:square;mso-wrap-distance-left:9pt;mso-wrap-distance-top:0;mso-wrap-distance-right:9pt;mso-wrap-distance-bottom:0;mso-position-horizontal:center;mso-position-horizontal-relative:margin;mso-position-vertical:absolute;mso-position-vertical-relative:text;v-text-anchor:middle" o:gfxdata="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" fillcolor="#002060" stroked="f" strokeweight="1pt">
                     <w10:wrap anchorx="margin"/>
                   </v:rect>
                 </w:pict>
@@ -1050,15 +1050,7 @@
         <w:rPr>
           <w:highlight w:val="yellow"/>
         </w:rPr>
-        <w:t>e can expand and successfully run a student based organizatio</w:t>
-      </w:r>
-      <w:bookmarkStart w:id="3" w:name="_GoBack"/>
-      <w:bookmarkEnd w:id="3"/>
-      <w:r>
-        <w:rPr>
-          <w:highlight w:val="yellow"/>
-        </w:rPr>
-        <w:t>n</w:t>
+        <w:t>e can expand and successfully run a student based organization</w:t>
       </w:r>
       <w:r>
         <w:t>.</w:t>
@@ -1122,19 +1114,19 @@
           <w:numId w:val="19"/>
         </w:numPr>
       </w:pPr>
-      <w:commentRangeStart w:id="4"/>
+      <w:commentRangeStart w:id="3"/>
       <w:r>
         <w:rPr>
           <w:highlight w:val="yellow"/>
         </w:rPr>
         <w:t>Plan outreach events to entice more members to join the organization</w:t>
       </w:r>
-      <w:commentRangeEnd w:id="4"/>
+      <w:commentRangeEnd w:id="3"/>
       <w:r>
         <w:rPr>
           <w:rStyle w:val="CommentReference"/>
         </w:rPr>
-        <w:commentReference w:id="4"/>
+        <w:commentReference w:id="3"/>
       </w:r>
       <w:r>
         <w:t>.</w:t>
@@ -1167,13 +1159,19 @@
         <w:t xml:space="preserve"> hybrid</w:t>
       </w:r>
       <w:r>
-        <w:t xml:space="preserve"> rocket to perform in the SEDS rocketry competition </w:t>
+        <w:t xml:space="preserve"> rocket to perform in the </w:t>
+      </w:r>
+      <w:r>
+        <w:t>University Student Rocketry C</w:t>
+      </w:r>
+      <w:r>
+        <w:t xml:space="preserve">ompetition </w:t>
       </w:r>
       <w:r>
         <w:t xml:space="preserve">in </w:t>
       </w:r>
       <w:r>
-        <w:t>Florida this year</w:t>
+        <w:t>Florida next year</w:t>
       </w:r>
       <w:r>
         <w:t>.</w:t>
@@ -1191,7 +1189,10 @@
         <w:t xml:space="preserve">Host </w:t>
       </w:r>
       <w:r>
-        <w:t>monthly learning sessions to learn a new topic in the subject of astronomy, engineering or business.</w:t>
+        <w:t>monthly learning sessions to learn a new topic in the subject of ast</w:t>
+      </w:r>
+      <w:r>
+        <w:t>ronomy, engineering or business from outside professionals.</w:t>
       </w:r>
     </w:p>
     <w:p>
@@ -1241,13 +1242,13 @@
         <w:t>op equipment, purchase parts</w:t>
       </w:r>
       <w:r>
-        <w:t>, and pay for business and travel expenses. In addition to monetary donations material</w:t>
+        <w:t>, and pay for business and travel expenses. In additio</w:t>
       </w:r>
       <w:r>
-        <w:t>;</w:t>
+        <w:t>n to monetary donations, materials</w:t>
       </w:r>
       <w:r>
-        <w:t xml:space="preserve"> goods, discounts</w:t>
+        <w:t>, discounts</w:t>
       </w:r>
       <w:r>
         <w:t>, and services are also appreciated</w:t>
@@ -1330,20 +1331,32 @@
       <w:r>
         <w:t>Our club consists of students across a multitude of ages and majors</w:t>
       </w:r>
-      <w:commentRangeStart w:id="5"/>
+      <w:commentRangeStart w:id="4"/>
       <w:r>
-        <w:t xml:space="preserve">. By bringing together underclassmen with an interest in space or rocket technologies with upperclassmen with the experience and know how to make our plans reality, we have created a team of competent individuals who work together as a team. </w:t>
+        <w:t xml:space="preserve">. </w:t>
       </w:r>
-      <w:commentRangeEnd w:id="5"/>
+      <w:r>
+        <w:t xml:space="preserve">We bring </w:t>
+      </w:r>
+      <w:r>
+        <w:t>together underclass</w:t>
+      </w:r>
+      <w:r>
+        <w:t xml:space="preserve">men with an interest in space and rocket technologies, </w:t>
+      </w:r>
+      <w:r>
+        <w:t xml:space="preserve">we have created a team of competent individuals who work together as a team. </w:t>
+      </w:r>
+      <w:commentRangeEnd w:id="4"/>
       <w:r>
         <w:rPr>
           <w:rStyle w:val="CommentReference"/>
         </w:rPr>
-        <w:commentReference w:id="5"/>
+        <w:commentReference w:id="4"/>
       </w:r>
     </w:p>
     <w:p>
-      <w:commentRangeStart w:id="6"/>
+      <w:commentRangeStart w:id="5"/>
       <w:r>
         <w:rPr>
           <w:noProof/>
@@ -1424,6 +1437,28 @@
       <w:r>
         <w:t>Computer Science and more all participate in the club in some capacity, expanding the reach of sponsorship benefits across multiple departments.</w:t>
       </w:r>
+      <w:commentRangeEnd w:id="5"/>
+      <w:r>
+        <w:rPr>
+          <w:rStyle w:val="CommentReference"/>
+        </w:rPr>
+        <w:commentReference w:id="5"/>
+      </w:r>
+      <w:r>
+        <w:t xml:space="preserve"> </w:t>
+      </w:r>
+    </w:p>
+    <w:p>
+      <w:r>
+        <w:t xml:space="preserve">Detailed on the next page are the other benefits that your business will receive </w:t>
+      </w:r>
+      <w:r>
+        <w:t xml:space="preserve">in return for your sponsorship or </w:t>
+      </w:r>
+      <w:commentRangeStart w:id="6"/>
+      <w:r>
+        <w:t>aid</w:t>
+      </w:r>
       <w:commentRangeEnd w:id="6"/>
       <w:r>
         <w:rPr>
@@ -1432,72 +1467,28 @@
         <w:commentReference w:id="6"/>
       </w:r>
       <w:r>
-        <w:t xml:space="preserve"> Contact information will be provided from the students for potential recruitment talks and opportunities.</w:t>
+        <w:t>.</w:t>
       </w:r>
     </w:p>
     <w:p>
       <w:r>
-        <w:t xml:space="preserve">Detailed on the next page are the other benefits that your business will receive </w:t>
-      </w:r>
-      <w:r>
-        <w:t>in return for your sponsorship or aid.</w:t>
-      </w:r>
-    </w:p>
-    <w:p>
-      <w:pPr>
-        <w:tabs>
-          <w:tab w:val="left" w:pos="2040"/>
-        </w:tabs>
-      </w:pPr>
-    </w:p>
-    <w:p>
-      <w:pPr>
-        <w:tabs>
-          <w:tab w:val="left" w:pos="2040"/>
-        </w:tabs>
-        <w:sectPr>
-          <w:headerReference w:type="default" r:id="rId17"/>
-          <w:footerReference w:type="default" r:id="rId18"/>
-          <w:pgSz w:w="12240" w:h="15840"/>
-          <w:pgMar w:top="1440" w:right="1440" w:bottom="1440" w:left="1440" w:header="720" w:footer="720" w:gutter="0"/>
-          <w:pgNumType w:start="0"/>
-          <w:cols w:space="720"/>
-          <w:docGrid w:linePitch="299"/>
-        </w:sectPr>
-      </w:pPr>
-    </w:p>
-    <w:p/>
-    <w:p/>
-    <w:p/>
-    <w:p>
-      <w:r>
         <w:rPr>
           <w:noProof/>
-          <w:lang w:eastAsia="en-US"/>
         </w:rPr>
-        <w:lastRenderedPageBreak/>
         <mc:AlternateContent>
           <mc:Choice Requires="wps">
             <w:drawing>
-              <wp:anchor distT="45720" distB="45720" distL="114300" distR="114300" simplePos="0" relativeHeight="251663362" behindDoc="1" locked="0" layoutInCell="1" allowOverlap="1" wp14:anchorId="2D727400" wp14:editId="7E327EB4">
+              <wp:anchor distT="45720" distB="45720" distL="114300" distR="114300" simplePos="0" relativeHeight="251668482" behindDoc="0" locked="0" layoutInCell="1" allowOverlap="1" wp14:anchorId="1F2EB6BD" wp14:editId="75A94266">
                 <wp:simplePos x="0" y="0"/>
-                <wp:positionH relativeFrom="column">
-                  <wp:posOffset>2023322</wp:posOffset>
+                <wp:positionH relativeFrom="margin">
+                  <wp:align>right</wp:align>
                 </wp:positionH>
-                <wp:positionV relativeFrom="page">
-                  <wp:posOffset>922655</wp:posOffset>
+                <wp:positionV relativeFrom="paragraph">
+                  <wp:posOffset>497826</wp:posOffset>
                 </wp:positionV>
-                <wp:extent cx="2209800" cy="1241425"/>
-                <wp:effectExtent l="0" t="0" r="0" b="3175"/>
-                <wp:wrapTight wrapText="bothSides">
-                  <wp:wrapPolygon edited="0">
-                    <wp:start x="559" y="0"/>
-                    <wp:lineTo x="559" y="21068"/>
-                    <wp:lineTo x="20855" y="21068"/>
-                    <wp:lineTo x="20855" y="0"/>
-                    <wp:lineTo x="559" y="0"/>
-                  </wp:wrapPolygon>
-                </wp:wrapTight>
+                <wp:extent cx="5920740" cy="1828165"/>
+                <wp:effectExtent l="0" t="0" r="22860" b="19685"/>
+                <wp:wrapSquare wrapText="bothSides"/>
                 <wp:docPr id="217" name="Text Box 2"/>
                 <wp:cNvGraphicFramePr>
                   <a:graphicFrameLocks xmlns:a="http://schemas.openxmlformats.org/drawingml/2006/main"/>
@@ -1511,42 +1502,145 @@
                       <wps:spPr bwMode="auto">
                         <a:xfrm>
                           <a:off x="0" y="0"/>
-                          <a:ext cx="2209800" cy="1241425"/>
+                          <a:ext cx="5920740" cy="1828165"/>
                         </a:xfrm>
                         <a:prstGeom prst="rect">
                           <a:avLst/>
                         </a:prstGeom>
-                        <a:noFill/>
-                        <a:ln w="9525">
-                          <a:noFill/>
-                          <a:miter lim="800000"/>
+                        <a:solidFill>
+                          <a:schemeClr val="bg1"/>
+                        </a:solidFill>
+                        <a:ln>
+                          <a:solidFill>
+                            <a:schemeClr val="bg1"/>
+                          </a:solidFill>
                           <a:headEnd/>
                           <a:tailEnd/>
                         </a:ln>
                       </wps:spPr>
+                      <wps:style>
+                        <a:lnRef idx="2">
+                          <a:schemeClr val="dk1"/>
+                        </a:lnRef>
+                        <a:fillRef idx="1">
+                          <a:schemeClr val="lt1"/>
+                        </a:fillRef>
+                        <a:effectRef idx="0">
+                          <a:schemeClr val="dk1"/>
+                        </a:effectRef>
+                        <a:fontRef idx="minor">
+                          <a:schemeClr val="dk1"/>
+                        </a:fontRef>
+                      </wps:style>
                       <wps:txbx>
                         <w:txbxContent>
                           <w:p>
                             <w:pPr>
+                              <w:pStyle w:val="Heading2"/>
+                            </w:pPr>
+                            <w:r>
+                              <w:t xml:space="preserve">Contact Information </w:t>
+                            </w:r>
+                          </w:p>
+                          <w:p>
+                            <w:pPr>
+                              <w:spacing w:before="0"/>
                               <w:rPr>
-                                <w:b/>
-                                <w:color w:val="FFFFFF" w:themeColor="background1"/>
-                                <w:sz w:val="40"/>
+                                <w:sz w:val="24"/>
+                              </w:rPr>
+                            </w:pPr>
+                            <w:r>
+                              <w:rPr>
+                                <w:sz w:val="24"/>
+                              </w:rPr>
+                              <w:t>If you would like to support us or have any questions, please contact Charlie Nitschelm below:</w:t>
+                            </w:r>
+                          </w:p>
+                          <w:p>
+                            <w:pPr>
+                              <w:spacing w:before="0" w:after="0" w:line="240" w:lineRule="auto"/>
+                              <w:rPr>
+                                <w:i/>
+                                <w:sz w:val="24"/>
                               </w:rPr>
                             </w:pPr>
                             <w:r>
                               <w:rPr>
                                 <w:b/>
-                                <w:color w:val="FFFFFF" w:themeColor="background1"/>
-                                <w:sz w:val="40"/>
+                                <w:sz w:val="24"/>
                               </w:rPr>
-                              <w:t>SPONSORSHIP</w:t>
+                              <w:t>Charlie Nitschelm</w:t>
                             </w:r>
                           </w:p>
+                          <w:p>
+                            <w:pPr>
+                              <w:spacing w:before="0" w:after="0" w:line="240" w:lineRule="auto"/>
+                            </w:pPr>
+                            <w:r>
+                              <w:fldChar w:fldCharType="begin"/>
+                            </w:r>
+                            <w:r>
+                              <w:instrText xml:space="preserve"> HYP</w:instrText>
+                            </w:r>
+                            <w:bookmarkStart w:id="7" w:name="_GoBack"/>
+                            <w:bookmarkEnd w:id="7"/>
+                            <w:r>
+                              <w:instrText xml:space="preserve">ERLINK "mailto:Cjn1012@wildcats.unh.edu" </w:instrText>
+                            </w:r>
+                            <w:r>
+                              <w:fldChar w:fldCharType="separate"/>
+                            </w:r>
+                            <w:r>
+                              <w:t>Cjn1012@wildcats.unh.edu</w:t>
+                            </w:r>
+                            <w:r>
+                              <w:fldChar w:fldCharType="end"/>
+                            </w:r>
+                          </w:p>
+                          <w:p>
+                            <w:pPr>
+                              <w:spacing w:before="0" w:after="0" w:line="240" w:lineRule="auto"/>
+                              <w:rPr>
+                                <w:i/>
+                              </w:rPr>
+                            </w:pPr>
+                          </w:p>
+                          <w:p>
+                            <w:pPr>
+                              <w:spacing w:before="0" w:after="0" w:line="240" w:lineRule="auto"/>
+                            </w:pPr>
+                            <w:r>
+                              <w:rPr>
+                                <w:i/>
+                              </w:rPr>
+                              <w:t>UNH SEDS</w:t>
+                            </w:r>
+                            <w:r>
+                              <w:rPr>
+                                <w:i/>
+                              </w:rPr>
+                              <w:t xml:space="preserve"> </w:t>
+                            </w:r>
+                            <w:r>
+                              <w:rPr>
+                                <w:i/>
+                              </w:rPr>
+                              <w:t>Founder</w:t>
+                            </w:r>
+                          </w:p>
+                          <w:p>
+                            <w:pPr>
+                              <w:spacing w:line="240" w:lineRule="auto"/>
+                              <w:rPr>
+                                <w:i/>
+                              </w:rPr>
+                            </w:pPr>
+                          </w:p>
+                          <w:p/>
                         </w:txbxContent>
                       </wps:txbx>
                       <wps:bodyPr rot="0" vert="horz" wrap="square" lIns="91440" tIns="45720" rIns="91440" bIns="45720" anchor="t" anchorCtr="0">
-                        <a:spAutoFit/>
+                        <a:noAutofit/>
                       </wps:bodyPr>
                     </wps:wsp>
                   </a:graphicData>
@@ -1555,41 +1649,159 @@
                   <wp14:pctWidth>0</wp14:pctWidth>
                 </wp14:sizeRelH>
                 <wp14:sizeRelV relativeFrom="margin">
-                  <wp14:pctHeight>20000</wp14:pctHeight>
+                  <wp14:pctHeight>0</wp14:pctHeight>
                 </wp14:sizeRelV>
               </wp:anchor>
             </w:drawing>
           </mc:Choice>
-          <mc:Fallback xmlns:w16cid="http://schemas.microsoft.com/office/word/2016/wordml/cid" xmlns:am3d="http://schemas.microsoft.com/office/drawing/2017/model3d" xmlns:aink="http://schemas.microsoft.com/office/drawing/2016/ink" xmlns:cx8="http://schemas.microsoft.com/office/drawing/2016/5/14/chartex" xmlns:cx7="http://schemas.microsoft.com/office/drawing/2016/5/13/chartex" xmlns:cx6="http://schemas.microsoft.com/office/drawing/2016/5/12/chartex" xmlns:cx5="http://schemas.microsoft.com/office/drawing/2016/5/11/chartex" xmlns:cx4="http://schemas.microsoft.com/office/drawing/2016/5/10/chartex" xmlns:cx3="http://schemas.microsoft.com/office/drawing/2016/5/9/chartex" xmlns:cx2="http://schemas.microsoft.com/office/drawing/2015/10/21/chartex" xmlns:cx1="http://schemas.microsoft.com/office/drawing/2015/9/8/chartex">
+          <mc:Fallback>
             <w:pict>
-              <v:shape w14:anchorId="2D727400" id="Text Box 2" o:spid="_x0000_s1030" type="#_x0000_t202" style="position:absolute;margin-left:159.3pt;margin-top:72.65pt;width:174pt;height:97.75pt;z-index:-251653118;visibility:visible;mso-wrap-style:square;mso-width-percent:0;mso-height-percent:200;mso-wrap-distance-left:9pt;mso-wrap-distance-top:3.6pt;mso-wrap-distance-right:9pt;mso-wrap-distance-bottom:3.6pt;mso-position-horizontal:absolute;mso-position-horizontal-relative:text;mso-position-vertical:absolute;mso-position-vertical-relative:page;mso-width-percent:0;mso-height-percent:200;mso-width-relative:margin;mso-height-relative:margin;v-text-anchor:top" o:gfxdata="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" filled="f" stroked="f">
-                <v:textbox style="mso-fit-shape-to-text:t">
+              <v:shape w14:anchorId="1F2EB6BD" id="_x0000_s1031" type="#_x0000_t202" style="position:absolute;margin-left:415pt;margin-top:39.2pt;width:466.2pt;height:143.95pt;z-index:251668482;visibility:visible;mso-wrap-style:square;mso-width-percent:0;mso-height-percent:0;mso-wrap-distance-left:9pt;mso-wrap-distance-top:3.6pt;mso-wrap-distance-right:9pt;mso-wrap-distance-bottom:3.6pt;mso-position-horizontal:right;mso-position-horizontal-relative:margin;mso-position-vertical:absolute;mso-position-vertical-relative:text;mso-width-percent:0;mso-height-percent:0;mso-width-relative:margin;mso-height-relative:margin;v-text-anchor:top" o:gfxdata="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" fillcolor="white [3212]" strokecolor="white [3212]" strokeweight="1pt">
+                <v:textbox>
                   <w:txbxContent>
                     <w:p>
                       <w:pPr>
+                        <w:pStyle w:val="Heading2"/>
+                      </w:pPr>
+                      <w:r>
+                        <w:t xml:space="preserve">Contact Information </w:t>
+                      </w:r>
+                    </w:p>
+                    <w:p>
+                      <w:pPr>
+                        <w:spacing w:before="0"/>
                         <w:rPr>
-                          <w:b/>
-                          <w:color w:val="FFFFFF" w:themeColor="background1"/>
-                          <w:sz w:val="40"/>
+                          <w:sz w:val="24"/>
+                        </w:rPr>
+                      </w:pPr>
+                      <w:r>
+                        <w:rPr>
+                          <w:sz w:val="24"/>
+                        </w:rPr>
+                        <w:t>If you would like to support us or have any questions, please contact Charlie Nitschelm below:</w:t>
+                      </w:r>
+                    </w:p>
+                    <w:p>
+                      <w:pPr>
+                        <w:spacing w:before="0" w:after="0" w:line="240" w:lineRule="auto"/>
+                        <w:rPr>
+                          <w:i/>
+                          <w:sz w:val="24"/>
                         </w:rPr>
                       </w:pPr>
                       <w:r>
                         <w:rPr>
                           <w:b/>
-                          <w:color w:val="FFFFFF" w:themeColor="background1"/>
-                          <w:sz w:val="40"/>
+                          <w:sz w:val="24"/>
                         </w:rPr>
-                        <w:t>SPONSORSHIP</w:t>
+                        <w:t>Charlie Nitschelm</w:t>
                       </w:r>
                     </w:p>
+                    <w:p>
+                      <w:pPr>
+                        <w:spacing w:before="0" w:after="0" w:line="240" w:lineRule="auto"/>
+                      </w:pPr>
+                      <w:r>
+                        <w:fldChar w:fldCharType="begin"/>
+                      </w:r>
+                      <w:r>
+                        <w:instrText xml:space="preserve"> HYP</w:instrText>
+                      </w:r>
+                      <w:bookmarkStart w:id="8" w:name="_GoBack"/>
+                      <w:bookmarkEnd w:id="8"/>
+                      <w:r>
+                        <w:instrText xml:space="preserve">ERLINK "mailto:Cjn1012@wildcats.unh.edu" </w:instrText>
+                      </w:r>
+                      <w:r>
+                        <w:fldChar w:fldCharType="separate"/>
+                      </w:r>
+                      <w:r>
+                        <w:t>Cjn1012@wildcats.unh.edu</w:t>
+                      </w:r>
+                      <w:r>
+                        <w:fldChar w:fldCharType="end"/>
+                      </w:r>
+                    </w:p>
+                    <w:p>
+                      <w:pPr>
+                        <w:spacing w:before="0" w:after="0" w:line="240" w:lineRule="auto"/>
+                        <w:rPr>
+                          <w:i/>
+                        </w:rPr>
+                      </w:pPr>
+                    </w:p>
+                    <w:p>
+                      <w:pPr>
+                        <w:spacing w:before="0" w:after="0" w:line="240" w:lineRule="auto"/>
+                      </w:pPr>
+                      <w:r>
+                        <w:rPr>
+                          <w:i/>
+                        </w:rPr>
+                        <w:t>UNH SEDS</w:t>
+                      </w:r>
+                      <w:r>
+                        <w:rPr>
+                          <w:i/>
+                        </w:rPr>
+                        <w:t xml:space="preserve"> </w:t>
+                      </w:r>
+                      <w:r>
+                        <w:rPr>
+                          <w:i/>
+                        </w:rPr>
+                        <w:t>Founder</w:t>
+                      </w:r>
+                    </w:p>
+                    <w:p>
+                      <w:pPr>
+                        <w:spacing w:line="240" w:lineRule="auto"/>
+                        <w:rPr>
+                          <w:i/>
+                        </w:rPr>
+                      </w:pPr>
+                    </w:p>
+                    <w:p/>
                   </w:txbxContent>
                 </v:textbox>
-                <w10:wrap type="tight" anchory="page"/>
+                <w10:wrap type="square" anchorx="margin"/>
               </v:shape>
             </w:pict>
           </mc:Fallback>
         </mc:AlternateContent>
       </w:r>
+    </w:p>
+    <w:p/>
+    <w:p/>
+    <w:p>
+      <w:pPr>
+        <w:tabs>
+          <w:tab w:val="left" w:pos="2040"/>
+        </w:tabs>
+      </w:pPr>
+    </w:p>
+    <w:p>
+      <w:pPr>
+        <w:tabs>
+          <w:tab w:val="left" w:pos="2040"/>
+        </w:tabs>
+        <w:sectPr>
+          <w:headerReference w:type="default" r:id="rId17"/>
+          <w:footerReference w:type="default" r:id="rId18"/>
+          <w:pgSz w:w="12240" w:h="15840"/>
+          <w:pgMar w:top="1440" w:right="1440" w:bottom="1440" w:left="1440" w:header="720" w:footer="720" w:gutter="0"/>
+          <w:pgNumType w:start="0"/>
+          <w:cols w:space="720"/>
+          <w:docGrid w:linePitch="299"/>
+        </w:sectPr>
+      </w:pPr>
+    </w:p>
+    <w:p/>
+    <w:p/>
+    <w:p/>
+    <w:p/>
+    <w:p/>
+    <w:p>
       <w:r>
         <w:rPr>
           <w:noProof/>
@@ -1598,15 +1810,15 @@
         <mc:AlternateContent>
           <mc:Choice Requires="wps">
             <w:drawing>
-              <wp:anchor distT="0" distB="0" distL="114300" distR="114300" simplePos="0" relativeHeight="251661314" behindDoc="0" locked="0" layoutInCell="1" allowOverlap="1" wp14:anchorId="44A958D5" wp14:editId="573C1D50">
+              <wp:anchor distT="0" distB="0" distL="114300" distR="114300" simplePos="0" relativeHeight="251661314" behindDoc="0" locked="0" layoutInCell="1" allowOverlap="1" wp14:anchorId="44A958D5" wp14:editId="30B54028">
                 <wp:simplePos x="0" y="0"/>
-                <wp:positionH relativeFrom="column">
-                  <wp:posOffset>25400</wp:posOffset>
+                <wp:positionH relativeFrom="margin">
+                  <wp:align>right</wp:align>
                 </wp:positionH>
                 <wp:positionV relativeFrom="paragraph">
-                  <wp:posOffset>-457200</wp:posOffset>
+                  <wp:posOffset>-254000</wp:posOffset>
                 </wp:positionV>
-                <wp:extent cx="6079067" cy="1270000"/>
+                <wp:extent cx="6078855" cy="1270000"/>
                 <wp:effectExtent l="38100" t="19050" r="55245" b="25400"/>
                 <wp:wrapNone/>
                 <wp:docPr id="17" name="Ribbon: Curved and Tilted Down 17"/>
@@ -1618,7 +1830,7 @@
                       <wps:spPr>
                         <a:xfrm>
                           <a:off x="0" y="0"/>
-                          <a:ext cx="6079067" cy="1270000"/>
+                          <a:ext cx="6078855" cy="1270000"/>
                         </a:xfrm>
                         <a:prstGeom prst="ellipseRibbon">
                           <a:avLst/>
@@ -1655,9 +1867,9 @@
               </wp:anchor>
             </w:drawing>
           </mc:Choice>
-          <mc:Fallback xmlns:w16cid="http://schemas.microsoft.com/office/word/2016/wordml/cid" xmlns:am3d="http://schemas.microsoft.com/office/drawing/2017/model3d" xmlns:aink="http://schemas.microsoft.com/office/drawing/2016/ink" xmlns:cx8="http://schemas.microsoft.com/office/drawing/2016/5/14/chartex" xmlns:cx7="http://schemas.microsoft.com/office/drawing/2016/5/13/chartex" xmlns:cx6="http://schemas.microsoft.com/office/drawing/2016/5/12/chartex" xmlns:cx5="http://schemas.microsoft.com/office/drawing/2016/5/11/chartex" xmlns:cx4="http://schemas.microsoft.com/office/drawing/2016/5/10/chartex" xmlns:cx3="http://schemas.microsoft.com/office/drawing/2016/5/9/chartex" xmlns:cx2="http://schemas.microsoft.com/office/drawing/2015/10/21/chartex" xmlns:cx1="http://schemas.microsoft.com/office/drawing/2015/9/8/chartex">
+          <mc:Fallback>
             <w:pict>
-              <v:shapetype w14:anchorId="42C131C1" id="_x0000_t107" coordsize="21600,21600" o:spt="107" adj="5400,5400,18900" path="ar@9@38@8@37,0@27@0@26@9@13@8@4@0@25@22@25@9@38@8@37@22@26@3@27l@7@40@3,wa@9@35@8@10@3,0@21@33@9@36@8@1@21@31@20@31@9@35@8@10@20@33,,l@5@40xewr@9@36@8@1@20@31@0@32nfl@20@33ear@9@36@8@1@21@31@22@32nfl@21@33em@0@26nfl@0@32em@22@26nfl@22@32e">
+              <v:shapetype w14:anchorId="3B9D3591" id="_x0000_t107" coordsize="21600,21600" o:spt="107" adj="5400,5400,18900" path="ar@9@38@8@37,0@27@0@26@9@13@8@4@0@25@22@25@9@38@8@37@22@26@3@27l@7@40@3,wa@9@35@8@10@3,0@21@33@9@36@8@1@21@31@20@31@9@35@8@10@20@33,,l@5@40xewr@9@36@8@1@20@31@0@32nfl@20@33ear@9@36@8@1@21@31@22@32nfl@21@33em@0@26nfl@0@32em@22@26nfl@22@32e">
                 <v:formulas>
                   <v:f eqn="val #0"/>
                   <v:f eqn="val #1"/>
@@ -1716,7 +1928,9 @@
                 </v:handles>
                 <o:complex v:ext="view"/>
               </v:shapetype>
-              <v:shape id="Ribbon: Curved and Tilted Down 17" o:spid="_x0000_s1026" type="#_x0000_t107" style="position:absolute;margin-left:2pt;margin-top:-36pt;width:478.65pt;height:100pt;z-index:251661314;visibility:visible;mso-wrap-style:square;mso-wrap-distance-left:9pt;mso-wrap-distance-top:0;mso-wrap-distance-right:9pt;mso-wrap-distance-bottom:0;mso-position-horizontal:absolute;mso-position-horizontal-relative:text;mso-position-vertical:absolute;mso-position-vertical-relative:text;v-text-anchor:middle" o:gfxdata="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" fillcolor="#002060" strokecolor="#073662 [1604]" strokeweight="1pt"/>
+              <v:shape id="Ribbon: Curved and Tilted Down 17" o:spid="_x0000_s1026" type="#_x0000_t107" style="position:absolute;margin-left:427.45pt;margin-top:-20pt;width:478.65pt;height:100pt;z-index:251661314;visibility:visible;mso-wrap-style:square;mso-wrap-distance-left:9pt;mso-wrap-distance-top:0;mso-wrap-distance-right:9pt;mso-wrap-distance-bottom:0;mso-position-horizontal:right;mso-position-horizontal-relative:margin;mso-position-vertical:absolute;mso-position-vertical-relative:text;v-text-anchor:middle" o:gfxdata="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" fillcolor="#002060" strokecolor="#073662 [1604]" strokeweight="1pt">
+                <w10:wrap anchorx="margin"/>
+              </v:shape>
             </w:pict>
           </mc:Fallback>
         </mc:AlternateContent>
@@ -1731,6 +1945,7 @@
           <w:noProof/>
           <w:lang w:eastAsia="en-US"/>
         </w:rPr>
+        <w:lastRenderedPageBreak/>
         <w:drawing>
           <wp:inline distT="0" distB="0" distL="0" distR="0" wp14:anchorId="5F7B085C" wp14:editId="0DFC8A97">
             <wp:extent cx="5503334" cy="6536055"/>
@@ -1807,7 +2022,7 @@
       <w:proofErr w:type="gramEnd"/>
     </w:p>
   </w:comment>
-  <w:comment w:id="4" w:author="User" w:date="2018-09-12T20:51:00Z" w:initials="U">
+  <w:comment w:id="3" w:author="User" w:date="2018-09-12T20:51:00Z" w:initials="U">
     <w:p>
       <w:pPr>
         <w:pStyle w:val="CommentText"/>
@@ -1823,7 +2038,7 @@
       </w:r>
     </w:p>
   </w:comment>
-  <w:comment w:id="5" w:author="User" w:date="2018-09-12T20:43:00Z" w:initials="U">
+  <w:comment w:id="4" w:author="User" w:date="2018-09-12T20:43:00Z" w:initials="U">
     <w:p>
       <w:pPr>
         <w:pStyle w:val="CommentText"/>
@@ -1839,7 +2054,7 @@
       </w:r>
     </w:p>
   </w:comment>
-  <w:comment w:id="6" w:author="User" w:date="2018-09-12T20:49:00Z" w:initials="U">
+  <w:comment w:id="5" w:author="User" w:date="2018-09-12T20:49:00Z" w:initials="U">
     <w:p>
       <w:pPr>
         <w:pStyle w:val="CommentText"/>
@@ -1852,6 +2067,16 @@
       </w:r>
       <w:r>
         <w:t xml:space="preserve">Get rid of “in some capacity” </w:t>
+      </w:r>
+    </w:p>
+  </w:comment>
+  <w:comment w:id="6" w:author="User" w:date="2018-09-12T21:08:00Z" w:initials="U">
+    <w:p>
+      <w:r>
+        <w:rPr>
+          <w:rStyle w:val="CommentReference"/>
+        </w:rPr>
+        <w:annotationRef/>
       </w:r>
     </w:p>
   </w:comment>
@@ -1865,6 +2090,7 @@
   <w15:commentEx w15:paraId="2114A226" w15:done="0"/>
   <w15:commentEx w15:paraId="2D9A14EF" w15:done="0"/>
   <w15:commentEx w15:paraId="7FD3CBFA" w15:done="0"/>
+  <w15:commentEx w15:paraId="1B80D04A" w15:done="0"/>
 </w15:commentsEx>
 </file>
 
@@ -5827,6 +6053,17 @@
       <w:ind w:left="720"/>
       <w:contextualSpacing/>
     </w:pPr>
+  </w:style>
+  <w:style w:type="character" w:styleId="Hyperlink">
+    <w:name w:val="Hyperlink"/>
+    <w:basedOn w:val="DefaultParagraphFont"/>
+    <w:uiPriority w:val="99"/>
+    <w:unhideWhenUsed/>
+    <w:rsid w:val="00813183"/>
+    <w:rPr>
+      <w:color w:val="F49100" w:themeColor="hyperlink"/>
+      <w:u w:val="single"/>
+    </w:rPr>
   </w:style>
 </w:styles>
 </file>
@@ -11733,7 +11970,7 @@
 </file>
 
 <file path=customXml/itemProps5.xml><?xml version="1.0" encoding="utf-8"?>
-<ds:datastoreItem xmlns:ds="http://schemas.openxmlformats.org/officeDocument/2006/customXml" ds:itemID="{BCD55523-C7AE-4E3A-93E0-FA02298CD131}">
+<ds:datastoreItem xmlns:ds="http://schemas.openxmlformats.org/officeDocument/2006/customXml" ds:itemID="{9B8EEA4A-7D35-4D9F-826A-C2FBE87647F9}">
   <ds:schemaRefs>
     <ds:schemaRef ds:uri="http://schemas.openxmlformats.org/officeDocument/2006/bibliography"/>
   </ds:schemaRefs>

</xml_diff>

<commit_message>
final sponsorship letter and cleaning list
</commit_message>
<xml_diff>
--- a/Business/Finance/Sponsorship/Sponsorship Packet.docx
+++ b/Business/Finance/Sponsorship/Sponsorship Packet.docx
@@ -39,16 +39,16 @@
             <mc:AlternateContent>
               <mc:Choice Requires="wps">
                 <w:drawing>
-                  <wp:anchor distT="0" distB="0" distL="114300" distR="114300" simplePos="0" relativeHeight="251666434" behindDoc="0" locked="0" layoutInCell="1" allowOverlap="1" wp14:anchorId="3B59E8D8" wp14:editId="6C9B02A9">
+                  <wp:anchor distT="0" distB="0" distL="114300" distR="114300" simplePos="0" relativeHeight="251665410" behindDoc="0" locked="0" layoutInCell="1" allowOverlap="1" wp14:anchorId="3B59E8D8" wp14:editId="37FA0657">
                     <wp:simplePos x="0" y="0"/>
                     <wp:positionH relativeFrom="margin">
                       <wp:align>left</wp:align>
                     </wp:positionH>
                     <wp:positionV relativeFrom="paragraph">
-                      <wp:posOffset>5847906</wp:posOffset>
+                      <wp:posOffset>5848350</wp:posOffset>
                     </wp:positionV>
-                    <wp:extent cx="5124893" cy="861237"/>
-                    <wp:effectExtent l="0" t="0" r="19050" b="15240"/>
+                    <wp:extent cx="5143500" cy="1371600"/>
+                    <wp:effectExtent l="0" t="0" r="19050" b="19050"/>
                     <wp:wrapNone/>
                     <wp:docPr id="2" name="Text Box 2"/>
                     <wp:cNvGraphicFramePr/>
@@ -59,7 +59,7 @@
                           <wps:spPr>
                             <a:xfrm>
                               <a:off x="0" y="0"/>
-                              <a:ext cx="5124893" cy="861237"/>
+                              <a:ext cx="5143500" cy="1371600"/>
                             </a:xfrm>
                             <a:prstGeom prst="rect">
                               <a:avLst/>
@@ -105,6 +105,44 @@
                                   <w:t>Students for the Development and Exploration of Space</w:t>
                                 </w:r>
                               </w:p>
+                              <w:p>
+                                <w:pPr>
+                                  <w:rPr>
+                                    <w:color w:val="FFFFFF" w:themeColor="background1"/>
+                                    <w:sz w:val="32"/>
+                                  </w:rPr>
+                                </w:pPr>
+                                <w:r>
+                                  <w:rPr>
+                                    <w:color w:val="FFFFFF" w:themeColor="background1"/>
+                                    <w:sz w:val="32"/>
+                                  </w:rPr>
+                                  <w:t>High Power Rocketry</w:t>
+                                </w:r>
+                              </w:p>
+                              <w:p>
+                                <w:pPr>
+                                  <w:rPr>
+                                    <w:color w:val="FFFFFF" w:themeColor="background1"/>
+                                    <w:sz w:val="32"/>
+                                  </w:rPr>
+                                </w:pPr>
+                                <w:r>
+                                  <w:rPr>
+                                    <w:color w:val="FFFFFF" w:themeColor="background1"/>
+                                    <w:sz w:val="32"/>
+                                  </w:rPr>
+                                  <w:t>H</w:t>
+                                </w:r>
+                              </w:p>
+                              <w:p>
+                                <w:pPr>
+                                  <w:rPr>
+                                    <w:color w:val="FFFFFF" w:themeColor="background1"/>
+                                    <w:sz w:val="32"/>
+                                  </w:rPr>
+                                </w:pPr>
+                              </w:p>
                             </w:txbxContent>
                           </wps:txbx>
                           <wps:bodyPr rot="0" spcFirstLastPara="0" vertOverflow="overflow" horzOverflow="overflow" vert="horz" wrap="square" lIns="91440" tIns="45720" rIns="91440" bIns="45720" numCol="1" spcCol="0" rtlCol="0" fromWordArt="0" anchor="t" anchorCtr="0" forceAA="0" compatLnSpc="1">
@@ -116,6 +154,9 @@
                         </wps:wsp>
                       </a:graphicData>
                     </a:graphic>
+                    <wp14:sizeRelH relativeFrom="margin">
+                      <wp14:pctWidth>0</wp14:pctWidth>
+                    </wp14:sizeRelH>
                     <wp14:sizeRelV relativeFrom="margin">
                       <wp14:pctHeight>0</wp14:pctHeight>
                     </wp14:sizeRelV>
@@ -128,7 +169,7 @@
                     <v:stroke joinstyle="miter"/>
                     <v:path gradientshapeok="t" o:connecttype="rect"/>
                   </v:shapetype>
-                  <v:shape id="Text Box 2" o:spid="_x0000_s1026" type="#_x0000_t202" style="position:absolute;margin-left:0;margin-top:460.45pt;width:403.55pt;height:67.8pt;z-index:251666434;visibility:visible;mso-wrap-style:square;mso-height-percent:0;mso-wrap-distance-left:9pt;mso-wrap-distance-top:0;mso-wrap-distance-right:9pt;mso-wrap-distance-bottom:0;mso-position-horizontal:left;mso-position-horizontal-relative:margin;mso-position-vertical:absolute;mso-position-vertical-relative:text;mso-height-percent:0;mso-height-relative:margin;v-text-anchor:top" o:gfxdata="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" fillcolor="#002060" strokecolor="#002060" strokeweight=".5pt">
+                  <v:shape id="Text Box 2" o:spid="_x0000_s1026" type="#_x0000_t202" style="position:absolute;margin-left:0;margin-top:460.5pt;width:405pt;height:108pt;z-index:251665410;visibility:visible;mso-wrap-style:square;mso-width-percent:0;mso-height-percent:0;mso-wrap-distance-left:9pt;mso-wrap-distance-top:0;mso-wrap-distance-right:9pt;mso-wrap-distance-bottom:0;mso-position-horizontal:left;mso-position-horizontal-relative:margin;mso-position-vertical:absolute;mso-position-vertical-relative:text;mso-width-percent:0;mso-height-percent:0;mso-width-relative:margin;mso-height-relative:margin;v-text-anchor:top" o:gfxdata="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" fillcolor="#002060" strokecolor="#002060" strokeweight=".5pt">
                     <v:textbox>
                       <w:txbxContent>
                         <w:p>
@@ -161,6 +202,44 @@
                             <w:t>Students for the Development and Exploration of Space</w:t>
                           </w:r>
                         </w:p>
+                        <w:p>
+                          <w:pPr>
+                            <w:rPr>
+                              <w:color w:val="FFFFFF" w:themeColor="background1"/>
+                              <w:sz w:val="32"/>
+                            </w:rPr>
+                          </w:pPr>
+                          <w:r>
+                            <w:rPr>
+                              <w:color w:val="FFFFFF" w:themeColor="background1"/>
+                              <w:sz w:val="32"/>
+                            </w:rPr>
+                            <w:t>High Power Rocketry</w:t>
+                          </w:r>
+                        </w:p>
+                        <w:p>
+                          <w:pPr>
+                            <w:rPr>
+                              <w:color w:val="FFFFFF" w:themeColor="background1"/>
+                              <w:sz w:val="32"/>
+                            </w:rPr>
+                          </w:pPr>
+                          <w:r>
+                            <w:rPr>
+                              <w:color w:val="FFFFFF" w:themeColor="background1"/>
+                              <w:sz w:val="32"/>
+                            </w:rPr>
+                            <w:t>H</w:t>
+                          </w:r>
+                        </w:p>
+                        <w:p>
+                          <w:pPr>
+                            <w:rPr>
+                              <w:color w:val="FFFFFF" w:themeColor="background1"/>
+                              <w:sz w:val="32"/>
+                            </w:rPr>
+                          </w:pPr>
+                        </w:p>
                       </w:txbxContent>
                     </v:textbox>
                     <w10:wrap anchorx="margin"/>
@@ -183,7 +262,7 @@
             <mc:AlternateContent>
               <mc:Choice Requires="wpg">
                 <w:drawing>
-                  <wp:anchor distT="0" distB="0" distL="114300" distR="114300" simplePos="0" relativeHeight="251658240" behindDoc="0" locked="0" layoutInCell="1" allowOverlap="1" wp14:anchorId="034F3BAC" wp14:editId="097B5CE3">
+                  <wp:anchor distT="0" distB="0" distL="114300" distR="114300" simplePos="0" relativeHeight="251657216" behindDoc="0" locked="0" layoutInCell="1" allowOverlap="1" wp14:anchorId="034F3BAC" wp14:editId="0DD2132C">
                     <wp:simplePos x="0" y="0"/>
                     <wp:positionH relativeFrom="page">
                       <wp:align>center</wp:align>
@@ -389,7 +468,6 @@
                                     <w:alias w:val="Author"/>
                                     <w:tag w:val=""/>
                                     <w:id w:val="-290971697"/>
-                                    <w:showingPlcHdr/>
                                     <w:dataBinding w:prefixMappings="xmlns:ns0='http://purl.org/dc/elements/1.1/' xmlns:ns1='http://schemas.openxmlformats.org/package/2006/metadata/core-properties' " w:xpath="/ns1:coreProperties[1]/ns0:creator[1]" w:storeItemID="{6C3C8BC8-F283-45AE-878A-BAB7291924A1}"/>
                                     <w:text/>
                                   </w:sdtPr>
@@ -410,7 +488,7 @@
                                           <w:sz w:val="32"/>
                                           <w:szCs w:val="32"/>
                                         </w:rPr>
-                                        <w:t xml:space="preserve">     </w:t>
+                                        <w:t>User</w:t>
                                       </w:r>
                                     </w:p>
                                   </w:sdtContent>
@@ -508,7 +586,7 @@
               </mc:Choice>
               <mc:Fallback>
                 <w:pict>
-                  <v:group w14:anchorId="034F3BAC" id="Group 11" o:spid="_x0000_s1027" style="position:absolute;margin-left:0;margin-top:0;width:539.95pt;height:10in;z-index:251658240;mso-width-percent:882;mso-position-horizontal:center;mso-position-horizontal-relative:page;mso-position-vertical:center;mso-position-vertical-relative:page;mso-width-percent:882" coordsize="68579,91440" o:gfxdata="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">
+                  <v:group w14:anchorId="034F3BAC" id="Group 11" o:spid="_x0000_s1027" style="position:absolute;margin-left:0;margin-top:0;width:539.95pt;height:10in;z-index:251657216;mso-width-percent:882;mso-position-horizontal:center;mso-position-horizontal-relative:page;mso-position-vertical:center;mso-position-vertical-relative:page;mso-width-percent:882" coordsize="68579,91440" o:gfxdata="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">
                     <v:rect id="Rectangle 33" o:spid="_x0000_s1028" style="position:absolute;left:1;top:48006;width:66294;height:43433;visibility:visible;mso-wrap-style:square;v-text-anchor:bottom" o:gfxdata="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" fillcolor="#002060" stroked="f" strokeweight="1pt">
                       <v:textbox inset="36pt,1in,1in,208.8pt">
                         <w:txbxContent>
@@ -578,7 +656,6 @@
                               <w:alias w:val="Author"/>
                               <w:tag w:val=""/>
                               <w:id w:val="-290971697"/>
-                              <w:showingPlcHdr/>
                               <w:dataBinding w:prefixMappings="xmlns:ns0='http://purl.org/dc/elements/1.1/' xmlns:ns1='http://schemas.openxmlformats.org/package/2006/metadata/core-properties' " w:xpath="/ns1:coreProperties[1]/ns0:creator[1]" w:storeItemID="{6C3C8BC8-F283-45AE-878A-BAB7291924A1}"/>
                               <w:text/>
                             </w:sdtPr>
@@ -599,7 +676,7 @@
                                     <w:sz w:val="32"/>
                                     <w:szCs w:val="32"/>
                                   </w:rPr>
-                                  <w:t xml:space="preserve">     </w:t>
+                                  <w:t>User</w:t>
                                 </w:r>
                               </w:p>
                             </w:sdtContent>
@@ -689,7 +766,7 @@
               <w:lang w:eastAsia="en-US"/>
             </w:rPr>
             <w:drawing>
-              <wp:anchor distT="0" distB="0" distL="114300" distR="114300" simplePos="0" relativeHeight="251660290" behindDoc="1" locked="0" layoutInCell="1" allowOverlap="1" wp14:anchorId="798F891D" wp14:editId="0379309A">
+              <wp:anchor distT="0" distB="0" distL="114300" distR="114300" simplePos="0" relativeHeight="251659266" behindDoc="1" locked="0" layoutInCell="1" allowOverlap="1" wp14:anchorId="798F891D" wp14:editId="4F36311C">
                 <wp:simplePos x="0" y="0"/>
                 <wp:positionH relativeFrom="margin">
                   <wp:posOffset>829310</wp:posOffset>
@@ -773,7 +850,7 @@
             <mc:AlternateContent>
               <mc:Choice Requires="wps">
                 <w:drawing>
-                  <wp:anchor distT="0" distB="0" distL="114300" distR="114300" simplePos="0" relativeHeight="251659266" behindDoc="0" locked="0" layoutInCell="1" allowOverlap="1" wp14:anchorId="0ED6B1B1" wp14:editId="365BC6B8">
+                  <wp:anchor distT="0" distB="0" distL="114300" distR="114300" simplePos="0" relativeHeight="251658242" behindDoc="0" locked="0" layoutInCell="1" allowOverlap="1" wp14:anchorId="0ED6B1B1" wp14:editId="6D06ECDD">
                     <wp:simplePos x="0" y="0"/>
                     <wp:positionH relativeFrom="margin">
                       <wp:align>center</wp:align>
@@ -835,7 +912,7 @@
               </mc:Choice>
               <mc:Fallback>
                 <w:pict>
-                  <v:rect w14:anchorId="69530DF0" id="Rectangle 13" o:spid="_x0000_s1026" style="position:absolute;margin-left:0;margin-top:-35.95pt;width:504.65pt;height:312pt;z-index:251659266;visibility:visible;mso-wrap-style:square;mso-wrap-distance-left:9pt;mso-wrap-distance-top:0;mso-wrap-distance-right:9pt;mso-wrap-distance-bottom:0;mso-position-horizontal:center;mso-position-horizontal-relative:margin;mso-position-vertical:absolute;mso-position-vertical-relative:text;v-text-anchor:middle" o:gfxdata="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" fillcolor="#002060" stroked="f" strokeweight="1pt">
+                  <v:rect w14:anchorId="2CB82D3A" id="Rectangle 13" o:spid="_x0000_s1026" style="position:absolute;margin-left:0;margin-top:-35.95pt;width:504.65pt;height:312pt;z-index:251658242;visibility:visible;mso-wrap-style:square;mso-wrap-distance-left:9pt;mso-wrap-distance-top:0;mso-wrap-distance-right:9pt;mso-wrap-distance-bottom:0;mso-position-horizontal:center;mso-position-horizontal-relative:margin;mso-position-vertical:absolute;mso-position-vertical-relative:text;v-text-anchor:middle" o:gfxdata="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" fillcolor="#002060" stroked="f" strokeweight="1pt">
                     <w10:wrap anchorx="margin"/>
                   </v:rect>
                 </w:pict>
@@ -846,6 +923,8 @@
             <w:br w:type="page"/>
           </w:r>
         </w:p>
+        <w:bookmarkStart w:id="1" w:name="_GoBack" w:displacedByCustomXml="next"/>
+        <w:bookmarkEnd w:id="1" w:displacedByCustomXml="next"/>
       </w:sdtContent>
     </w:sdt>
     <w:p>
@@ -862,7 +941,7 @@
         <w:pStyle w:val="Heading1"/>
       </w:pPr>
       <w:r>
-        <w:t>Who we are</w:t>
+        <w:t>Who We Are</w:t>
       </w:r>
     </w:p>
     <w:p>
@@ -926,9 +1005,15 @@
         <w:rPr>
           <w:rFonts w:cs="Arial"/>
           <w:color w:val="000000"/>
-          <w:highlight w:val="yellow"/>
         </w:rPr>
-        <w:t>over 15 students in four different majors.</w:t>
+        <w:t>over 20 students in six</w:t>
+      </w:r>
+      <w:r>
+        <w:rPr>
+          <w:rFonts w:cs="Arial"/>
+          <w:color w:val="000000"/>
+        </w:rPr>
+        <w:t xml:space="preserve"> different majors.</w:t>
       </w:r>
     </w:p>
     <w:p>
@@ -951,20 +1036,18 @@
         <w:pStyle w:val="Heading1"/>
       </w:pPr>
       <w:r>
-        <w:t>year</w:t>
-      </w:r>
-      <w:r>
-        <w:t>ly</w:t>
-      </w:r>
-      <w:r>
-        <w:t xml:space="preserve"> goals</w:t>
+        <w:t>Yearly Goals</w:t>
       </w:r>
     </w:p>
     <w:p>
-      <w:commentRangeStart w:id="1"/>
-      <w:commentRangeStart w:id="2"/>
       <w:r>
-        <w:t xml:space="preserve">As UNH SEDS begins to grow, </w:t>
+        <w:t xml:space="preserve">As UNH SEDS </w:t>
+      </w:r>
+      <w:r>
+        <w:t>continues</w:t>
+      </w:r>
+      <w:r>
+        <w:t xml:space="preserve"> to grow, </w:t>
       </w:r>
       <w:r>
         <w:t xml:space="preserve">many </w:t>
@@ -978,79 +1061,133 @@
       <w:r>
         <w:t xml:space="preserve"> want to be accomplished</w:t>
       </w:r>
-      <w:commentRangeEnd w:id="1"/>
       <w:r>
-        <w:rPr>
-          <w:rStyle w:val="CommentReference"/>
-        </w:rPr>
-        <w:commentReference w:id="1"/>
-      </w:r>
-      <w:r>
-        <w:rPr>
-          <w:highlight w:val="yellow"/>
-        </w:rPr>
         <w:t xml:space="preserve">. </w:t>
       </w:r>
       <w:r>
-        <w:rPr>
-          <w:highlight w:val="yellow"/>
-        </w:rPr>
         <w:t xml:space="preserve">Although some SEDS groups across the nation have different focus areas, such as </w:t>
       </w:r>
       <w:r>
-        <w:rPr>
-          <w:highlight w:val="yellow"/>
-        </w:rPr>
         <w:t>outreach or</w:t>
       </w:r>
       <w:r>
-        <w:rPr>
-          <w:highlight w:val="yellow"/>
-        </w:rPr>
         <w:t xml:space="preserve"> </w:t>
       </w:r>
       <w:r>
-        <w:rPr>
-          <w:highlight w:val="yellow"/>
-        </w:rPr>
         <w:t>networking</w:t>
       </w:r>
       <w:r>
         <w:t xml:space="preserve">, </w:t>
       </w:r>
       <w:r>
-        <w:t>UNH SEDS is dedicated to pushing the bounds of our current knowledge to design, manufacture and test a wide range of space related technologies.</w:t>
-      </w:r>
-      <w:commentRangeEnd w:id="2"/>
-      <w:r>
-        <w:rPr>
-          <w:rStyle w:val="CommentReference"/>
-        </w:rPr>
-        <w:commentReference w:id="2"/>
+        <w:t>UNH SEDS is dedicated to pushing the bounds of our current knowledge to design, manufacture and test a wide range of space related technologies. With the combination o</w:t>
       </w:r>
       <w:r>
-        <w:t xml:space="preserve"> With the combination o</w:t>
+        <w:t>f determined members and</w:t>
       </w:r>
       <w:r>
-        <w:t>f determined members</w:t>
+        <w:t xml:space="preserve"> the</w:t>
       </w:r>
       <w:r>
-        <w:t xml:space="preserve">, </w:t>
+        <w:t xml:space="preserve"> connections of a nationwide organization w</w:t>
       </w:r>
       <w:r>
-        <w:t>the resources</w:t>
+        <w:t xml:space="preserve">e can expand and successfully </w:t>
       </w:r>
       <w:r>
-        <w:t>,</w:t>
+        <w:t xml:space="preserve">run a student based organization in pursuit of knowledge </w:t>
       </w:r>
       <w:r>
-        <w:t xml:space="preserve"> and connections of a nationwide organization w</w:t>
+        <w:t>in high power rocketry.</w:t>
+      </w:r>
+    </w:p>
+    <w:p>
+      <w:pPr>
+        <w:pStyle w:val="Heading2"/>
+      </w:pPr>
+      <w:r>
+        <w:t>Non-Engineering Goals</w:t>
+      </w:r>
+    </w:p>
+    <w:p>
+      <w:pPr>
+        <w:pStyle w:val="ListParagraph"/>
+        <w:numPr>
+          <w:ilvl w:val="0"/>
+          <w:numId w:val="19"/>
+        </w:numPr>
+      </w:pPr>
+      <w:r>
+        <w:t xml:space="preserve">Plan outreach events to entice </w:t>
       </w:r>
       <w:r>
-        <w:rPr>
-          <w:highlight w:val="yellow"/>
-        </w:rPr>
-        <w:t>e can expand and successfully run a student based organization</w:t>
+        <w:t xml:space="preserve">the younger generations of our community in the fields of STEM and the exploration of space. </w:t>
+      </w:r>
+    </w:p>
+    <w:p>
+      <w:pPr>
+        <w:pStyle w:val="ListParagraph"/>
+        <w:numPr>
+          <w:ilvl w:val="0"/>
+          <w:numId w:val="19"/>
+        </w:numPr>
+      </w:pPr>
+      <w:r>
+        <w:t xml:space="preserve">Establish </w:t>
+      </w:r>
+      <w:r>
+        <w:t xml:space="preserve">a </w:t>
+      </w:r>
+      <w:r>
+        <w:t>strong</w:t>
+      </w:r>
+      <w:r>
+        <w:t>er</w:t>
+      </w:r>
+      <w:r>
+        <w:t xml:space="preserve"> connection with nearby SEDS chapter at other universities.</w:t>
+      </w:r>
+    </w:p>
+    <w:p>
+      <w:pPr>
+        <w:pStyle w:val="ListParagraph"/>
+        <w:numPr>
+          <w:ilvl w:val="0"/>
+          <w:numId w:val="19"/>
+        </w:numPr>
+      </w:pPr>
+      <w:r>
+        <w:t>Participate in Space Vision hosted by a university each year to conne</w:t>
+      </w:r>
+      <w:r>
+        <w:t>ct all nationwide SEDS chapters (November 2018 in San Diego, California).</w:t>
+      </w:r>
+    </w:p>
+    <w:p>
+      <w:pPr>
+        <w:pStyle w:val="ListParagraph"/>
+        <w:numPr>
+          <w:ilvl w:val="0"/>
+          <w:numId w:val="19"/>
+        </w:numPr>
+      </w:pPr>
+      <w:r>
+        <w:t xml:space="preserve">Expand on </w:t>
+      </w:r>
+      <w:r>
+        <w:t>a</w:t>
+      </w:r>
+      <w:r>
+        <w:t xml:space="preserve"> more</w:t>
+      </w:r>
+      <w:r>
+        <w:t xml:space="preserve"> comfortable learning environment for all members, no matter the </w:t>
+      </w:r>
+      <w:r>
+        <w:t>major</w:t>
+      </w:r>
+      <w:r>
+        <w:t xml:space="preserve"> or year</w:t>
       </w:r>
       <w:r>
         <w:t>.</w:t>
@@ -1061,86 +1198,7 @@
         <w:pStyle w:val="Heading2"/>
       </w:pPr>
       <w:r>
-        <w:t>nON-ENGINEERING gOALS</w:t>
-      </w:r>
-    </w:p>
-    <w:p>
-      <w:pPr>
-        <w:pStyle w:val="ListParagraph"/>
-        <w:numPr>
-          <w:ilvl w:val="0"/>
-          <w:numId w:val="19"/>
-        </w:numPr>
-      </w:pPr>
-      <w:r>
-        <w:t>Establish strong connection with nearby SEDS chapter at other universities.</w:t>
-      </w:r>
-    </w:p>
-    <w:p>
-      <w:pPr>
-        <w:pStyle w:val="ListParagraph"/>
-        <w:numPr>
-          <w:ilvl w:val="0"/>
-          <w:numId w:val="19"/>
-        </w:numPr>
-      </w:pPr>
-      <w:r>
-        <w:t>Participate in Space Vision hosted by a university each year to connect all nationwide SEDS chapters.</w:t>
-      </w:r>
-    </w:p>
-    <w:p>
-      <w:pPr>
-        <w:pStyle w:val="ListParagraph"/>
-        <w:numPr>
-          <w:ilvl w:val="0"/>
-          <w:numId w:val="19"/>
-        </w:numPr>
-      </w:pPr>
-      <w:r>
-        <w:t xml:space="preserve">Establish a comfortable learning environment for all members, no matter the </w:t>
-      </w:r>
-      <w:r>
-        <w:t>major</w:t>
-      </w:r>
-      <w:r>
-        <w:t>.</w:t>
-      </w:r>
-    </w:p>
-    <w:p>
-      <w:pPr>
-        <w:pStyle w:val="ListParagraph"/>
-        <w:numPr>
-          <w:ilvl w:val="0"/>
-          <w:numId w:val="19"/>
-        </w:numPr>
-      </w:pPr>
-      <w:commentRangeStart w:id="3"/>
-      <w:r>
-        <w:rPr>
-          <w:highlight w:val="yellow"/>
-        </w:rPr>
-        <w:t>Plan outreach events to entice more members to join the organization</w:t>
-      </w:r>
-      <w:commentRangeEnd w:id="3"/>
-      <w:r>
-        <w:rPr>
-          <w:rStyle w:val="CommentReference"/>
-        </w:rPr>
-        <w:commentReference w:id="3"/>
-      </w:r>
-      <w:r>
-        <w:t>.</w:t>
-      </w:r>
-    </w:p>
-    <w:p>
-      <w:pPr>
-        <w:pStyle w:val="Heading2"/>
-      </w:pPr>
-      <w:r>
-        <w:t xml:space="preserve">engineering </w:t>
-      </w:r>
-      <w:r>
-        <w:t>gOALS</w:t>
+        <w:t>Engineering Goals</w:t>
       </w:r>
     </w:p>
     <w:p>
@@ -1171,7 +1229,13 @@
         <w:t xml:space="preserve">in </w:t>
       </w:r>
       <w:r>
-        <w:t>Florida next year</w:t>
+        <w:t>Florida</w:t>
+      </w:r>
+      <w:r>
+        <w:t xml:space="preserve"> during May of</w:t>
+      </w:r>
+      <w:r>
+        <w:t xml:space="preserve"> next year</w:t>
       </w:r>
       <w:r>
         <w:t>.</w:t>
@@ -1186,10 +1250,28 @@
         </w:numPr>
       </w:pPr>
       <w:r>
+        <w:t>Continue our simulation and optimization work on rocket dimensions and dynamics in flight using MATLAB.</w:t>
+      </w:r>
+    </w:p>
+    <w:p>
+      <w:pPr>
+        <w:pStyle w:val="ListParagraph"/>
+        <w:numPr>
+          <w:ilvl w:val="0"/>
+          <w:numId w:val="20"/>
+        </w:numPr>
+      </w:pPr>
+      <w:r>
         <w:t xml:space="preserve">Host </w:t>
       </w:r>
       <w:r>
-        <w:t>monthly learning sessions to learn a new topic in the subject of ast</w:t>
+        <w:t>monthly</w:t>
+      </w:r>
+      <w:r>
+        <w:t xml:space="preserve"> teaching</w:t>
+      </w:r>
+      <w:r>
+        <w:t xml:space="preserve"> sessions to learn a new topic in the subject of ast</w:t>
       </w:r>
       <w:r>
         <w:t>ronomy, engineering or business from outside professionals.</w:t>
@@ -1197,18 +1279,6 @@
     </w:p>
     <w:p>
       <w:pPr>
-        <w:pStyle w:val="ListParagraph"/>
-        <w:numPr>
-          <w:ilvl w:val="0"/>
-          <w:numId w:val="20"/>
-        </w:numPr>
-      </w:pPr>
-      <w:r>
-        <w:t xml:space="preserve">Begin to plan on how we will code, build and manufacture a CubeSat (Named CubeCat of course!). </w:t>
-      </w:r>
-    </w:p>
-    <w:p>
-      <w:pPr>
         <w:ind w:left="360"/>
       </w:pPr>
     </w:p>
@@ -1218,8 +1288,7 @@
         <w:pStyle w:val="Heading1"/>
       </w:pPr>
       <w:r>
-        <w:lastRenderedPageBreak/>
-        <w:t>SPONSORSHIP OPPORTUNITIES</w:t>
+        <w:t>Sponsorship Opportunities</w:t>
       </w:r>
     </w:p>
     <w:p>
@@ -1262,7 +1331,7 @@
         <w:pStyle w:val="Heading2"/>
       </w:pPr>
       <w:r>
-        <w:t>Who YOU Will help</w:t>
+        <w:t>Who You Will Help</w:t>
       </w:r>
     </w:p>
     <w:p>
@@ -1272,107 +1341,16 @@
           <w:lang w:eastAsia="en-US"/>
         </w:rPr>
         <w:drawing>
-          <wp:anchor distT="0" distB="0" distL="114300" distR="114300" simplePos="0" relativeHeight="251664386" behindDoc="0" locked="0" layoutInCell="1" allowOverlap="1" wp14:anchorId="025343EE" wp14:editId="736BD80D">
-            <wp:simplePos x="3230880" y="2659380"/>
-            <wp:positionH relativeFrom="column">
+          <wp:anchor distT="0" distB="0" distL="114300" distR="114300" simplePos="0" relativeHeight="251664386" behindDoc="0" locked="0" layoutInCell="1" allowOverlap="1" wp14:anchorId="131D6C1E" wp14:editId="3DB9D77E">
+            <wp:simplePos x="0" y="0"/>
+            <wp:positionH relativeFrom="margin">
               <wp:align>right</wp:align>
             </wp:positionH>
             <wp:positionV relativeFrom="paragraph">
-              <wp:align>top</wp:align>
+              <wp:posOffset>2239645</wp:posOffset>
             </wp:positionV>
-            <wp:extent cx="3629237" cy="2403781"/>
-            <wp:effectExtent l="0" t="0" r="0" b="0"/>
-            <wp:wrapSquare wrapText="bothSides"/>
-            <wp:docPr id="18" name="Picture 18" descr="Image may contain: 1 person, sitting and table"/>
-            <wp:cNvGraphicFramePr>
-              <a:graphicFrameLocks xmlns:a="http://schemas.openxmlformats.org/drawingml/2006/main" noChangeAspect="1"/>
-            </wp:cNvGraphicFramePr>
-            <a:graphic xmlns:a="http://schemas.openxmlformats.org/drawingml/2006/main">
-              <a:graphicData uri="http://schemas.openxmlformats.org/drawingml/2006/picture">
-                <pic:pic xmlns:pic="http://schemas.openxmlformats.org/drawingml/2006/picture">
-                  <pic:nvPicPr>
-                    <pic:cNvPr id="0" name="Picture 1" descr="Image may contain: 1 person, sitting and table"/>
-                    <pic:cNvPicPr>
-                      <a:picLocks noChangeAspect="1" noChangeArrowheads="1"/>
-                    </pic:cNvPicPr>
-                  </pic:nvPicPr>
-                  <pic:blipFill>
-                    <a:blip r:embed="rId15" cstate="print">
-                      <a:extLst>
-                        <a:ext uri="{28A0092B-C50C-407E-A947-70E740481C1C}">
-                          <a14:useLocalDpi xmlns:a14="http://schemas.microsoft.com/office/drawing/2010/main" val="0"/>
-                        </a:ext>
-                      </a:extLst>
-                    </a:blip>
-                    <a:srcRect/>
-                    <a:stretch>
-                      <a:fillRect/>
-                    </a:stretch>
-                  </pic:blipFill>
-                  <pic:spPr bwMode="auto">
-                    <a:xfrm>
-                      <a:off x="0" y="0"/>
-                      <a:ext cx="3629237" cy="2403781"/>
-                    </a:xfrm>
-                    <a:prstGeom prst="rect">
-                      <a:avLst/>
-                    </a:prstGeom>
-                    <a:noFill/>
-                    <a:ln>
-                      <a:noFill/>
-                    </a:ln>
-                  </pic:spPr>
-                </pic:pic>
-              </a:graphicData>
-            </a:graphic>
-          </wp:anchor>
-        </w:drawing>
-      </w:r>
-      <w:r>
-        <w:t>Our club consists of students across a multitude of ages and majors</w:t>
-      </w:r>
-      <w:commentRangeStart w:id="4"/>
-      <w:r>
-        <w:t xml:space="preserve">. </w:t>
-      </w:r>
-      <w:r>
-        <w:t xml:space="preserve">We bring </w:t>
-      </w:r>
-      <w:r>
-        <w:t>together underclass</w:t>
-      </w:r>
-      <w:r>
-        <w:t xml:space="preserve">men with an interest in space and rocket technologies, </w:t>
-      </w:r>
-      <w:r>
-        <w:t xml:space="preserve">we have created a team of competent individuals who work together as a team. </w:t>
-      </w:r>
-      <w:commentRangeEnd w:id="4"/>
-      <w:r>
-        <w:rPr>
-          <w:rStyle w:val="CommentReference"/>
-        </w:rPr>
-        <w:commentReference w:id="4"/>
-      </w:r>
-    </w:p>
-    <w:p>
-      <w:commentRangeStart w:id="5"/>
-      <w:r>
-        <w:rPr>
-          <w:noProof/>
-          <w:lang w:eastAsia="en-US"/>
-        </w:rPr>
-        <w:drawing>
-          <wp:anchor distT="0" distB="0" distL="114300" distR="114300" simplePos="0" relativeHeight="251665410" behindDoc="0" locked="0" layoutInCell="1" allowOverlap="1" wp14:anchorId="131D6C1E" wp14:editId="3B11E9A2">
-            <wp:simplePos x="0" y="0"/>
-            <wp:positionH relativeFrom="margin">
-              <wp:posOffset>2316480</wp:posOffset>
-            </wp:positionH>
-            <wp:positionV relativeFrom="paragraph">
-              <wp:posOffset>427990</wp:posOffset>
-            </wp:positionV>
-            <wp:extent cx="3644265" cy="2422525"/>
-            <wp:effectExtent l="0" t="0" r="0" b="0"/>
+            <wp:extent cx="2918460" cy="1939925"/>
+            <wp:effectExtent l="0" t="0" r="0" b="3175"/>
             <wp:wrapSquare wrapText="bothSides"/>
             <wp:docPr id="3" name="Picture 3" descr="Image may contain: 4 people, people standing"/>
             <wp:cNvGraphicFramePr>
@@ -1388,7 +1366,7 @@
                     </pic:cNvPicPr>
                   </pic:nvPicPr>
                   <pic:blipFill>
-                    <a:blip r:embed="rId16" cstate="print">
+                    <a:blip r:embed="rId13" cstate="print">
                       <a:extLst>
                         <a:ext uri="{28A0092B-C50C-407E-A947-70E740481C1C}">
                           <a14:useLocalDpi xmlns:a14="http://schemas.microsoft.com/office/drawing/2010/main" val="0"/>
@@ -1403,7 +1381,7 @@
                   <pic:spPr bwMode="auto">
                     <a:xfrm>
                       <a:off x="0" y="0"/>
-                      <a:ext cx="3644265" cy="2422525"/>
+                      <a:ext cx="2918460" cy="1939925"/>
                     </a:xfrm>
                     <a:prstGeom prst="rect">
                       <a:avLst/>
@@ -1426,7 +1404,90 @@
         </w:drawing>
       </w:r>
       <w:r>
-        <w:t xml:space="preserve">Students from Mechanical Engineering, Chemical </w:t>
+        <w:rPr>
+          <w:noProof/>
+          <w:lang w:eastAsia="en-US"/>
+        </w:rPr>
+        <w:drawing>
+          <wp:anchor distT="0" distB="0" distL="114300" distR="114300" simplePos="0" relativeHeight="251663362" behindDoc="0" locked="0" layoutInCell="1" allowOverlap="1" wp14:anchorId="025343EE" wp14:editId="1D8CC455">
+            <wp:simplePos x="0" y="0"/>
+            <wp:positionH relativeFrom="margin">
+              <wp:posOffset>3057525</wp:posOffset>
+            </wp:positionH>
+            <wp:positionV relativeFrom="paragraph">
+              <wp:posOffset>81280</wp:posOffset>
+            </wp:positionV>
+            <wp:extent cx="2914015" cy="1929765"/>
+            <wp:effectExtent l="0" t="0" r="635" b="0"/>
+            <wp:wrapSquare wrapText="bothSides"/>
+            <wp:docPr id="18" name="Picture 18" descr="Image may contain: 1 person, sitting and table"/>
+            <wp:cNvGraphicFramePr>
+              <a:graphicFrameLocks xmlns:a="http://schemas.openxmlformats.org/drawingml/2006/main" noChangeAspect="1"/>
+            </wp:cNvGraphicFramePr>
+            <a:graphic xmlns:a="http://schemas.openxmlformats.org/drawingml/2006/main">
+              <a:graphicData uri="http://schemas.openxmlformats.org/drawingml/2006/picture">
+                <pic:pic xmlns:pic="http://schemas.openxmlformats.org/drawingml/2006/picture">
+                  <pic:nvPicPr>
+                    <pic:cNvPr id="0" name="Picture 1" descr="Image may contain: 1 person, sitting and table"/>
+                    <pic:cNvPicPr>
+                      <a:picLocks noChangeAspect="1" noChangeArrowheads="1"/>
+                    </pic:cNvPicPr>
+                  </pic:nvPicPr>
+                  <pic:blipFill>
+                    <a:blip r:embed="rId14" cstate="print">
+                      <a:extLst>
+                        <a:ext uri="{28A0092B-C50C-407E-A947-70E740481C1C}">
+                          <a14:useLocalDpi xmlns:a14="http://schemas.microsoft.com/office/drawing/2010/main" val="0"/>
+                        </a:ext>
+                      </a:extLst>
+                    </a:blip>
+                    <a:srcRect/>
+                    <a:stretch>
+                      <a:fillRect/>
+                    </a:stretch>
+                  </pic:blipFill>
+                  <pic:spPr bwMode="auto">
+                    <a:xfrm>
+                      <a:off x="0" y="0"/>
+                      <a:ext cx="2914015" cy="1929765"/>
+                    </a:xfrm>
+                    <a:prstGeom prst="rect">
+                      <a:avLst/>
+                    </a:prstGeom>
+                    <a:noFill/>
+                    <a:ln>
+                      <a:noFill/>
+                    </a:ln>
+                  </pic:spPr>
+                </pic:pic>
+              </a:graphicData>
+            </a:graphic>
+            <wp14:sizeRelH relativeFrom="margin">
+              <wp14:pctWidth>0</wp14:pctWidth>
+            </wp14:sizeRelH>
+            <wp14:sizeRelV relativeFrom="margin">
+              <wp14:pctHeight>0</wp14:pctHeight>
+            </wp14:sizeRelV>
+          </wp:anchor>
+        </w:drawing>
+      </w:r>
+      <w:r>
+        <w:t xml:space="preserve">Our club consists of students across a multitude of ages and majors. </w:t>
+      </w:r>
+      <w:r>
+        <w:t xml:space="preserve">We bring </w:t>
+      </w:r>
+      <w:r>
+        <w:t>together underclass</w:t>
+      </w:r>
+      <w:r>
+        <w:t xml:space="preserve">men with an interest in space and rocket technologies, </w:t>
+      </w:r>
+      <w:r>
+        <w:t xml:space="preserve">and </w:t>
+      </w:r>
+      <w:r>
+        <w:t xml:space="preserve">we have created a team of competent individuals who work together as a team. Students from Mechanical Engineering, Chemical </w:t>
       </w:r>
       <w:r>
         <w:t>Engineering, Engineering</w:t>
@@ -1435,42 +1496,304 @@
         <w:t xml:space="preserve"> Physics, Electrical Engineering, </w:t>
       </w:r>
       <w:r>
-        <w:t>Computer Science and more all participate in the club in some capacity, expanding the reach of sponsorship benefits across multiple departments.</w:t>
-      </w:r>
-      <w:commentRangeEnd w:id="5"/>
-      <w:r>
-        <w:rPr>
-          <w:rStyle w:val="CommentReference"/>
-        </w:rPr>
-        <w:commentReference w:id="5"/>
-      </w:r>
-      <w:r>
-        <w:t xml:space="preserve"> </w:t>
+        <w:t xml:space="preserve">Computer Science and more all participate in the club in some capacity, expanding the reach of sponsorship benefits across multiple departments. </w:t>
       </w:r>
     </w:p>
     <w:p>
       <w:r>
+        <w:t>With our clear engineering and no-engineering related goals come large monetary expenses. We are reaching out to you and your company for assistance to enable us to continue our work in a field that has continued to expand since the Apollo era.</w:t>
+      </w:r>
+    </w:p>
+    <w:p>
+      <w:r>
+        <w:t xml:space="preserve">Below is the contact information of our Founder and President if you are interested in more information on what UNH SEDS is all about. </w:t>
+      </w:r>
+      <w:r>
         <w:t xml:space="preserve">Detailed on the next page are the other benefits that your business will receive </w:t>
       </w:r>
       <w:r>
-        <w:t xml:space="preserve">in return for your sponsorship or </w:t>
-      </w:r>
-      <w:commentRangeStart w:id="6"/>
-      <w:r>
-        <w:t>aid</w:t>
-      </w:r>
-      <w:commentRangeEnd w:id="6"/>
-      <w:r>
-        <w:rPr>
-          <w:rStyle w:val="CommentReference"/>
-        </w:rPr>
-        <w:commentReference w:id="6"/>
+        <w:t xml:space="preserve">in </w:t>
       </w:r>
       <w:r>
-        <w:t>.</w:t>
+        <w:t>re</w:t>
+      </w:r>
+      <w:r>
+        <w:t>turn for your sponsorship.</w:t>
+      </w:r>
+    </w:p>
+    <w:p/>
+    <w:p>
+      <w:pPr>
+        <w:pStyle w:val="Heading2"/>
+      </w:pPr>
+      <w:r>
+        <w:t xml:space="preserve">Contact Information </w:t>
       </w:r>
     </w:p>
     <w:p>
+      <w:pPr>
+        <w:spacing w:before="0"/>
+        <w:rPr>
+          <w:sz w:val="24"/>
+        </w:rPr>
+      </w:pPr>
+      <w:r>
+        <w:rPr>
+          <w:sz w:val="24"/>
+        </w:rPr>
+        <w:t>If you would like to support us or have any questions, please contact Charlie Nitschelm below:</w:t>
+      </w:r>
+    </w:p>
+    <w:p>
+      <w:pPr>
+        <w:spacing w:before="0" w:after="0" w:line="240" w:lineRule="auto"/>
+        <w:rPr>
+          <w:i/>
+          <w:sz w:val="24"/>
+        </w:rPr>
+      </w:pPr>
+      <w:r>
+        <w:rPr>
+          <w:b/>
+          <w:sz w:val="24"/>
+        </w:rPr>
+        <w:t>Charlie Nitschelm</w:t>
+      </w:r>
+    </w:p>
+    <w:p>
+      <w:pPr>
+        <w:spacing w:before="0" w:after="0" w:line="240" w:lineRule="auto"/>
+      </w:pPr>
+      <w:hyperlink r:id="rId15" w:history="1">
+        <w:r>
+          <w:t>Cjn1012@wildcats.unh.edu</w:t>
+        </w:r>
+      </w:hyperlink>
+    </w:p>
+    <w:p>
+      <w:pPr>
+        <w:spacing w:before="0" w:after="0" w:line="240" w:lineRule="auto"/>
+      </w:pPr>
+      <w:r>
+        <w:t>603-923-9079</w:t>
+      </w:r>
+    </w:p>
+    <w:p>
+      <w:pPr>
+        <w:pStyle w:val="Heading2"/>
+      </w:pPr>
+      <w:r>
+        <w:rPr>
+          <w:noProof/>
+          <w:lang w:eastAsia="en-US"/>
+        </w:rPr>
+        <w:lastRenderedPageBreak/>
+        <mc:AlternateContent>
+          <mc:Choice Requires="wpg">
+            <w:drawing>
+              <wp:anchor distT="0" distB="0" distL="114300" distR="114300" simplePos="0" relativeHeight="251670530" behindDoc="0" locked="0" layoutInCell="1" allowOverlap="1" wp14:anchorId="382B9B89" wp14:editId="2DDDB01B">
+                <wp:simplePos x="0" y="0"/>
+                <wp:positionH relativeFrom="margin">
+                  <wp:posOffset>-57150</wp:posOffset>
+                </wp:positionH>
+                <wp:positionV relativeFrom="paragraph">
+                  <wp:posOffset>-314325</wp:posOffset>
+                </wp:positionV>
+                <wp:extent cx="6078855" cy="1270000"/>
+                <wp:effectExtent l="38100" t="19050" r="55245" b="25400"/>
+                <wp:wrapNone/>
+                <wp:docPr id="5" name="Group 5"/>
+                <wp:cNvGraphicFramePr/>
+                <a:graphic xmlns:a="http://schemas.openxmlformats.org/drawingml/2006/main">
+                  <a:graphicData uri="http://schemas.microsoft.com/office/word/2010/wordprocessingGroup">
+                    <wpg:wgp>
+                      <wpg:cNvGrpSpPr/>
+                      <wpg:grpSpPr>
+                        <a:xfrm>
+                          <a:off x="0" y="0"/>
+                          <a:ext cx="6078855" cy="1270000"/>
+                          <a:chOff x="0" y="0"/>
+                          <a:chExt cx="6078855" cy="1270000"/>
+                        </a:xfrm>
+                      </wpg:grpSpPr>
+                      <wps:wsp>
+                        <wps:cNvPr id="17" name="Ribbon: Curved and Tilted Down 17"/>
+                        <wps:cNvSpPr/>
+                        <wps:spPr>
+                          <a:xfrm>
+                            <a:off x="0" y="0"/>
+                            <a:ext cx="6078855" cy="1270000"/>
+                          </a:xfrm>
+                          <a:prstGeom prst="ellipseRibbon">
+                            <a:avLst/>
+                          </a:prstGeom>
+                          <a:solidFill>
+                            <a:srgbClr val="002060"/>
+                          </a:solidFill>
+                        </wps:spPr>
+                        <wps:style>
+                          <a:lnRef idx="2">
+                            <a:schemeClr val="accent1">
+                              <a:shade val="50000"/>
+                            </a:schemeClr>
+                          </a:lnRef>
+                          <a:fillRef idx="1">
+                            <a:schemeClr val="accent1"/>
+                          </a:fillRef>
+                          <a:effectRef idx="0">
+                            <a:schemeClr val="accent1"/>
+                          </a:effectRef>
+                          <a:fontRef idx="minor">
+                            <a:schemeClr val="lt1"/>
+                          </a:fontRef>
+                        </wps:style>
+                        <wps:bodyPr rot="0" spcFirstLastPara="0" vertOverflow="overflow" horzOverflow="overflow" vert="horz" wrap="square" lIns="91440" tIns="45720" rIns="91440" bIns="45720" numCol="1" spcCol="0" rtlCol="0" fromWordArt="0" anchor="ctr" anchorCtr="0" forceAA="0" compatLnSpc="1">
+                          <a:prstTxWarp prst="textNoShape">
+                            <a:avLst/>
+                          </a:prstTxWarp>
+                          <a:noAutofit/>
+                        </wps:bodyPr>
+                      </wps:wsp>
+                      <wps:wsp>
+                        <wps:cNvPr id="4" name="Text Box 2"/>
+                        <wps:cNvSpPr txBox="1">
+                          <a:spLocks noChangeArrowheads="1"/>
+                        </wps:cNvSpPr>
+                        <wps:spPr bwMode="auto">
+                          <a:xfrm>
+                            <a:off x="1676400" y="523875"/>
+                            <a:ext cx="2752725" cy="619125"/>
+                          </a:xfrm>
+                          <a:prstGeom prst="rect">
+                            <a:avLst/>
+                          </a:prstGeom>
+                          <a:noFill/>
+                          <a:ln w="9525">
+                            <a:noFill/>
+                            <a:miter lim="800000"/>
+                            <a:headEnd/>
+                            <a:tailEnd/>
+                          </a:ln>
+                        </wps:spPr>
+                        <wps:txbx>
+                          <w:txbxContent>
+                            <w:p>
+                              <w:pPr>
+                                <w:rPr>
+                                  <w:color w:val="FFFF00"/>
+                                  <w:sz w:val="40"/>
+                                </w:rPr>
+                              </w:pPr>
+                              <w:r>
+                                <w:rPr>
+                                  <w:color w:val="FFFF00"/>
+                                  <w:sz w:val="40"/>
+                                </w:rPr>
+                                <w:t>Sponsorship Breakdown</w:t>
+                              </w:r>
+                            </w:p>
+                          </w:txbxContent>
+                        </wps:txbx>
+                        <wps:bodyPr rot="0" vert="horz" wrap="square" lIns="91440" tIns="45720" rIns="91440" bIns="45720" anchor="t" anchorCtr="0">
+                          <a:noAutofit/>
+                        </wps:bodyPr>
+                      </wps:wsp>
+                    </wpg:wgp>
+                  </a:graphicData>
+                </a:graphic>
+              </wp:anchor>
+            </w:drawing>
+          </mc:Choice>
+          <mc:Fallback>
+            <w:pict>
+              <v:group w14:anchorId="382B9B89" id="Group 5" o:spid="_x0000_s1031" style="position:absolute;margin-left:-4.5pt;margin-top:-24.75pt;width:478.65pt;height:100pt;z-index:251670530;mso-position-horizontal-relative:margin" coordsize="60788,12700" o:gfxdata="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">
+                <v:shapetype id="_x0000_t107" coordsize="21600,21600" o:spt="107" adj="5400,5400,18900" path="ar@9@38@8@37,0@27@0@26@9@13@8@4@0@25@22@25@9@38@8@37@22@26@3@27l@7@40@3,wa@9@35@8@10@3,0@21@33@9@36@8@1@21@31@20@31@9@35@8@10@20@33,,l@5@40xewr@9@36@8@1@20@31@0@32nfl@20@33ear@9@36@8@1@21@31@22@32nfl@21@33em@0@26nfl@0@32em@22@26nfl@22@32e">
+                  <v:formulas>
+                    <v:f eqn="val #0"/>
+                    <v:f eqn="val #1"/>
+                    <v:f eqn="val #2"/>
+                    <v:f eqn="val width"/>
+                    <v:f eqn="val height"/>
+                    <v:f eqn="prod width 1 8"/>
+                    <v:f eqn="prod width 1 2"/>
+                    <v:f eqn="prod width 7 8"/>
+                    <v:f eqn="prod width 3 2"/>
+                    <v:f eqn="sum 0 0 @6"/>
+                    <v:f eqn="sum height 0 #2"/>
+                    <v:f eqn="prod @10 30573 4096"/>
+                    <v:f eqn="prod @11 2 1"/>
+                    <v:f eqn="sum height 0 @12"/>
+                    <v:f eqn="sum @11 #2 0"/>
+                    <v:f eqn="sum @11 height #1"/>
+                    <v:f eqn="sum height 0 #1"/>
+                    <v:f eqn="prod @16 1 2"/>
+                    <v:f eqn="sum @11 @17 0"/>
+                    <v:f eqn="sum @14 #1 height"/>
+                    <v:f eqn="sum #0 @5 0"/>
+                    <v:f eqn="sum width 0 @20"/>
+                    <v:f eqn="sum width 0 #0"/>
+                    <v:f eqn="sum @6 0 #0"/>
+                    <v:f eqn="ellipse @23 width @11"/>
+                    <v:f eqn="sum @24 height @11"/>
+                    <v:f eqn="sum @25 @11 @19"/>
+                    <v:f eqn="sum #2 @11 @19"/>
+                    <v:f eqn="prod @11 2391 32768"/>
+                    <v:f eqn="sum @6 0 @20"/>
+                    <v:f eqn="ellipse @29 width @11"/>
+                    <v:f eqn="sum #1 @30 @11"/>
+                    <v:f eqn="sum @25 #1 height"/>
+                    <v:f eqn="sum height @30 @14"/>
+                    <v:f eqn="sum @11 @14 0"/>
+                    <v:f eqn="sum height 0 @34"/>
+                    <v:f eqn="sum @35 @19 @11"/>
+                    <v:f eqn="sum @10 @15 @11"/>
+                    <v:f eqn="sum @35 @15 @11"/>
+                    <v:f eqn="sum @28 @14 @18"/>
+                    <v:f eqn="sum height 0 @39"/>
+                    <v:f eqn="sum @19 0 @18"/>
+                    <v:f eqn="prod @41 2 3"/>
+                    <v:f eqn="sum #1 0 @42"/>
+                    <v:f eqn="sum #2 0 @42"/>
+                    <v:f eqn="min @44 20925"/>
+                    <v:f eqn="prod width 3 8"/>
+                    <v:f eqn="sum @46 0 4"/>
+                  </v:formulas>
+                  <v:path o:extrusionok="f" o:connecttype="custom" o:connectlocs="@6,@1;@5,@40;@6,@4;@7,@40" o:connectangles="270,180,90,0" textboxrect="@0,@1,@22,@25"/>
+                  <v:handles>
+                    <v:h position="#0,bottomRight" xrange="@5,@47"/>
+                    <v:h position="center,#1" yrange="@10,@43"/>
+                    <v:h position="topLeft,#2" yrange="@27,@45"/>
+                  </v:handles>
+                  <o:complex v:ext="view"/>
+                </v:shapetype>
+                <v:shape id="Ribbon: Curved and Tilted Down 17" o:spid="_x0000_s1032" type="#_x0000_t107" style="position:absolute;width:60788;height:12700;visibility:visible;mso-wrap-style:square;v-text-anchor:middle" o:gfxdata="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" fillcolor="#002060" strokecolor="#073662 [1604]" strokeweight="1pt"/>
+                <v:shape id="_x0000_s1033" type="#_x0000_t202" style="position:absolute;left:16764;top:5238;width:27527;height:6192;visibility:visible;mso-wrap-style:square;v-text-anchor:top" o:gfxdata="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" filled="f" stroked="f">
+                  <v:textbox>
+                    <w:txbxContent>
+                      <w:p>
+                        <w:pPr>
+                          <w:rPr>
+                            <w:color w:val="FFFF00"/>
+                            <w:sz w:val="40"/>
+                          </w:rPr>
+                        </w:pPr>
+                        <w:r>
+                          <w:rPr>
+                            <w:color w:val="FFFF00"/>
+                            <w:sz w:val="40"/>
+                          </w:rPr>
+                          <w:t>Sponsorship Breakdown</w:t>
+                        </w:r>
+                      </w:p>
+                    </w:txbxContent>
+                  </v:textbox>
+                </v:shape>
+                <w10:wrap anchorx="margin"/>
+              </v:group>
+            </w:pict>
+          </mc:Fallback>
+        </mc:AlternateContent>
+      </w:r>
       <w:r>
         <w:rPr>
           <w:noProof/>
@@ -1478,17 +1801,17 @@
         <mc:AlternateContent>
           <mc:Choice Requires="wps">
             <w:drawing>
-              <wp:anchor distT="45720" distB="45720" distL="114300" distR="114300" simplePos="0" relativeHeight="251668482" behindDoc="0" locked="0" layoutInCell="1" allowOverlap="1" wp14:anchorId="1F2EB6BD" wp14:editId="75A94266">
+              <wp:anchor distT="45720" distB="45720" distL="114300" distR="114300" simplePos="0" relativeHeight="251667969" behindDoc="0" locked="0" layoutInCell="1" allowOverlap="1" wp14:anchorId="35CD6E85" wp14:editId="576DDAEF">
                 <wp:simplePos x="0" y="0"/>
-                <wp:positionH relativeFrom="margin">
-                  <wp:align>right</wp:align>
+                <wp:positionH relativeFrom="column">
+                  <wp:posOffset>-333375</wp:posOffset>
                 </wp:positionH>
                 <wp:positionV relativeFrom="paragraph">
-                  <wp:posOffset>497826</wp:posOffset>
+                  <wp:posOffset>-228600</wp:posOffset>
                 </wp:positionV>
-                <wp:extent cx="5920740" cy="1828165"/>
-                <wp:effectExtent l="0" t="0" r="22860" b="19685"/>
-                <wp:wrapSquare wrapText="bothSides"/>
+                <wp:extent cx="6524625" cy="685800"/>
+                <wp:effectExtent l="0" t="0" r="28575" b="19050"/>
+                <wp:wrapNone/>
                 <wp:docPr id="217" name="Text Box 2"/>
                 <wp:cNvGraphicFramePr>
                   <a:graphicFrameLocks xmlns:a="http://schemas.openxmlformats.org/drawingml/2006/main"/>
@@ -1502,141 +1825,28 @@
                       <wps:spPr bwMode="auto">
                         <a:xfrm>
                           <a:off x="0" y="0"/>
-                          <a:ext cx="5920740" cy="1828165"/>
+                          <a:ext cx="6524625" cy="685800"/>
                         </a:xfrm>
                         <a:prstGeom prst="rect">
                           <a:avLst/>
                         </a:prstGeom>
-                        <a:solidFill>
-                          <a:schemeClr val="bg1"/>
-                        </a:solidFill>
-                        <a:ln>
+                        <a:noFill/>
+                        <a:ln w="9525">
                           <a:solidFill>
                             <a:schemeClr val="bg1"/>
                           </a:solidFill>
+                          <a:miter lim="800000"/>
                           <a:headEnd/>
                           <a:tailEnd/>
                         </a:ln>
                       </wps:spPr>
-                      <wps:style>
-                        <a:lnRef idx="2">
-                          <a:schemeClr val="dk1"/>
-                        </a:lnRef>
-                        <a:fillRef idx="1">
-                          <a:schemeClr val="lt1"/>
-                        </a:fillRef>
-                        <a:effectRef idx="0">
-                          <a:schemeClr val="dk1"/>
-                        </a:effectRef>
-                        <a:fontRef idx="minor">
-                          <a:schemeClr val="dk1"/>
-                        </a:fontRef>
-                      </wps:style>
                       <wps:txbx>
                         <w:txbxContent>
                           <w:p>
                             <w:pPr>
-                              <w:pStyle w:val="Heading2"/>
-                            </w:pPr>
-                            <w:r>
-                              <w:t xml:space="preserve">Contact Information </w:t>
-                            </w:r>
-                          </w:p>
-                          <w:p>
-                            <w:pPr>
-                              <w:spacing w:before="0"/>
-                              <w:rPr>
-                                <w:sz w:val="24"/>
-                              </w:rPr>
-                            </w:pPr>
-                            <w:r>
-                              <w:rPr>
-                                <w:sz w:val="24"/>
-                              </w:rPr>
-                              <w:t>If you would like to support us or have any questions, please contact Charlie Nitschelm below:</w:t>
-                            </w:r>
-                          </w:p>
-                          <w:p>
-                            <w:pPr>
-                              <w:spacing w:before="0" w:after="0" w:line="240" w:lineRule="auto"/>
-                              <w:rPr>
-                                <w:i/>
-                                <w:sz w:val="24"/>
-                              </w:rPr>
-                            </w:pPr>
-                            <w:r>
-                              <w:rPr>
-                                <w:b/>
-                                <w:sz w:val="24"/>
-                              </w:rPr>
-                              <w:t>Charlie Nitschelm</w:t>
-                            </w:r>
-                          </w:p>
-                          <w:p>
-                            <w:pPr>
-                              <w:spacing w:before="0" w:after="0" w:line="240" w:lineRule="auto"/>
-                            </w:pPr>
-                            <w:r>
-                              <w:fldChar w:fldCharType="begin"/>
-                            </w:r>
-                            <w:r>
-                              <w:instrText xml:space="preserve"> HYP</w:instrText>
-                            </w:r>
-                            <w:bookmarkStart w:id="7" w:name="_GoBack"/>
-                            <w:bookmarkEnd w:id="7"/>
-                            <w:r>
-                              <w:instrText xml:space="preserve">ERLINK "mailto:Cjn1012@wildcats.unh.edu" </w:instrText>
-                            </w:r>
-                            <w:r>
-                              <w:fldChar w:fldCharType="separate"/>
-                            </w:r>
-                            <w:r>
-                              <w:t>Cjn1012@wildcats.unh.edu</w:t>
-                            </w:r>
-                            <w:r>
-                              <w:fldChar w:fldCharType="end"/>
-                            </w:r>
-                          </w:p>
-                          <w:p>
-                            <w:pPr>
-                              <w:spacing w:before="0" w:after="0" w:line="240" w:lineRule="auto"/>
-                              <w:rPr>
-                                <w:i/>
-                              </w:rPr>
+                              <w:shd w:val="clear" w:color="auto" w:fill="FFFFFF" w:themeFill="background1"/>
                             </w:pPr>
                           </w:p>
-                          <w:p>
-                            <w:pPr>
-                              <w:spacing w:before="0" w:after="0" w:line="240" w:lineRule="auto"/>
-                            </w:pPr>
-                            <w:r>
-                              <w:rPr>
-                                <w:i/>
-                              </w:rPr>
-                              <w:t>UNH SEDS</w:t>
-                            </w:r>
-                            <w:r>
-                              <w:rPr>
-                                <w:i/>
-                              </w:rPr>
-                              <w:t xml:space="preserve"> </w:t>
-                            </w:r>
-                            <w:r>
-                              <w:rPr>
-                                <w:i/>
-                              </w:rPr>
-                              <w:t>Founder</w:t>
-                            </w:r>
-                          </w:p>
-                          <w:p>
-                            <w:pPr>
-                              <w:spacing w:line="240" w:lineRule="auto"/>
-                              <w:rPr>
-                                <w:i/>
-                              </w:rPr>
-                            </w:pPr>
-                          </w:p>
-                          <w:p/>
                         </w:txbxContent>
                       </wps:txbx>
                       <wps:bodyPr rot="0" vert="horz" wrap="square" lIns="91440" tIns="45720" rIns="91440" bIns="45720" anchor="t" anchorCtr="0">
@@ -1656,122 +1866,25 @@
           </mc:Choice>
           <mc:Fallback>
             <w:pict>
-              <v:shape w14:anchorId="1F2EB6BD" id="_x0000_s1031" type="#_x0000_t202" style="position:absolute;margin-left:415pt;margin-top:39.2pt;width:466.2pt;height:143.95pt;z-index:251668482;visibility:visible;mso-wrap-style:square;mso-width-percent:0;mso-height-percent:0;mso-wrap-distance-left:9pt;mso-wrap-distance-top:3.6pt;mso-wrap-distance-right:9pt;mso-wrap-distance-bottom:3.6pt;mso-position-horizontal:right;mso-position-horizontal-relative:margin;mso-position-vertical:absolute;mso-position-vertical-relative:text;mso-width-percent:0;mso-height-percent:0;mso-width-relative:margin;mso-height-relative:margin;v-text-anchor:top" o:gfxdata="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" fillcolor="white [3212]" strokecolor="white [3212]" strokeweight="1pt">
+              <v:shape w14:anchorId="35CD6E85" id="_x0000_s1034" type="#_x0000_t202" style="position:absolute;margin-left:-26.25pt;margin-top:-18pt;width:513.75pt;height:54pt;z-index:251667969;visibility:visible;mso-wrap-style:square;mso-width-percent:0;mso-height-percent:0;mso-wrap-distance-left:9pt;mso-wrap-distance-top:3.6pt;mso-wrap-distance-right:9pt;mso-wrap-distance-bottom:3.6pt;mso-position-horizontal:absolute;mso-position-horizontal-relative:text;mso-position-vertical:absolute;mso-position-vertical-relative:text;mso-width-percent:0;mso-height-percent:0;mso-width-relative:margin;mso-height-relative:margin;v-text-anchor:top" o:gfxdata="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" filled="f" strokecolor="white [3212]">
                 <v:textbox>
                   <w:txbxContent>
                     <w:p>
                       <w:pPr>
-                        <w:pStyle w:val="Heading2"/>
-                      </w:pPr>
-                      <w:r>
-                        <w:t xml:space="preserve">Contact Information </w:t>
-                      </w:r>
-                    </w:p>
-                    <w:p>
-                      <w:pPr>
-                        <w:spacing w:before="0"/>
-                        <w:rPr>
-                          <w:sz w:val="24"/>
-                        </w:rPr>
-                      </w:pPr>
-                      <w:r>
-                        <w:rPr>
-                          <w:sz w:val="24"/>
-                        </w:rPr>
-                        <w:t>If you would like to support us or have any questions, please contact Charlie Nitschelm below:</w:t>
-                      </w:r>
-                    </w:p>
-                    <w:p>
-                      <w:pPr>
-                        <w:spacing w:before="0" w:after="0" w:line="240" w:lineRule="auto"/>
-                        <w:rPr>
-                          <w:i/>
-                          <w:sz w:val="24"/>
-                        </w:rPr>
-                      </w:pPr>
-                      <w:r>
-                        <w:rPr>
-                          <w:b/>
-                          <w:sz w:val="24"/>
-                        </w:rPr>
-                        <w:t>Charlie Nitschelm</w:t>
-                      </w:r>
-                    </w:p>
-                    <w:p>
-                      <w:pPr>
-                        <w:spacing w:before="0" w:after="0" w:line="240" w:lineRule="auto"/>
-                      </w:pPr>
-                      <w:r>
-                        <w:fldChar w:fldCharType="begin"/>
-                      </w:r>
-                      <w:r>
-                        <w:instrText xml:space="preserve"> HYP</w:instrText>
-                      </w:r>
-                      <w:bookmarkStart w:id="8" w:name="_GoBack"/>
-                      <w:bookmarkEnd w:id="8"/>
-                      <w:r>
-                        <w:instrText xml:space="preserve">ERLINK "mailto:Cjn1012@wildcats.unh.edu" </w:instrText>
-                      </w:r>
-                      <w:r>
-                        <w:fldChar w:fldCharType="separate"/>
-                      </w:r>
-                      <w:r>
-                        <w:t>Cjn1012@wildcats.unh.edu</w:t>
-                      </w:r>
-                      <w:r>
-                        <w:fldChar w:fldCharType="end"/>
-                      </w:r>
-                    </w:p>
-                    <w:p>
-                      <w:pPr>
-                        <w:spacing w:before="0" w:after="0" w:line="240" w:lineRule="auto"/>
-                        <w:rPr>
-                          <w:i/>
-                        </w:rPr>
+                        <w:shd w:val="clear" w:color="auto" w:fill="FFFFFF" w:themeFill="background1"/>
                       </w:pPr>
                     </w:p>
-                    <w:p>
-                      <w:pPr>
-                        <w:spacing w:before="0" w:after="0" w:line="240" w:lineRule="auto"/>
-                      </w:pPr>
-                      <w:r>
-                        <w:rPr>
-                          <w:i/>
-                        </w:rPr>
-                        <w:t>UNH SEDS</w:t>
-                      </w:r>
-                      <w:r>
-                        <w:rPr>
-                          <w:i/>
-                        </w:rPr>
-                        <w:t xml:space="preserve"> </w:t>
-                      </w:r>
-                      <w:r>
-                        <w:rPr>
-                          <w:i/>
-                        </w:rPr>
-                        <w:t>Founder</w:t>
-                      </w:r>
-                    </w:p>
-                    <w:p>
-                      <w:pPr>
-                        <w:spacing w:line="240" w:lineRule="auto"/>
-                        <w:rPr>
-                          <w:i/>
-                        </w:rPr>
-                      </w:pPr>
-                    </w:p>
-                    <w:p/>
                   </w:txbxContent>
                 </v:textbox>
-                <w10:wrap type="square" anchorx="margin"/>
               </v:shape>
             </w:pict>
           </mc:Fallback>
         </mc:AlternateContent>
       </w:r>
+      <w:r>
+        <w:t>Sponsorship Breakdown</w:t>
+      </w:r>
     </w:p>
-    <w:p/>
     <w:p/>
     <w:p>
       <w:pPr>
@@ -1786,8 +1899,8 @@
           <w:tab w:val="left" w:pos="2040"/>
         </w:tabs>
         <w:sectPr>
-          <w:headerReference w:type="default" r:id="rId17"/>
-          <w:footerReference w:type="default" r:id="rId18"/>
+          <w:headerReference w:type="default" r:id="rId16"/>
+          <w:footerReference w:type="default" r:id="rId17"/>
           <w:pgSz w:w="12240" w:h="15840"/>
           <w:pgMar w:top="1440" w:right="1440" w:bottom="1440" w:left="1440" w:header="720" w:footer="720" w:gutter="0"/>
           <w:pgNumType w:start="0"/>
@@ -1796,10 +1909,6 @@
         </w:sectPr>
       </w:pPr>
     </w:p>
-    <w:p/>
-    <w:p/>
-    <w:p/>
-    <w:p/>
     <w:p/>
     <w:p>
       <w:r>
@@ -1807,162 +1916,30 @@
           <w:noProof/>
           <w:lang w:eastAsia="en-US"/>
         </w:rPr>
-        <mc:AlternateContent>
-          <mc:Choice Requires="wps">
-            <w:drawing>
-              <wp:anchor distT="0" distB="0" distL="114300" distR="114300" simplePos="0" relativeHeight="251661314" behindDoc="0" locked="0" layoutInCell="1" allowOverlap="1" wp14:anchorId="44A958D5" wp14:editId="30B54028">
-                <wp:simplePos x="0" y="0"/>
-                <wp:positionH relativeFrom="margin">
-                  <wp:align>right</wp:align>
-                </wp:positionH>
-                <wp:positionV relativeFrom="paragraph">
-                  <wp:posOffset>-254000</wp:posOffset>
-                </wp:positionV>
-                <wp:extent cx="6078855" cy="1270000"/>
-                <wp:effectExtent l="38100" t="19050" r="55245" b="25400"/>
-                <wp:wrapNone/>
-                <wp:docPr id="17" name="Ribbon: Curved and Tilted Down 17"/>
-                <wp:cNvGraphicFramePr/>
-                <a:graphic xmlns:a="http://schemas.openxmlformats.org/drawingml/2006/main">
-                  <a:graphicData uri="http://schemas.microsoft.com/office/word/2010/wordprocessingShape">
-                    <wps:wsp>
-                      <wps:cNvSpPr/>
-                      <wps:spPr>
-                        <a:xfrm>
-                          <a:off x="0" y="0"/>
-                          <a:ext cx="6078855" cy="1270000"/>
-                        </a:xfrm>
-                        <a:prstGeom prst="ellipseRibbon">
-                          <a:avLst/>
-                        </a:prstGeom>
-                        <a:solidFill>
-                          <a:srgbClr val="002060"/>
-                        </a:solidFill>
-                      </wps:spPr>
-                      <wps:style>
-                        <a:lnRef idx="2">
-                          <a:schemeClr val="accent1">
-                            <a:shade val="50000"/>
-                          </a:schemeClr>
-                        </a:lnRef>
-                        <a:fillRef idx="1">
-                          <a:schemeClr val="accent1"/>
-                        </a:fillRef>
-                        <a:effectRef idx="0">
-                          <a:schemeClr val="accent1"/>
-                        </a:effectRef>
-                        <a:fontRef idx="minor">
-                          <a:schemeClr val="lt1"/>
-                        </a:fontRef>
-                      </wps:style>
-                      <wps:bodyPr rot="0" spcFirstLastPara="0" vertOverflow="overflow" horzOverflow="overflow" vert="horz" wrap="square" lIns="91440" tIns="45720" rIns="91440" bIns="45720" numCol="1" spcCol="0" rtlCol="0" fromWordArt="0" anchor="ctr" anchorCtr="0" forceAA="0" compatLnSpc="1">
-                        <a:prstTxWarp prst="textNoShape">
-                          <a:avLst/>
-                        </a:prstTxWarp>
-                        <a:noAutofit/>
-                      </wps:bodyPr>
-                    </wps:wsp>
-                  </a:graphicData>
-                </a:graphic>
-              </wp:anchor>
-            </w:drawing>
-          </mc:Choice>
-          <mc:Fallback>
-            <w:pict>
-              <v:shapetype w14:anchorId="3B9D3591" id="_x0000_t107" coordsize="21600,21600" o:spt="107" adj="5400,5400,18900" path="ar@9@38@8@37,0@27@0@26@9@13@8@4@0@25@22@25@9@38@8@37@22@26@3@27l@7@40@3,wa@9@35@8@10@3,0@21@33@9@36@8@1@21@31@20@31@9@35@8@10@20@33,,l@5@40xewr@9@36@8@1@20@31@0@32nfl@20@33ear@9@36@8@1@21@31@22@32nfl@21@33em@0@26nfl@0@32em@22@26nfl@22@32e">
-                <v:formulas>
-                  <v:f eqn="val #0"/>
-                  <v:f eqn="val #1"/>
-                  <v:f eqn="val #2"/>
-                  <v:f eqn="val width"/>
-                  <v:f eqn="val height"/>
-                  <v:f eqn="prod width 1 8"/>
-                  <v:f eqn="prod width 1 2"/>
-                  <v:f eqn="prod width 7 8"/>
-                  <v:f eqn="prod width 3 2"/>
-                  <v:f eqn="sum 0 0 @6"/>
-                  <v:f eqn="sum height 0 #2"/>
-                  <v:f eqn="prod @10 30573 4096"/>
-                  <v:f eqn="prod @11 2 1"/>
-                  <v:f eqn="sum height 0 @12"/>
-                  <v:f eqn="sum @11 #2 0"/>
-                  <v:f eqn="sum @11 height #1"/>
-                  <v:f eqn="sum height 0 #1"/>
-                  <v:f eqn="prod @16 1 2"/>
-                  <v:f eqn="sum @11 @17 0"/>
-                  <v:f eqn="sum @14 #1 height"/>
-                  <v:f eqn="sum #0 @5 0"/>
-                  <v:f eqn="sum width 0 @20"/>
-                  <v:f eqn="sum width 0 #0"/>
-                  <v:f eqn="sum @6 0 #0"/>
-                  <v:f eqn="ellipse @23 width @11"/>
-                  <v:f eqn="sum @24 height @11"/>
-                  <v:f eqn="sum @25 @11 @19"/>
-                  <v:f eqn="sum #2 @11 @19"/>
-                  <v:f eqn="prod @11 2391 32768"/>
-                  <v:f eqn="sum @6 0 @20"/>
-                  <v:f eqn="ellipse @29 width @11"/>
-                  <v:f eqn="sum #1 @30 @11"/>
-                  <v:f eqn="sum @25 #1 height"/>
-                  <v:f eqn="sum height @30 @14"/>
-                  <v:f eqn="sum @11 @14 0"/>
-                  <v:f eqn="sum height 0 @34"/>
-                  <v:f eqn="sum @35 @19 @11"/>
-                  <v:f eqn="sum @10 @15 @11"/>
-                  <v:f eqn="sum @35 @15 @11"/>
-                  <v:f eqn="sum @28 @14 @18"/>
-                  <v:f eqn="sum height 0 @39"/>
-                  <v:f eqn="sum @19 0 @18"/>
-                  <v:f eqn="prod @41 2 3"/>
-                  <v:f eqn="sum #1 0 @42"/>
-                  <v:f eqn="sum #2 0 @42"/>
-                  <v:f eqn="min @44 20925"/>
-                  <v:f eqn="prod width 3 8"/>
-                  <v:f eqn="sum @46 0 4"/>
-                </v:formulas>
-                <v:path o:extrusionok="f" o:connecttype="custom" o:connectlocs="@6,@1;@5,@40;@6,@4;@7,@40" o:connectangles="270,180,90,0" textboxrect="@0,@1,@22,@25"/>
-                <v:handles>
-                  <v:h position="#0,bottomRight" xrange="@5,@47"/>
-                  <v:h position="center,#1" yrange="@10,@43"/>
-                  <v:h position="topLeft,#2" yrange="@27,@45"/>
-                </v:handles>
-                <o:complex v:ext="view"/>
-              </v:shapetype>
-              <v:shape id="Ribbon: Curved and Tilted Down 17" o:spid="_x0000_s1026" type="#_x0000_t107" style="position:absolute;margin-left:427.45pt;margin-top:-20pt;width:478.65pt;height:100pt;z-index:251661314;visibility:visible;mso-wrap-style:square;mso-wrap-distance-left:9pt;mso-wrap-distance-top:0;mso-wrap-distance-right:9pt;mso-wrap-distance-bottom:0;mso-position-horizontal:right;mso-position-horizontal-relative:margin;mso-position-vertical:absolute;mso-position-vertical-relative:text;v-text-anchor:middle" o:gfxdata="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" fillcolor="#002060" strokecolor="#073662 [1604]" strokeweight="1pt">
-                <w10:wrap anchorx="margin"/>
-              </v:shape>
-            </w:pict>
-          </mc:Fallback>
-        </mc:AlternateContent>
-      </w:r>
-    </w:p>
-    <w:p/>
-    <w:p/>
-    <w:p/>
-    <w:p>
-      <w:r>
-        <w:rPr>
-          <w:noProof/>
-          <w:lang w:eastAsia="en-US"/>
-        </w:rPr>
-        <w:lastRenderedPageBreak/>
         <w:drawing>
-          <wp:inline distT="0" distB="0" distL="0" distR="0" wp14:anchorId="5F7B085C" wp14:editId="0DFC8A97">
-            <wp:extent cx="5503334" cy="6536055"/>
-            <wp:effectExtent l="95250" t="76200" r="116840" b="93345"/>
+          <wp:inline distT="0" distB="0" distL="0" distR="0" wp14:anchorId="052583C1" wp14:editId="7B4CFD9B">
+            <wp:extent cx="5810250" cy="6296025"/>
+            <wp:effectExtent l="95250" t="57150" r="114300" b="85725"/>
             <wp:docPr id="12" name="Diagram 12"/>
             <wp:cNvGraphicFramePr/>
             <a:graphic xmlns:a="http://schemas.openxmlformats.org/drawingml/2006/main">
               <a:graphicData uri="http://schemas.openxmlformats.org/drawingml/2006/diagram">
-                <dgm:relIds xmlns:dgm="http://schemas.openxmlformats.org/drawingml/2006/diagram" xmlns:r="http://schemas.openxmlformats.org/officeDocument/2006/relationships" r:dm="rId19" r:lo="rId20" r:qs="rId21" r:cs="rId22"/>
+                <dgm:relIds xmlns:dgm="http://schemas.openxmlformats.org/drawingml/2006/diagram" xmlns:r="http://schemas.openxmlformats.org/officeDocument/2006/relationships" r:dm="rId18" r:lo="rId19" r:qs="rId20" r:cs="rId21"/>
               </a:graphicData>
             </a:graphic>
           </wp:inline>
         </w:drawing>
       </w:r>
+      <w:r>
+        <w:rPr>
+          <w:noProof/>
+        </w:rPr>
+        <w:t xml:space="preserve"> </w:t>
+      </w:r>
     </w:p>
+    <w:p/>
     <w:sectPr>
-      <w:headerReference w:type="default" r:id="rId24"/>
+      <w:headerReference w:type="default" r:id="rId23"/>
       <w:type w:val="continuous"/>
       <w:pgSz w:w="12240" w:h="15840"/>
       <w:pgMar w:top="1440" w:right="1440" w:bottom="1440" w:left="1440" w:header="720" w:footer="720" w:gutter="0"/>
@@ -1972,126 +1949,6 @@
     </w:sectPr>
   </w:body>
 </w:document>
-</file>
-
-<file path=word/comments.xml><?xml version="1.0" encoding="utf-8"?>
-<w:comments xmlns:wpc="http://schemas.microsoft.com/office/word/2010/wordprocessingCanvas" xmlns:cx="http://schemas.microsoft.com/office/drawing/2014/chartex" xmlns:mc="http://schemas.openxmlformats.org/markup-compatibility/2006" xmlns:o="urn:schemas-microsoft-com:office:office" xmlns:r="http://schemas.openxmlformats.org/officeDocument/2006/relationships" xmlns:m="http://schemas.openxmlformats.org/officeDocument/2006/math" xmlns:v="urn:schemas-microsoft-com:vml" xmlns:wp14="http://schemas.microsoft.com/office/word/2010/wordprocessingDrawing" xmlns:wp="http://schemas.openxmlformats.org/drawingml/2006/wordprocessingDrawing" xmlns:w10="urn:schemas-microsoft-com:office:word" xmlns:w="http://schemas.openxmlformats.org/wordprocessingml/2006/main" xmlns:w14="http://schemas.microsoft.com/office/word/2010/wordml" xmlns:w15="http://schemas.microsoft.com/office/word/2012/wordml" xmlns:w16se="http://schemas.microsoft.com/office/word/2015/wordml/symex" xmlns:wpg="http://schemas.microsoft.com/office/word/2010/wordprocessingGroup" xmlns:wpi="http://schemas.microsoft.com/office/word/2010/wordprocessingInk" xmlns:wne="http://schemas.microsoft.com/office/word/2006/wordml" xmlns:wps="http://schemas.microsoft.com/office/word/2010/wordprocessingShape" mc:Ignorable="w14 w15 w16se wp14">
-  <w:comment w:id="1" w:author="User" w:date="2018-09-12T20:51:00Z" w:initials="U">
-    <w:p>
-      <w:pPr>
-        <w:pStyle w:val="CommentText"/>
-      </w:pPr>
-      <w:r>
-        <w:rPr>
-          <w:rStyle w:val="CommentReference"/>
-        </w:rPr>
-        <w:annotationRef/>
-      </w:r>
-      <w:r>
-        <w:t>As UNH SEDs begins to grow, we wish to accomplish many</w:t>
-      </w:r>
-      <w:r>
-        <w:t xml:space="preserve"> </w:t>
-      </w:r>
-      <w:r>
-        <w:t xml:space="preserve">engineering </w:t>
-      </w:r>
-      <w:r>
-        <w:t xml:space="preserve">and non-engineering projects. </w:t>
-      </w:r>
-    </w:p>
-  </w:comment>
-  <w:comment w:id="2" w:author="User" w:date="2018-09-12T20:53:00Z" w:initials="U">
-    <w:p>
-      <w:pPr>
-        <w:pStyle w:val="CommentText"/>
-      </w:pPr>
-      <w:r>
-        <w:rPr>
-          <w:rStyle w:val="CommentReference"/>
-        </w:rPr>
-        <w:annotationRef/>
-      </w:r>
-      <w:r>
-        <w:t xml:space="preserve">Contradicting sentences? Do we want to do non-engineering projects or are we focused on “pushing bounds of our current </w:t>
-      </w:r>
-      <w:proofErr w:type="gramStart"/>
-      <w:r>
-        <w:t>knowledge”</w:t>
-      </w:r>
-      <w:proofErr w:type="gramEnd"/>
-    </w:p>
-  </w:comment>
-  <w:comment w:id="3" w:author="User" w:date="2018-09-12T20:51:00Z" w:initials="U">
-    <w:p>
-      <w:pPr>
-        <w:pStyle w:val="CommentText"/>
-      </w:pPr>
-      <w:r>
-        <w:rPr>
-          <w:rStyle w:val="CommentReference"/>
-        </w:rPr>
-        <w:annotationRef/>
-      </w:r>
-      <w:r>
-        <w:t>N/A anymore</w:t>
-      </w:r>
-    </w:p>
-  </w:comment>
-  <w:comment w:id="4" w:author="User" w:date="2018-09-12T20:43:00Z" w:initials="U">
-    <w:p>
-      <w:pPr>
-        <w:pStyle w:val="CommentText"/>
-      </w:pPr>
-      <w:r>
-        <w:rPr>
-          <w:rStyle w:val="CommentReference"/>
-        </w:rPr>
-        <w:annotationRef/>
-      </w:r>
-      <w:r>
-        <w:t xml:space="preserve">We aim to bring underclassmen, with an interest in space or rocket technologies, together with upperclassmen who have the knowledge and experience to bring our plans to fruition. Together we have created a team of competent individuals who work coherently together. </w:t>
-      </w:r>
-    </w:p>
-  </w:comment>
-  <w:comment w:id="5" w:author="User" w:date="2018-09-12T20:49:00Z" w:initials="U">
-    <w:p>
-      <w:pPr>
-        <w:pStyle w:val="CommentText"/>
-      </w:pPr>
-      <w:r>
-        <w:rPr>
-          <w:rStyle w:val="CommentReference"/>
-        </w:rPr>
-        <w:annotationRef/>
-      </w:r>
-      <w:r>
-        <w:t xml:space="preserve">Get rid of “in some capacity” </w:t>
-      </w:r>
-    </w:p>
-  </w:comment>
-  <w:comment w:id="6" w:author="User" w:date="2018-09-12T21:08:00Z" w:initials="U">
-    <w:p>
-      <w:r>
-        <w:rPr>
-          <w:rStyle w:val="CommentReference"/>
-        </w:rPr>
-        <w:annotationRef/>
-      </w:r>
-    </w:p>
-  </w:comment>
-</w:comments>
-</file>
-
-<file path=word/commentsExtended.xml><?xml version="1.0" encoding="utf-8"?>
-<w15:commentsEx xmlns:wpc="http://schemas.microsoft.com/office/word/2010/wordprocessingCanvas" xmlns:cx="http://schemas.microsoft.com/office/drawing/2014/chartex" xmlns:mc="http://schemas.openxmlformats.org/markup-compatibility/2006" xmlns:o="urn:schemas-microsoft-com:office:office" xmlns:r="http://schemas.openxmlformats.org/officeDocument/2006/relationships" xmlns:m="http://schemas.openxmlformats.org/officeDocument/2006/math" xmlns:v="urn:schemas-microsoft-com:vml" xmlns:wp14="http://schemas.microsoft.com/office/word/2010/wordprocessingDrawing" xmlns:wp="http://schemas.openxmlformats.org/drawingml/2006/wordprocessingDrawing" xmlns:w10="urn:schemas-microsoft-com:office:word" xmlns:w="http://schemas.openxmlformats.org/wordprocessingml/2006/main" xmlns:w14="http://schemas.microsoft.com/office/word/2010/wordml" xmlns:w15="http://schemas.microsoft.com/office/word/2012/wordml" xmlns:w16se="http://schemas.microsoft.com/office/word/2015/wordml/symex" xmlns:wpg="http://schemas.microsoft.com/office/word/2010/wordprocessingGroup" xmlns:wpi="http://schemas.microsoft.com/office/word/2010/wordprocessingInk" xmlns:wne="http://schemas.microsoft.com/office/word/2006/wordml" xmlns:wps="http://schemas.microsoft.com/office/word/2010/wordprocessingShape" mc:Ignorable="w14 w15 w16se wp14">
-  <w15:commentEx w15:paraId="517FB70D" w15:done="0"/>
-  <w15:commentEx w15:paraId="6A53D5D2" w15:done="0"/>
-  <w15:commentEx w15:paraId="2114A226" w15:done="0"/>
-  <w15:commentEx w15:paraId="2D9A14EF" w15:done="0"/>
-  <w15:commentEx w15:paraId="7FD3CBFA" w15:done="0"/>
-  <w15:commentEx w15:paraId="1B80D04A" w15:done="0"/>
-</w15:commentsEx>
 </file>
 
 <file path=word/endnotes.xml><?xml version="1.0" encoding="utf-8"?>
@@ -2245,7 +2102,7 @@
             <w:bCs/>
             <w:noProof/>
           </w:rPr>
-          <w:t>1</w:t>
+          <w:t>3</w:t>
         </w:r>
         <w:r>
           <w:rPr>
@@ -4637,14 +4494,6 @@
     <w:abstractNumId w:val="12"/>
   </w:num>
 </w:numbering>
-</file>
-
-<file path=word/people.xml><?xml version="1.0" encoding="utf-8"?>
-<w15:people xmlns:wpc="http://schemas.microsoft.com/office/word/2010/wordprocessingCanvas" xmlns:cx="http://schemas.microsoft.com/office/drawing/2014/chartex" xmlns:mc="http://schemas.openxmlformats.org/markup-compatibility/2006" xmlns:o="urn:schemas-microsoft-com:office:office" xmlns:r="http://schemas.openxmlformats.org/officeDocument/2006/relationships" xmlns:m="http://schemas.openxmlformats.org/officeDocument/2006/math" xmlns:v="urn:schemas-microsoft-com:vml" xmlns:wp14="http://schemas.microsoft.com/office/word/2010/wordprocessingDrawing" xmlns:wp="http://schemas.openxmlformats.org/drawingml/2006/wordprocessingDrawing" xmlns:w10="urn:schemas-microsoft-com:office:word" xmlns:w="http://schemas.openxmlformats.org/wordprocessingml/2006/main" xmlns:w14="http://schemas.microsoft.com/office/word/2010/wordml" xmlns:w15="http://schemas.microsoft.com/office/word/2012/wordml" xmlns:w16se="http://schemas.microsoft.com/office/word/2015/wordml/symex" xmlns:wpg="http://schemas.microsoft.com/office/word/2010/wordprocessingGroup" xmlns:wpi="http://schemas.microsoft.com/office/word/2010/wordprocessingInk" xmlns:wne="http://schemas.microsoft.com/office/word/2006/wordml" xmlns:wps="http://schemas.microsoft.com/office/word/2010/wordprocessingShape" mc:Ignorable="w14 w15 w16se wp14">
-  <w15:person w15:author="User">
-    <w15:presenceInfo w15:providerId="None" w15:userId="User"/>
-  </w15:person>
-</w15:people>
 </file>
 
 <file path=word/styles.xml><?xml version="1.0" encoding="utf-8"?>
@@ -7071,7 +6920,7 @@
         <a:p>
           <a:r>
             <a:rPr lang="en-US" sz="1800"/>
-            <a:t>Mariner</a:t>
+            <a:t>Mercury</a:t>
           </a:r>
           <a:r>
             <a:rPr lang="en-US" sz="2000"/>
@@ -7214,7 +7063,7 @@
           </a:pPr>
           <a:r>
             <a:rPr lang="en-US"/>
-            <a:t>Mariner package, plus</a:t>
+            <a:t>Mercury package, plus</a:t>
           </a:r>
         </a:p>
       </dgm:t>
@@ -7907,13 +7756,13 @@
     <dgm:cxn modelId="{4A817AEC-B02B-4DBE-AE79-36BBA770D20A}" type="presOf" srcId="{10167CED-03CD-49AB-9923-2A87F59A7FE0}" destId="{ECA84CD3-1DAF-47DF-AD55-1D3C7856C979}" srcOrd="0" destOrd="1" presId="urn:microsoft.com/office/officeart/2005/8/layout/chevron2"/>
     <dgm:cxn modelId="{B0880A6F-38B2-40EE-81B1-10B7C8BA3505}" srcId="{BC4B8C98-395D-4516-9DFF-89C5BDF4E206}" destId="{261E50EE-DD71-4989-8A1D-1A45700B75DC}" srcOrd="0" destOrd="0" parTransId="{E313BAAA-71A8-4C29-8E42-3FCFE422F98B}" sibTransId="{1CE033DA-0D68-43B2-BC65-3CD94484822B}"/>
     <dgm:cxn modelId="{08F493E8-1388-4449-91E0-9738EB6554CC}" type="presOf" srcId="{261E50EE-DD71-4989-8A1D-1A45700B75DC}" destId="{1D1632A8-E164-419C-822B-D05144DA0171}" srcOrd="0" destOrd="0" presId="urn:microsoft.com/office/officeart/2005/8/layout/chevron2"/>
+    <dgm:cxn modelId="{D74C6170-97E0-473A-BA1B-85652882E66B}" type="presOf" srcId="{249E479F-3673-4768-95CE-C1B3D24E3C87}" destId="{ECA84CD3-1DAF-47DF-AD55-1D3C7856C979}" srcOrd="0" destOrd="0" presId="urn:microsoft.com/office/officeart/2005/8/layout/chevron2"/>
     <dgm:cxn modelId="{F817BA8B-4011-43CF-B3F3-8A7FE67F62DB}" type="presOf" srcId="{273B09C8-35D5-4607-A49D-EEC10CB53D90}" destId="{5E9EFD7C-CFDA-4D90-931A-27BB324FDC58}" srcOrd="0" destOrd="3" presId="urn:microsoft.com/office/officeart/2005/8/layout/chevron2"/>
-    <dgm:cxn modelId="{D74C6170-97E0-473A-BA1B-85652882E66B}" type="presOf" srcId="{249E479F-3673-4768-95CE-C1B3D24E3C87}" destId="{ECA84CD3-1DAF-47DF-AD55-1D3C7856C979}" srcOrd="0" destOrd="0" presId="urn:microsoft.com/office/officeart/2005/8/layout/chevron2"/>
     <dgm:cxn modelId="{A3FC2F41-BD66-43B1-9952-0D28E8DF5DBF}" type="presOf" srcId="{3A199F47-86A7-41F2-8D9C-5D3E3C531D55}" destId="{5E9EFD7C-CFDA-4D90-931A-27BB324FDC58}" srcOrd="0" destOrd="0" presId="urn:microsoft.com/office/officeart/2005/8/layout/chevron2"/>
+    <dgm:cxn modelId="{40EEF023-57C2-4FF7-AD17-3F1714407D9B}" type="presOf" srcId="{58E26567-465A-48B0-B93D-E7F3CF8318A3}" destId="{BE2163BE-8221-4A67-91DA-9C1DA097E48C}" srcOrd="0" destOrd="0" presId="urn:microsoft.com/office/officeart/2005/8/layout/chevron2"/>
     <dgm:cxn modelId="{FD73B092-2050-4F62-90F7-1437FC531022}" type="presOf" srcId="{1F8E4197-4947-430A-9571-7DFA41FDDFB3}" destId="{DDB7395B-4D75-4E2D-88C1-ECA1BC8FF773}" srcOrd="0" destOrd="2" presId="urn:microsoft.com/office/officeart/2005/8/layout/chevron2"/>
-    <dgm:cxn modelId="{40EEF023-57C2-4FF7-AD17-3F1714407D9B}" type="presOf" srcId="{58E26567-465A-48B0-B93D-E7F3CF8318A3}" destId="{BE2163BE-8221-4A67-91DA-9C1DA097E48C}" srcOrd="0" destOrd="0" presId="urn:microsoft.com/office/officeart/2005/8/layout/chevron2"/>
+    <dgm:cxn modelId="{510F853D-E72E-46C3-BEB3-C6C8708FF869}" type="presOf" srcId="{BC4DBACC-3281-426F-9F24-18359A5E9161}" destId="{08C0CDED-1ABB-46B9-9629-E8D274C099C7}" srcOrd="0" destOrd="0" presId="urn:microsoft.com/office/officeart/2005/8/layout/chevron2"/>
     <dgm:cxn modelId="{8E858F8D-3034-4B04-BD48-41359D45FEBF}" srcId="{BC4DBACC-3281-426F-9F24-18359A5E9161}" destId="{14709D49-06BE-4B95-A7E5-6C9E5E6F96C8}" srcOrd="2" destOrd="0" parTransId="{FE8D51A7-B0C1-4FC8-A3A7-6F7241A41729}" sibTransId="{BA3AFDD8-E095-4876-BEC7-394E80ED3FB2}"/>
-    <dgm:cxn modelId="{510F853D-E72E-46C3-BEB3-C6C8708FF869}" type="presOf" srcId="{BC4DBACC-3281-426F-9F24-18359A5E9161}" destId="{08C0CDED-1ABB-46B9-9629-E8D274C099C7}" srcOrd="0" destOrd="0" presId="urn:microsoft.com/office/officeart/2005/8/layout/chevron2"/>
     <dgm:cxn modelId="{5EBE54FF-7E46-4F4A-90BB-AAF1809EA6E3}" srcId="{0F679D9F-8A52-4C91-8EFB-C8E2D1EECA0F}" destId="{273B09C8-35D5-4607-A49D-EEC10CB53D90}" srcOrd="3" destOrd="0" parTransId="{FB669FFA-87CA-46D1-B3E0-945994EBCE75}" sibTransId="{BFB6CF21-59AB-472E-B056-B85EB216DA96}"/>
     <dgm:cxn modelId="{9B965893-53FA-4D83-B28D-37EF80414F8A}" type="presOf" srcId="{EEACA610-D031-43F6-8AB5-64CDCBD954BF}" destId="{DDB7395B-4D75-4E2D-88C1-ECA1BC8FF773}" srcOrd="0" destOrd="3" presId="urn:microsoft.com/office/officeart/2005/8/layout/chevron2"/>
     <dgm:cxn modelId="{2721571F-80AE-41F4-9793-FC3B2F2071E1}" type="presOf" srcId="{14709D49-06BE-4B95-A7E5-6C9E5E6F96C8}" destId="{ECA84CD3-1DAF-47DF-AD55-1D3C7856C979}" srcOrd="0" destOrd="2" presId="urn:microsoft.com/office/officeart/2005/8/layout/chevron2"/>
@@ -7927,8 +7776,8 @@
     <dgm:cxn modelId="{EE3FC1BD-3038-4E7F-9569-D673F2925344}" srcId="{0F679D9F-8A52-4C91-8EFB-C8E2D1EECA0F}" destId="{3A199F47-86A7-41F2-8D9C-5D3E3C531D55}" srcOrd="0" destOrd="0" parTransId="{6579B5D3-CBC3-4131-B081-A4A75E6CAB09}" sibTransId="{2537A385-639F-4811-94C1-E81AE8D5A6B2}"/>
     <dgm:cxn modelId="{93A37655-6522-4F29-A5B1-EFB4755506E5}" type="presOf" srcId="{0F679D9F-8A52-4C91-8EFB-C8E2D1EECA0F}" destId="{0661DC90-46D2-4ABC-8D37-1A63A4ABFEFE}" srcOrd="0" destOrd="0" presId="urn:microsoft.com/office/officeart/2005/8/layout/chevron2"/>
     <dgm:cxn modelId="{DD14AA5D-8AD4-428F-BA04-DB2E3DC607D2}" srcId="{76382C0D-50AA-4DD8-B186-829056AAA644}" destId="{0F679D9F-8A52-4C91-8EFB-C8E2D1EECA0F}" srcOrd="0" destOrd="0" parTransId="{3578F9E4-ABEB-43BE-A0D2-24B3692764CB}" sibTransId="{30A45C9A-A1F4-4622-B91F-D01DB1D0DB90}"/>
+    <dgm:cxn modelId="{5CCE4E6E-221E-4D5E-AC8B-8610937A0BE0}" type="presOf" srcId="{BC4B8C98-395D-4516-9DFF-89C5BDF4E206}" destId="{80612F9F-A94A-429E-B476-34050585D050}" srcOrd="0" destOrd="0" presId="urn:microsoft.com/office/officeart/2005/8/layout/chevron2"/>
     <dgm:cxn modelId="{41928964-BD1E-40E6-9D76-23013809F198}" srcId="{BC4DBACC-3281-426F-9F24-18359A5E9161}" destId="{10167CED-03CD-49AB-9923-2A87F59A7FE0}" srcOrd="1" destOrd="0" parTransId="{05816A19-CA5C-41F5-9578-B309D2AC8EA8}" sibTransId="{A67BEB7B-80C3-4BE5-BD91-40C2CF7A8B5C}"/>
-    <dgm:cxn modelId="{5CCE4E6E-221E-4D5E-AC8B-8610937A0BE0}" type="presOf" srcId="{BC4B8C98-395D-4516-9DFF-89C5BDF4E206}" destId="{80612F9F-A94A-429E-B476-34050585D050}" srcOrd="0" destOrd="0" presId="urn:microsoft.com/office/officeart/2005/8/layout/chevron2"/>
     <dgm:cxn modelId="{6FEE3BE8-6508-4FD2-B511-269AF1C98450}" type="presOf" srcId="{8D18E2AA-A8C6-4692-A277-4964B642B792}" destId="{DDB7395B-4D75-4E2D-88C1-ECA1BC8FF773}" srcOrd="0" destOrd="1" presId="urn:microsoft.com/office/officeart/2005/8/layout/chevron2"/>
     <dgm:cxn modelId="{F6EF5D19-F64D-45E7-A5D4-9DED5A53962B}" srcId="{58E26567-465A-48B0-B93D-E7F3CF8318A3}" destId="{8D18E2AA-A8C6-4692-A277-4964B642B792}" srcOrd="1" destOrd="0" parTransId="{12E71B75-F14E-4A70-BF8B-DBAC2BBF8A44}" sibTransId="{73ECB66E-2BFE-4EFA-86CA-30862430B73F}"/>
     <dgm:cxn modelId="{202CA274-CC41-46A9-804F-3988D4C05E51}" type="presOf" srcId="{A0FC7C0C-3281-419F-AD7D-43CFC6143CD1}" destId="{1D1632A8-E164-419C-822B-D05144DA0171}" srcOrd="0" destOrd="1" presId="urn:microsoft.com/office/officeart/2005/8/layout/chevron2"/>
@@ -7956,7 +7805,7 @@
   <dgm:whole/>
   <dgm:extLst>
     <a:ext uri="http://schemas.microsoft.com/office/drawing/2008/diagram">
-      <dsp:dataModelExt xmlns:dsp="http://schemas.microsoft.com/office/drawing/2008/diagram" relId="rId23" minVer="http://schemas.openxmlformats.org/drawingml/2006/diagram"/>
+      <dsp:dataModelExt xmlns:dsp="http://schemas.microsoft.com/office/drawing/2008/diagram" relId="rId22" minVer="http://schemas.openxmlformats.org/drawingml/2006/diagram"/>
     </a:ext>
   </dgm:extLst>
 </dgm:dataModel>
@@ -7977,8 +7826,8 @@
       </dsp:nvSpPr>
       <dsp:spPr>
         <a:xfrm rot="5400000">
-          <a:off x="-260644" y="267025"/>
-          <a:ext cx="1737632" cy="1216342"/>
+          <a:off x="-251533" y="259774"/>
+          <a:ext cx="1676890" cy="1173823"/>
         </a:xfrm>
         <a:prstGeom prst="chevron">
           <a:avLst/>
@@ -8060,8 +7909,8 @@
         </a:p>
       </dsp:txBody>
       <dsp:txXfrm rot="-5400000">
-        <a:off x="1" y="614551"/>
-        <a:ext cx="1216342" cy="521290"/>
+        <a:off x="1" y="595153"/>
+        <a:ext cx="1173823" cy="503067"/>
       </dsp:txXfrm>
     </dsp:sp>
     <dsp:sp modelId="{5E9EFD7C-CFDA-4D90-931A-27BB324FDC58}">
@@ -8071,8 +7920,8 @@
       </dsp:nvSpPr>
       <dsp:spPr>
         <a:xfrm rot="5400000">
-          <a:off x="2794810" y="-1572087"/>
-          <a:ext cx="1130055" cy="4286991"/>
+          <a:off x="2946760" y="-1764695"/>
+          <a:ext cx="1090552" cy="4636426"/>
         </a:xfrm>
         <a:prstGeom prst="round2SameRect">
           <a:avLst/>
@@ -8213,8 +8062,8 @@
         </a:p>
       </dsp:txBody>
       <dsp:txXfrm rot="-5400000">
-        <a:off x="1216343" y="61545"/>
-        <a:ext cx="4231826" cy="1019725"/>
+        <a:off x="1173823" y="61478"/>
+        <a:ext cx="4583190" cy="984080"/>
       </dsp:txXfrm>
     </dsp:sp>
     <dsp:sp modelId="{80612F9F-A94A-429E-B476-34050585D050}">
@@ -8224,8 +8073,8 @@
       </dsp:nvSpPr>
       <dsp:spPr>
         <a:xfrm rot="5400000">
-          <a:off x="-260644" y="1862246"/>
-          <a:ext cx="1737632" cy="1216342"/>
+          <a:off x="-251533" y="1793992"/>
+          <a:ext cx="1676890" cy="1173823"/>
         </a:xfrm>
         <a:prstGeom prst="chevron">
           <a:avLst/>
@@ -8286,7 +8135,7 @@
           </a:pPr>
           <a:r>
             <a:rPr lang="en-US" sz="1800" kern="1200"/>
-            <a:t>Mariner</a:t>
+            <a:t>Mercury</a:t>
           </a:r>
           <a:r>
             <a:rPr lang="en-US" sz="2000" kern="1200"/>
@@ -8306,8 +8155,8 @@
         </a:p>
       </dsp:txBody>
       <dsp:txXfrm rot="-5400000">
-        <a:off x="1" y="2209772"/>
-        <a:ext cx="1216342" cy="521290"/>
+        <a:off x="1" y="2129371"/>
+        <a:ext cx="1173823" cy="503067"/>
       </dsp:txXfrm>
     </dsp:sp>
     <dsp:sp modelId="{1D1632A8-E164-419C-822B-D05144DA0171}">
@@ -8317,8 +8166,8 @@
       </dsp:nvSpPr>
       <dsp:spPr>
         <a:xfrm rot="5400000">
-          <a:off x="2802155" y="22836"/>
-          <a:ext cx="1115365" cy="4286991"/>
+          <a:off x="2953848" y="-230765"/>
+          <a:ext cx="1076376" cy="4636426"/>
         </a:xfrm>
         <a:prstGeom prst="round2SameRect">
           <a:avLst/>
@@ -8440,8 +8289,8 @@
         </a:p>
       </dsp:txBody>
       <dsp:txXfrm rot="-5400000">
-        <a:off x="1216342" y="1663097"/>
-        <a:ext cx="4232543" cy="1006469"/>
+        <a:off x="1173823" y="1601804"/>
+        <a:ext cx="4583882" cy="971288"/>
       </dsp:txXfrm>
     </dsp:sp>
     <dsp:sp modelId="{BE2163BE-8221-4A67-91DA-9C1DA097E48C}">
@@ -8451,8 +8300,8 @@
       </dsp:nvSpPr>
       <dsp:spPr>
         <a:xfrm rot="5400000">
-          <a:off x="-260644" y="3457466"/>
-          <a:ext cx="1737632" cy="1216342"/>
+          <a:off x="-251533" y="3328209"/>
+          <a:ext cx="1676890" cy="1173823"/>
         </a:xfrm>
         <a:prstGeom prst="chevron">
           <a:avLst/>
@@ -8526,8 +8375,8 @@
         </a:p>
       </dsp:txBody>
       <dsp:txXfrm rot="-5400000">
-        <a:off x="1" y="3804992"/>
-        <a:ext cx="1216342" cy="521290"/>
+        <a:off x="1" y="3663588"/>
+        <a:ext cx="1173823" cy="503067"/>
       </dsp:txXfrm>
     </dsp:sp>
     <dsp:sp modelId="{DDB7395B-4D75-4E2D-88C1-ECA1BC8FF773}">
@@ -8537,8 +8386,8 @@
       </dsp:nvSpPr>
       <dsp:spPr>
         <a:xfrm rot="5400000">
-          <a:off x="2795107" y="1618056"/>
-          <a:ext cx="1129461" cy="4286991"/>
+          <a:off x="2947047" y="1303452"/>
+          <a:ext cx="1089979" cy="4636426"/>
         </a:xfrm>
         <a:prstGeom prst="round2SameRect">
           <a:avLst/>
@@ -8617,7 +8466,7 @@
           </a:pPr>
           <a:r>
             <a:rPr lang="en-US" sz="1500" kern="1200"/>
-            <a:t>Mariner package, plus</a:t>
+            <a:t>Mercury package, plus</a:t>
           </a:r>
         </a:p>
         <a:p>
@@ -8679,8 +8528,8 @@
         </a:p>
       </dsp:txBody>
       <dsp:txXfrm rot="-5400000">
-        <a:off x="1216342" y="3251957"/>
-        <a:ext cx="4231855" cy="1019189"/>
+        <a:off x="1173824" y="3129883"/>
+        <a:ext cx="4583218" cy="983563"/>
       </dsp:txXfrm>
     </dsp:sp>
     <dsp:sp modelId="{08C0CDED-1ABB-46B9-9629-E8D274C099C7}">
@@ -8690,8 +8539,8 @@
       </dsp:nvSpPr>
       <dsp:spPr>
         <a:xfrm rot="5400000">
-          <a:off x="-260644" y="5052686"/>
-          <a:ext cx="1737632" cy="1216342"/>
+          <a:off x="-251533" y="4862426"/>
+          <a:ext cx="1676890" cy="1173823"/>
         </a:xfrm>
         <a:prstGeom prst="chevron">
           <a:avLst/>
@@ -8764,8 +8613,8 @@
         </a:p>
       </dsp:txBody>
       <dsp:txXfrm rot="-5400000">
-        <a:off x="1" y="5400212"/>
-        <a:ext cx="1216342" cy="521290"/>
+        <a:off x="1" y="5197805"/>
+        <a:ext cx="1173823" cy="503067"/>
       </dsp:txXfrm>
     </dsp:sp>
     <dsp:sp modelId="{ECA84CD3-1DAF-47DF-AD55-1D3C7856C979}">
@@ -8775,8 +8624,8 @@
       </dsp:nvSpPr>
       <dsp:spPr>
         <a:xfrm rot="5400000">
-          <a:off x="2795107" y="3213276"/>
-          <a:ext cx="1129461" cy="4286991"/>
+          <a:off x="2947047" y="2837669"/>
+          <a:ext cx="1089979" cy="4636426"/>
         </a:xfrm>
         <a:prstGeom prst="round2SameRect">
           <a:avLst/>
@@ -8898,8 +8747,8 @@
         </a:p>
       </dsp:txBody>
       <dsp:txXfrm rot="-5400000">
-        <a:off x="1216342" y="4847177"/>
-        <a:ext cx="4231855" cy="1019189"/>
+        <a:off x="1173824" y="4664100"/>
+        <a:ext cx="4583218" cy="983563"/>
       </dsp:txXfrm>
     </dsp:sp>
   </dsp:spTree>
@@ -10698,6 +10547,132 @@
 </file>
 
 <file path=customXml/item2.xml><?xml version="1.0" encoding="utf-8"?>
+<p:properties xmlns:p="http://schemas.microsoft.com/office/2006/metadata/properties" xmlns:xsi="http://www.w3.org/2001/XMLSchema-instance" xmlns:pc="http://schemas.microsoft.com/office/infopath/2007/PartnerControls">
+  <documentManagement>
+    <APDescription xmlns="4873beb7-5857-4685-be1f-d57550cc96cc" xsi:nil="true"/>
+    <AssetExpire xmlns="4873beb7-5857-4685-be1f-d57550cc96cc">2029-01-01T08:00:00+00:00</AssetExpire>
+    <CampaignTagsTaxHTField0 xmlns="4873beb7-5857-4685-be1f-d57550cc96cc">
+      <Terms xmlns="http://schemas.microsoft.com/office/infopath/2007/PartnerControls"/>
+    </CampaignTagsTaxHTField0>
+    <IntlLangReviewDate xmlns="4873beb7-5857-4685-be1f-d57550cc96cc" xsi:nil="true"/>
+    <TPFriendlyName xmlns="4873beb7-5857-4685-be1f-d57550cc96cc" xsi:nil="true"/>
+    <IntlLangReview xmlns="4873beb7-5857-4685-be1f-d57550cc96cc">false</IntlLangReview>
+    <LocLastLocAttemptVersionLookup xmlns="4873beb7-5857-4685-be1f-d57550cc96cc">864570</LocLastLocAttemptVersionLookup>
+    <PolicheckWords xmlns="4873beb7-5857-4685-be1f-d57550cc96cc" xsi:nil="true"/>
+    <SubmitterId xmlns="4873beb7-5857-4685-be1f-d57550cc96cc" xsi:nil="true"/>
+    <AcquiredFrom xmlns="4873beb7-5857-4685-be1f-d57550cc96cc">Internal MS</AcquiredFrom>
+    <EditorialStatus xmlns="4873beb7-5857-4685-be1f-d57550cc96cc">Complete</EditorialStatus>
+    <Markets xmlns="4873beb7-5857-4685-be1f-d57550cc96cc"/>
+    <OriginAsset xmlns="4873beb7-5857-4685-be1f-d57550cc96cc" xsi:nil="true"/>
+    <AssetStart xmlns="4873beb7-5857-4685-be1f-d57550cc96cc">2012-11-01T04:53:00+00:00</AssetStart>
+    <FriendlyTitle xmlns="4873beb7-5857-4685-be1f-d57550cc96cc" xsi:nil="true"/>
+    <MarketSpecific xmlns="4873beb7-5857-4685-be1f-d57550cc96cc">false</MarketSpecific>
+    <TPNamespace xmlns="4873beb7-5857-4685-be1f-d57550cc96cc" xsi:nil="true"/>
+    <PublishStatusLookup xmlns="4873beb7-5857-4685-be1f-d57550cc96cc">
+      <Value>1655138</Value>
+    </PublishStatusLookup>
+    <APAuthor xmlns="4873beb7-5857-4685-be1f-d57550cc96cc">
+      <UserInfo>
+        <DisplayName>MIDDLEEAST\v-keerth</DisplayName>
+        <AccountId>2799</AccountId>
+        <AccountType/>
+      </UserInfo>
+    </APAuthor>
+    <TPCommandLine xmlns="4873beb7-5857-4685-be1f-d57550cc96cc" xsi:nil="true"/>
+    <IntlLangReviewer xmlns="4873beb7-5857-4685-be1f-d57550cc96cc" xsi:nil="true"/>
+    <OpenTemplate xmlns="4873beb7-5857-4685-be1f-d57550cc96cc">true</OpenTemplate>
+    <CSXSubmissionDate xmlns="4873beb7-5857-4685-be1f-d57550cc96cc" xsi:nil="true"/>
+    <TaxCatchAll xmlns="4873beb7-5857-4685-be1f-d57550cc96cc"/>
+    <Manager xmlns="4873beb7-5857-4685-be1f-d57550cc96cc" xsi:nil="true"/>
+    <NumericId xmlns="4873beb7-5857-4685-be1f-d57550cc96cc" xsi:nil="true"/>
+    <ParentAssetId xmlns="4873beb7-5857-4685-be1f-d57550cc96cc" xsi:nil="true"/>
+    <OriginalSourceMarket xmlns="4873beb7-5857-4685-be1f-d57550cc96cc" xsi:nil="true"/>
+    <ApprovalStatus xmlns="4873beb7-5857-4685-be1f-d57550cc96cc">InProgress</ApprovalStatus>
+    <TPComponent xmlns="4873beb7-5857-4685-be1f-d57550cc96cc" xsi:nil="true"/>
+    <EditorialTags xmlns="4873beb7-5857-4685-be1f-d57550cc96cc" xsi:nil="true"/>
+    <TPExecutable xmlns="4873beb7-5857-4685-be1f-d57550cc96cc" xsi:nil="true"/>
+    <TPLaunchHelpLink xmlns="4873beb7-5857-4685-be1f-d57550cc96cc" xsi:nil="true"/>
+    <LocComments xmlns="4873beb7-5857-4685-be1f-d57550cc96cc" xsi:nil="true"/>
+    <LocRecommendedHandoff xmlns="4873beb7-5857-4685-be1f-d57550cc96cc" xsi:nil="true"/>
+    <SourceTitle xmlns="4873beb7-5857-4685-be1f-d57550cc96cc" xsi:nil="true"/>
+    <CSXUpdate xmlns="4873beb7-5857-4685-be1f-d57550cc96cc">false</CSXUpdate>
+    <IntlLocPriority xmlns="4873beb7-5857-4685-be1f-d57550cc96cc" xsi:nil="true"/>
+    <UAProjectedTotalWords xmlns="4873beb7-5857-4685-be1f-d57550cc96cc" xsi:nil="true"/>
+    <AssetType xmlns="4873beb7-5857-4685-be1f-d57550cc96cc">TP</AssetType>
+    <MachineTranslated xmlns="4873beb7-5857-4685-be1f-d57550cc96cc">false</MachineTranslated>
+    <OutputCachingOn xmlns="4873beb7-5857-4685-be1f-d57550cc96cc">false</OutputCachingOn>
+    <TemplateStatus xmlns="4873beb7-5857-4685-be1f-d57550cc96cc">Complete</TemplateStatus>
+    <IsSearchable xmlns="4873beb7-5857-4685-be1f-d57550cc96cc">true</IsSearchable>
+    <ContentItem xmlns="4873beb7-5857-4685-be1f-d57550cc96cc" xsi:nil="true"/>
+    <HandoffToMSDN xmlns="4873beb7-5857-4685-be1f-d57550cc96cc" xsi:nil="true"/>
+    <ShowIn xmlns="4873beb7-5857-4685-be1f-d57550cc96cc">Show everywhere</ShowIn>
+    <ThumbnailAssetId xmlns="4873beb7-5857-4685-be1f-d57550cc96cc" xsi:nil="true"/>
+    <UALocComments xmlns="4873beb7-5857-4685-be1f-d57550cc96cc" xsi:nil="true"/>
+    <UALocRecommendation xmlns="4873beb7-5857-4685-be1f-d57550cc96cc">Localize</UALocRecommendation>
+    <LastModifiedDateTime xmlns="4873beb7-5857-4685-be1f-d57550cc96cc" xsi:nil="true"/>
+    <LegacyData xmlns="4873beb7-5857-4685-be1f-d57550cc96cc" xsi:nil="true"/>
+    <LocManualTestRequired xmlns="4873beb7-5857-4685-be1f-d57550cc96cc">false</LocManualTestRequired>
+    <LocMarketGroupTiers2 xmlns="4873beb7-5857-4685-be1f-d57550cc96cc" xsi:nil="true"/>
+    <ClipArtFilename xmlns="4873beb7-5857-4685-be1f-d57550cc96cc" xsi:nil="true"/>
+    <TPApplication xmlns="4873beb7-5857-4685-be1f-d57550cc96cc" xsi:nil="true"/>
+    <CSXHash xmlns="4873beb7-5857-4685-be1f-d57550cc96cc" xsi:nil="true"/>
+    <DirectSourceMarket xmlns="4873beb7-5857-4685-be1f-d57550cc96cc" xsi:nil="true"/>
+    <PrimaryImageGen xmlns="4873beb7-5857-4685-be1f-d57550cc96cc">true</PrimaryImageGen>
+    <PlannedPubDate xmlns="4873beb7-5857-4685-be1f-d57550cc96cc" xsi:nil="true"/>
+    <CSXSubmissionMarket xmlns="4873beb7-5857-4685-be1f-d57550cc96cc" xsi:nil="true"/>
+    <Downloads xmlns="4873beb7-5857-4685-be1f-d57550cc96cc">0</Downloads>
+    <ArtSampleDocs xmlns="4873beb7-5857-4685-be1f-d57550cc96cc" xsi:nil="true"/>
+    <TrustLevel xmlns="4873beb7-5857-4685-be1f-d57550cc96cc">1 Microsoft Managed Content</TrustLevel>
+    <BlockPublish xmlns="4873beb7-5857-4685-be1f-d57550cc96cc">false</BlockPublish>
+    <TPLaunchHelpLinkType xmlns="4873beb7-5857-4685-be1f-d57550cc96cc">Template</TPLaunchHelpLinkType>
+    <LocalizationTagsTaxHTField0 xmlns="4873beb7-5857-4685-be1f-d57550cc96cc">
+      <Terms xmlns="http://schemas.microsoft.com/office/infopath/2007/PartnerControls"/>
+    </LocalizationTagsTaxHTField0>
+    <BusinessGroup xmlns="4873beb7-5857-4685-be1f-d57550cc96cc" xsi:nil="true"/>
+    <Providers xmlns="4873beb7-5857-4685-be1f-d57550cc96cc" xsi:nil="true"/>
+    <TemplateTemplateType xmlns="4873beb7-5857-4685-be1f-d57550cc96cc">Word Document Template</TemplateTemplateType>
+    <TimesCloned xmlns="4873beb7-5857-4685-be1f-d57550cc96cc" xsi:nil="true"/>
+    <TPAppVersion xmlns="4873beb7-5857-4685-be1f-d57550cc96cc" xsi:nil="true"/>
+    <VoteCount xmlns="4873beb7-5857-4685-be1f-d57550cc96cc" xsi:nil="true"/>
+    <AverageRating xmlns="4873beb7-5857-4685-be1f-d57550cc96cc" xsi:nil="true"/>
+    <FeatureTagsTaxHTField0 xmlns="4873beb7-5857-4685-be1f-d57550cc96cc">
+      <Terms xmlns="http://schemas.microsoft.com/office/infopath/2007/PartnerControls"/>
+    </FeatureTagsTaxHTField0>
+    <Provider xmlns="4873beb7-5857-4685-be1f-d57550cc96cc" xsi:nil="true"/>
+    <UACurrentWords xmlns="4873beb7-5857-4685-be1f-d57550cc96cc" xsi:nil="true"/>
+    <AssetId xmlns="4873beb7-5857-4685-be1f-d57550cc96cc">TP103749966</AssetId>
+    <TPClientViewer xmlns="4873beb7-5857-4685-be1f-d57550cc96cc" xsi:nil="true"/>
+    <DSATActionTaken xmlns="4873beb7-5857-4685-be1f-d57550cc96cc" xsi:nil="true"/>
+    <APEditor xmlns="4873beb7-5857-4685-be1f-d57550cc96cc">
+      <UserInfo>
+        <DisplayName/>
+        <AccountId xsi:nil="true"/>
+        <AccountType/>
+      </UserInfo>
+    </APEditor>
+    <TPInstallLocation xmlns="4873beb7-5857-4685-be1f-d57550cc96cc" xsi:nil="true"/>
+    <OOCacheId xmlns="4873beb7-5857-4685-be1f-d57550cc96cc" xsi:nil="true"/>
+    <IsDeleted xmlns="4873beb7-5857-4685-be1f-d57550cc96cc">false</IsDeleted>
+    <PublishTargets xmlns="4873beb7-5857-4685-be1f-d57550cc96cc">OfficeOnlineVNext</PublishTargets>
+    <ApprovalLog xmlns="4873beb7-5857-4685-be1f-d57550cc96cc" xsi:nil="true"/>
+    <BugNumber xmlns="4873beb7-5857-4685-be1f-d57550cc96cc" xsi:nil="true"/>
+    <CrawlForDependencies xmlns="4873beb7-5857-4685-be1f-d57550cc96cc">false</CrawlForDependencies>
+    <InternalTagsTaxHTField0 xmlns="4873beb7-5857-4685-be1f-d57550cc96cc">
+      <Terms xmlns="http://schemas.microsoft.com/office/infopath/2007/PartnerControls"/>
+    </InternalTagsTaxHTField0>
+    <LastHandOff xmlns="4873beb7-5857-4685-be1f-d57550cc96cc" xsi:nil="true"/>
+    <Milestone xmlns="4873beb7-5857-4685-be1f-d57550cc96cc" xsi:nil="true"/>
+    <OriginalRelease xmlns="4873beb7-5857-4685-be1f-d57550cc96cc">15</OriginalRelease>
+    <RecommendationsModifier xmlns="4873beb7-5857-4685-be1f-d57550cc96cc" xsi:nil="true"/>
+    <ScenarioTagsTaxHTField0 xmlns="4873beb7-5857-4685-be1f-d57550cc96cc">
+      <Terms xmlns="http://schemas.microsoft.com/office/infopath/2007/PartnerControls"/>
+    </ScenarioTagsTaxHTField0>
+    <UANotes xmlns="4873beb7-5857-4685-be1f-d57550cc96cc" xsi:nil="true"/>
+  </documentManagement>
+</p:properties>
+</file>
+
+<file path=customXml/item3.xml><?xml version="1.0" encoding="utf-8"?>
 <ct:contentTypeSchema xmlns:ct="http://schemas.microsoft.com/office/2006/metadata/contentType" xmlns:ma="http://schemas.microsoft.com/office/2006/metadata/properties/metaAttributes" ct:_="" ma:_="" ma:contentTypeName="TemplateFile" ma:contentTypeID="0x0101006EDDDB5EE6D98C44930B742096920B300400F5B6D36B3EF94B4E9A635CDF2A18F5B8" ma:contentTypeVersion="72" ma:contentTypeDescription="Create a new document." ma:contentTypeScope="" ma:versionID="a23e56308344d904b51738559c3d67c9">
   <xsd:schema xmlns:xsd="http://www.w3.org/2001/XMLSchema" xmlns:xs="http://www.w3.org/2001/XMLSchema" xmlns:p="http://schemas.microsoft.com/office/2006/metadata/properties" xmlns:ns2="4873beb7-5857-4685-be1f-d57550cc96cc" targetNamespace="http://schemas.microsoft.com/office/2006/metadata/properties" ma:root="true" ma:fieldsID="cd0908cc4600e77bf5da051303e00c8d" ns2:_="">
     <xsd:import namespace="4873beb7-5857-4685-be1f-d57550cc96cc"/>
@@ -11737,132 +11712,6 @@
 </ct:contentTypeSchema>
 </file>
 
-<file path=customXml/item3.xml><?xml version="1.0" encoding="utf-8"?>
-<p:properties xmlns:p="http://schemas.microsoft.com/office/2006/metadata/properties" xmlns:xsi="http://www.w3.org/2001/XMLSchema-instance" xmlns:pc="http://schemas.microsoft.com/office/infopath/2007/PartnerControls">
-  <documentManagement>
-    <APDescription xmlns="4873beb7-5857-4685-be1f-d57550cc96cc" xsi:nil="true"/>
-    <AssetExpire xmlns="4873beb7-5857-4685-be1f-d57550cc96cc">2029-01-01T08:00:00+00:00</AssetExpire>
-    <CampaignTagsTaxHTField0 xmlns="4873beb7-5857-4685-be1f-d57550cc96cc">
-      <Terms xmlns="http://schemas.microsoft.com/office/infopath/2007/PartnerControls"/>
-    </CampaignTagsTaxHTField0>
-    <IntlLangReviewDate xmlns="4873beb7-5857-4685-be1f-d57550cc96cc" xsi:nil="true"/>
-    <TPFriendlyName xmlns="4873beb7-5857-4685-be1f-d57550cc96cc" xsi:nil="true"/>
-    <IntlLangReview xmlns="4873beb7-5857-4685-be1f-d57550cc96cc">false</IntlLangReview>
-    <LocLastLocAttemptVersionLookup xmlns="4873beb7-5857-4685-be1f-d57550cc96cc">864570</LocLastLocAttemptVersionLookup>
-    <PolicheckWords xmlns="4873beb7-5857-4685-be1f-d57550cc96cc" xsi:nil="true"/>
-    <SubmitterId xmlns="4873beb7-5857-4685-be1f-d57550cc96cc" xsi:nil="true"/>
-    <AcquiredFrom xmlns="4873beb7-5857-4685-be1f-d57550cc96cc">Internal MS</AcquiredFrom>
-    <EditorialStatus xmlns="4873beb7-5857-4685-be1f-d57550cc96cc">Complete</EditorialStatus>
-    <Markets xmlns="4873beb7-5857-4685-be1f-d57550cc96cc"/>
-    <OriginAsset xmlns="4873beb7-5857-4685-be1f-d57550cc96cc" xsi:nil="true"/>
-    <AssetStart xmlns="4873beb7-5857-4685-be1f-d57550cc96cc">2012-11-01T04:53:00+00:00</AssetStart>
-    <FriendlyTitle xmlns="4873beb7-5857-4685-be1f-d57550cc96cc" xsi:nil="true"/>
-    <MarketSpecific xmlns="4873beb7-5857-4685-be1f-d57550cc96cc">false</MarketSpecific>
-    <TPNamespace xmlns="4873beb7-5857-4685-be1f-d57550cc96cc" xsi:nil="true"/>
-    <PublishStatusLookup xmlns="4873beb7-5857-4685-be1f-d57550cc96cc">
-      <Value>1655138</Value>
-    </PublishStatusLookup>
-    <APAuthor xmlns="4873beb7-5857-4685-be1f-d57550cc96cc">
-      <UserInfo>
-        <DisplayName>MIDDLEEAST\v-keerth</DisplayName>
-        <AccountId>2799</AccountId>
-        <AccountType/>
-      </UserInfo>
-    </APAuthor>
-    <TPCommandLine xmlns="4873beb7-5857-4685-be1f-d57550cc96cc" xsi:nil="true"/>
-    <IntlLangReviewer xmlns="4873beb7-5857-4685-be1f-d57550cc96cc" xsi:nil="true"/>
-    <OpenTemplate xmlns="4873beb7-5857-4685-be1f-d57550cc96cc">true</OpenTemplate>
-    <CSXSubmissionDate xmlns="4873beb7-5857-4685-be1f-d57550cc96cc" xsi:nil="true"/>
-    <TaxCatchAll xmlns="4873beb7-5857-4685-be1f-d57550cc96cc"/>
-    <Manager xmlns="4873beb7-5857-4685-be1f-d57550cc96cc" xsi:nil="true"/>
-    <NumericId xmlns="4873beb7-5857-4685-be1f-d57550cc96cc" xsi:nil="true"/>
-    <ParentAssetId xmlns="4873beb7-5857-4685-be1f-d57550cc96cc" xsi:nil="true"/>
-    <OriginalSourceMarket xmlns="4873beb7-5857-4685-be1f-d57550cc96cc" xsi:nil="true"/>
-    <ApprovalStatus xmlns="4873beb7-5857-4685-be1f-d57550cc96cc">InProgress</ApprovalStatus>
-    <TPComponent xmlns="4873beb7-5857-4685-be1f-d57550cc96cc" xsi:nil="true"/>
-    <EditorialTags xmlns="4873beb7-5857-4685-be1f-d57550cc96cc" xsi:nil="true"/>
-    <TPExecutable xmlns="4873beb7-5857-4685-be1f-d57550cc96cc" xsi:nil="true"/>
-    <TPLaunchHelpLink xmlns="4873beb7-5857-4685-be1f-d57550cc96cc" xsi:nil="true"/>
-    <LocComments xmlns="4873beb7-5857-4685-be1f-d57550cc96cc" xsi:nil="true"/>
-    <LocRecommendedHandoff xmlns="4873beb7-5857-4685-be1f-d57550cc96cc" xsi:nil="true"/>
-    <SourceTitle xmlns="4873beb7-5857-4685-be1f-d57550cc96cc" xsi:nil="true"/>
-    <CSXUpdate xmlns="4873beb7-5857-4685-be1f-d57550cc96cc">false</CSXUpdate>
-    <IntlLocPriority xmlns="4873beb7-5857-4685-be1f-d57550cc96cc" xsi:nil="true"/>
-    <UAProjectedTotalWords xmlns="4873beb7-5857-4685-be1f-d57550cc96cc" xsi:nil="true"/>
-    <AssetType xmlns="4873beb7-5857-4685-be1f-d57550cc96cc">TP</AssetType>
-    <MachineTranslated xmlns="4873beb7-5857-4685-be1f-d57550cc96cc">false</MachineTranslated>
-    <OutputCachingOn xmlns="4873beb7-5857-4685-be1f-d57550cc96cc">false</OutputCachingOn>
-    <TemplateStatus xmlns="4873beb7-5857-4685-be1f-d57550cc96cc">Complete</TemplateStatus>
-    <IsSearchable xmlns="4873beb7-5857-4685-be1f-d57550cc96cc">true</IsSearchable>
-    <ContentItem xmlns="4873beb7-5857-4685-be1f-d57550cc96cc" xsi:nil="true"/>
-    <HandoffToMSDN xmlns="4873beb7-5857-4685-be1f-d57550cc96cc" xsi:nil="true"/>
-    <ShowIn xmlns="4873beb7-5857-4685-be1f-d57550cc96cc">Show everywhere</ShowIn>
-    <ThumbnailAssetId xmlns="4873beb7-5857-4685-be1f-d57550cc96cc" xsi:nil="true"/>
-    <UALocComments xmlns="4873beb7-5857-4685-be1f-d57550cc96cc" xsi:nil="true"/>
-    <UALocRecommendation xmlns="4873beb7-5857-4685-be1f-d57550cc96cc">Localize</UALocRecommendation>
-    <LastModifiedDateTime xmlns="4873beb7-5857-4685-be1f-d57550cc96cc" xsi:nil="true"/>
-    <LegacyData xmlns="4873beb7-5857-4685-be1f-d57550cc96cc" xsi:nil="true"/>
-    <LocManualTestRequired xmlns="4873beb7-5857-4685-be1f-d57550cc96cc">false</LocManualTestRequired>
-    <LocMarketGroupTiers2 xmlns="4873beb7-5857-4685-be1f-d57550cc96cc" xsi:nil="true"/>
-    <ClipArtFilename xmlns="4873beb7-5857-4685-be1f-d57550cc96cc" xsi:nil="true"/>
-    <TPApplication xmlns="4873beb7-5857-4685-be1f-d57550cc96cc" xsi:nil="true"/>
-    <CSXHash xmlns="4873beb7-5857-4685-be1f-d57550cc96cc" xsi:nil="true"/>
-    <DirectSourceMarket xmlns="4873beb7-5857-4685-be1f-d57550cc96cc" xsi:nil="true"/>
-    <PrimaryImageGen xmlns="4873beb7-5857-4685-be1f-d57550cc96cc">true</PrimaryImageGen>
-    <PlannedPubDate xmlns="4873beb7-5857-4685-be1f-d57550cc96cc" xsi:nil="true"/>
-    <CSXSubmissionMarket xmlns="4873beb7-5857-4685-be1f-d57550cc96cc" xsi:nil="true"/>
-    <Downloads xmlns="4873beb7-5857-4685-be1f-d57550cc96cc">0</Downloads>
-    <ArtSampleDocs xmlns="4873beb7-5857-4685-be1f-d57550cc96cc" xsi:nil="true"/>
-    <TrustLevel xmlns="4873beb7-5857-4685-be1f-d57550cc96cc">1 Microsoft Managed Content</TrustLevel>
-    <BlockPublish xmlns="4873beb7-5857-4685-be1f-d57550cc96cc">false</BlockPublish>
-    <TPLaunchHelpLinkType xmlns="4873beb7-5857-4685-be1f-d57550cc96cc">Template</TPLaunchHelpLinkType>
-    <LocalizationTagsTaxHTField0 xmlns="4873beb7-5857-4685-be1f-d57550cc96cc">
-      <Terms xmlns="http://schemas.microsoft.com/office/infopath/2007/PartnerControls"/>
-    </LocalizationTagsTaxHTField0>
-    <BusinessGroup xmlns="4873beb7-5857-4685-be1f-d57550cc96cc" xsi:nil="true"/>
-    <Providers xmlns="4873beb7-5857-4685-be1f-d57550cc96cc" xsi:nil="true"/>
-    <TemplateTemplateType xmlns="4873beb7-5857-4685-be1f-d57550cc96cc">Word Document Template</TemplateTemplateType>
-    <TimesCloned xmlns="4873beb7-5857-4685-be1f-d57550cc96cc" xsi:nil="true"/>
-    <TPAppVersion xmlns="4873beb7-5857-4685-be1f-d57550cc96cc" xsi:nil="true"/>
-    <VoteCount xmlns="4873beb7-5857-4685-be1f-d57550cc96cc" xsi:nil="true"/>
-    <AverageRating xmlns="4873beb7-5857-4685-be1f-d57550cc96cc" xsi:nil="true"/>
-    <FeatureTagsTaxHTField0 xmlns="4873beb7-5857-4685-be1f-d57550cc96cc">
-      <Terms xmlns="http://schemas.microsoft.com/office/infopath/2007/PartnerControls"/>
-    </FeatureTagsTaxHTField0>
-    <Provider xmlns="4873beb7-5857-4685-be1f-d57550cc96cc" xsi:nil="true"/>
-    <UACurrentWords xmlns="4873beb7-5857-4685-be1f-d57550cc96cc" xsi:nil="true"/>
-    <AssetId xmlns="4873beb7-5857-4685-be1f-d57550cc96cc">TP103749966</AssetId>
-    <TPClientViewer xmlns="4873beb7-5857-4685-be1f-d57550cc96cc" xsi:nil="true"/>
-    <DSATActionTaken xmlns="4873beb7-5857-4685-be1f-d57550cc96cc" xsi:nil="true"/>
-    <APEditor xmlns="4873beb7-5857-4685-be1f-d57550cc96cc">
-      <UserInfo>
-        <DisplayName/>
-        <AccountId xsi:nil="true"/>
-        <AccountType/>
-      </UserInfo>
-    </APEditor>
-    <TPInstallLocation xmlns="4873beb7-5857-4685-be1f-d57550cc96cc" xsi:nil="true"/>
-    <OOCacheId xmlns="4873beb7-5857-4685-be1f-d57550cc96cc" xsi:nil="true"/>
-    <IsDeleted xmlns="4873beb7-5857-4685-be1f-d57550cc96cc">false</IsDeleted>
-    <PublishTargets xmlns="4873beb7-5857-4685-be1f-d57550cc96cc">OfficeOnlineVNext</PublishTargets>
-    <ApprovalLog xmlns="4873beb7-5857-4685-be1f-d57550cc96cc" xsi:nil="true"/>
-    <BugNumber xmlns="4873beb7-5857-4685-be1f-d57550cc96cc" xsi:nil="true"/>
-    <CrawlForDependencies xmlns="4873beb7-5857-4685-be1f-d57550cc96cc">false</CrawlForDependencies>
-    <InternalTagsTaxHTField0 xmlns="4873beb7-5857-4685-be1f-d57550cc96cc">
-      <Terms xmlns="http://schemas.microsoft.com/office/infopath/2007/PartnerControls"/>
-    </InternalTagsTaxHTField0>
-    <LastHandOff xmlns="4873beb7-5857-4685-be1f-d57550cc96cc" xsi:nil="true"/>
-    <Milestone xmlns="4873beb7-5857-4685-be1f-d57550cc96cc" xsi:nil="true"/>
-    <OriginalRelease xmlns="4873beb7-5857-4685-be1f-d57550cc96cc">15</OriginalRelease>
-    <RecommendationsModifier xmlns="4873beb7-5857-4685-be1f-d57550cc96cc" xsi:nil="true"/>
-    <ScenarioTagsTaxHTField0 xmlns="4873beb7-5857-4685-be1f-d57550cc96cc">
-      <Terms xmlns="http://schemas.microsoft.com/office/infopath/2007/PartnerControls"/>
-    </ScenarioTagsTaxHTField0>
-    <UANotes xmlns="4873beb7-5857-4685-be1f-d57550cc96cc" xsi:nil="true"/>
-  </documentManagement>
-</p:properties>
-</file>
-
 <file path=customXml/item4.xml><?xml version="1.0" encoding="utf-8"?>
 <?mso-contentType ?>
 <FormTemplates xmlns="http://schemas.microsoft.com/sharepoint/v3/contenttype/forms">
@@ -11934,6 +11783,16 @@
 </file>
 
 <file path=customXml/itemProps2.xml><?xml version="1.0" encoding="utf-8"?>
+<ds:datastoreItem xmlns:ds="http://schemas.openxmlformats.org/officeDocument/2006/customXml" ds:itemID="{83AE4ADC-D632-40A7-A0C1-0481BB069C4F}">
+  <ds:schemaRefs>
+    <ds:schemaRef ds:uri="http://schemas.microsoft.com/office/2006/metadata/properties"/>
+    <ds:schemaRef ds:uri="http://schemas.microsoft.com/office/infopath/2007/PartnerControls"/>
+    <ds:schemaRef ds:uri="4873beb7-5857-4685-be1f-d57550cc96cc"/>
+  </ds:schemaRefs>
+</ds:datastoreItem>
+</file>
+
+<file path=customXml/itemProps3.xml><?xml version="1.0" encoding="utf-8"?>
 <ds:datastoreItem xmlns:ds="http://schemas.openxmlformats.org/officeDocument/2006/customXml" ds:itemID="{88FF2527-3592-4DBF-9FD9-FEA06E5BF9A7}">
   <ds:schemaRefs>
     <ds:schemaRef ds:uri="http://schemas.microsoft.com/office/2006/metadata/contentType"/>
@@ -11951,16 +11810,6 @@
 </ds:datastoreItem>
 </file>
 
-<file path=customXml/itemProps3.xml><?xml version="1.0" encoding="utf-8"?>
-<ds:datastoreItem xmlns:ds="http://schemas.openxmlformats.org/officeDocument/2006/customXml" ds:itemID="{83AE4ADC-D632-40A7-A0C1-0481BB069C4F}">
-  <ds:schemaRefs>
-    <ds:schemaRef ds:uri="http://schemas.microsoft.com/office/2006/metadata/properties"/>
-    <ds:schemaRef ds:uri="http://schemas.microsoft.com/office/infopath/2007/PartnerControls"/>
-    <ds:schemaRef ds:uri="4873beb7-5857-4685-be1f-d57550cc96cc"/>
-  </ds:schemaRefs>
-</ds:datastoreItem>
-</file>
-
 <file path=customXml/itemProps4.xml><?xml version="1.0" encoding="utf-8"?>
 <ds:datastoreItem xmlns:ds="http://schemas.openxmlformats.org/officeDocument/2006/customXml" ds:itemID="{FF740C13-C6A2-43D3-86C5-4CBB969C2CB1}">
   <ds:schemaRefs>
@@ -11970,7 +11819,7 @@
 </file>
 
 <file path=customXml/itemProps5.xml><?xml version="1.0" encoding="utf-8"?>
-<ds:datastoreItem xmlns:ds="http://schemas.openxmlformats.org/officeDocument/2006/customXml" ds:itemID="{9B8EEA4A-7D35-4D9F-826A-C2FBE87647F9}">
+<ds:datastoreItem xmlns:ds="http://schemas.openxmlformats.org/officeDocument/2006/customXml" ds:itemID="{97A669CD-7D63-4E17-B407-1129347B421F}">
   <ds:schemaRefs>
     <ds:schemaRef ds:uri="http://schemas.openxmlformats.org/officeDocument/2006/bibliography"/>
   </ds:schemaRefs>

</xml_diff>

<commit_message>
sponsorship update notes and pdf final. Need to print double sided 40 copies
</commit_message>
<xml_diff>
--- a/Business/Finance/Sponsorship/Sponsorship Packet.docx
+++ b/Business/Finance/Sponsorship/Sponsorship Packet.docx
@@ -923,8 +923,6 @@
             <w:br w:type="page"/>
           </w:r>
         </w:p>
-        <w:bookmarkStart w:id="1" w:name="_GoBack" w:displacedByCustomXml="next"/>
-        <w:bookmarkEnd w:id="1" w:displacedByCustomXml="next"/>
       </w:sdtContent>
     </w:sdt>
     <w:p>
@@ -1797,6 +1795,7 @@
       <w:r>
         <w:rPr>
           <w:noProof/>
+          <w:lang w:eastAsia="en-US"/>
         </w:rPr>
         <mc:AlternateContent>
           <mc:Choice Requires="wps">
@@ -1917,9 +1916,9 @@
           <w:lang w:eastAsia="en-US"/>
         </w:rPr>
         <w:drawing>
-          <wp:inline distT="0" distB="0" distL="0" distR="0" wp14:anchorId="052583C1" wp14:editId="7B4CFD9B">
+          <wp:inline distT="0" distB="0" distL="0" distR="0" wp14:anchorId="052583C1" wp14:editId="31242E38">
             <wp:extent cx="5810250" cy="6296025"/>
-            <wp:effectExtent l="95250" t="57150" r="114300" b="85725"/>
+            <wp:effectExtent l="38100" t="38100" r="19050" b="28575"/>
             <wp:docPr id="12" name="Diagram 12"/>
             <wp:cNvGraphicFramePr/>
             <a:graphic xmlns:a="http://schemas.openxmlformats.org/drawingml/2006/main">
@@ -1936,6 +1935,8 @@
         </w:rPr>
         <w:t xml:space="preserve"> </w:t>
       </w:r>
+      <w:bookmarkStart w:id="1" w:name="_GoBack"/>
+      <w:bookmarkEnd w:id="1"/>
     </w:p>
     <w:p/>
     <w:sectPr>
@@ -5918,20 +5919,30 @@
 </file>
 
 <file path=word/diagrams/colors1.xml><?xml version="1.0" encoding="utf-8"?>
-<dgm:colorsDef xmlns:dgm="http://schemas.openxmlformats.org/drawingml/2006/diagram" xmlns:a="http://schemas.openxmlformats.org/drawingml/2006/main" uniqueId="urn:microsoft.com/office/officeart/2005/8/colors/accent1_5">
+<dgm:colorsDef xmlns:dgm="http://schemas.openxmlformats.org/drawingml/2006/diagram" xmlns:a="http://schemas.openxmlformats.org/drawingml/2006/main" uniqueId="urn:microsoft.com/office/officeart/2005/8/colors/accent0_3">
   <dgm:title val=""/>
   <dgm:desc val=""/>
   <dgm:catLst>
-    <dgm:cat type="accent1" pri="11500"/>
+    <dgm:cat type="mainScheme" pri="10300"/>
   </dgm:catLst>
   <dgm:styleLbl name="node0">
-    <dgm:fillClrLst meth="cycle">
-      <a:schemeClr val="accent1">
-        <a:alpha val="80000"/>
-      </a:schemeClr>
+    <dgm:fillClrLst meth="repeat">
+      <a:schemeClr val="dk2"/>
     </dgm:fillClrLst>
     <dgm:linClrLst meth="repeat">
-      <a:schemeClr val="lt1"/>
+      <a:schemeClr val="lt2"/>
+    </dgm:linClrLst>
+    <dgm:effectClrLst/>
+    <dgm:txLinClrLst/>
+    <dgm:txFillClrLst/>
+    <dgm:txEffectClrLst/>
+  </dgm:styleLbl>
+  <dgm:styleLbl name="alignNode1">
+    <dgm:fillClrLst meth="repeat">
+      <a:schemeClr val="dk2"/>
+    </dgm:fillClrLst>
+    <dgm:linClrLst meth="repeat">
+      <a:schemeClr val="dk2"/>
     </dgm:linClrLst>
     <dgm:effectClrLst/>
     <dgm:txLinClrLst/>
@@ -5939,38 +5950,11 @@
     <dgm:txEffectClrLst/>
   </dgm:styleLbl>
   <dgm:styleLbl name="node1">
-    <dgm:fillClrLst>
-      <a:schemeClr val="accent1">
-        <a:alpha val="90000"/>
-      </a:schemeClr>
-      <a:schemeClr val="accent1">
-        <a:alpha val="50000"/>
-      </a:schemeClr>
+    <dgm:fillClrLst meth="repeat">
+      <a:schemeClr val="dk2"/>
     </dgm:fillClrLst>
     <dgm:linClrLst meth="repeat">
-      <a:schemeClr val="lt1"/>
-    </dgm:linClrLst>
-    <dgm:effectClrLst/>
-    <dgm:txLinClrLst/>
-    <dgm:txFillClrLst/>
-    <dgm:txEffectClrLst/>
-  </dgm:styleLbl>
-  <dgm:styleLbl name="alignNode1">
-    <dgm:fillClrLst>
-      <a:schemeClr val="accent1">
-        <a:alpha val="90000"/>
-      </a:schemeClr>
-      <a:schemeClr val="accent1">
-        <a:alpha val="50000"/>
-      </a:schemeClr>
-    </dgm:fillClrLst>
-    <dgm:linClrLst>
-      <a:schemeClr val="accent1">
-        <a:alpha val="90000"/>
-      </a:schemeClr>
-      <a:schemeClr val="accent1">
-        <a:alpha val="50000"/>
-      </a:schemeClr>
+      <a:schemeClr val="lt2"/>
     </dgm:linClrLst>
     <dgm:effectClrLst/>
     <dgm:txLinClrLst/>
@@ -5978,17 +5962,11 @@
     <dgm:txEffectClrLst/>
   </dgm:styleLbl>
   <dgm:styleLbl name="lnNode1">
-    <dgm:fillClrLst>
-      <a:schemeClr val="accent1">
-        <a:shade val="90000"/>
-      </a:schemeClr>
-      <a:schemeClr val="accent1">
-        <a:alpha val="50000"/>
-        <a:tint val="50000"/>
-      </a:schemeClr>
+    <dgm:fillClrLst meth="repeat">
+      <a:schemeClr val="dk2"/>
     </dgm:fillClrLst>
     <dgm:linClrLst meth="repeat">
-      <a:schemeClr val="lt1"/>
+      <a:schemeClr val="lt2"/>
     </dgm:linClrLst>
     <dgm:effectClrLst/>
     <dgm:txLinClrLst/>
@@ -5996,17 +5974,13 @@
     <dgm:txEffectClrLst/>
   </dgm:styleLbl>
   <dgm:styleLbl name="vennNode1">
-    <dgm:fillClrLst>
-      <a:schemeClr val="accent1">
-        <a:shade val="80000"/>
+    <dgm:fillClrLst meth="repeat">
+      <a:schemeClr val="dk2">
         <a:alpha val="50000"/>
-      </a:schemeClr>
-      <a:schemeClr val="accent1">
-        <a:alpha val="80000"/>
       </a:schemeClr>
     </dgm:fillClrLst>
     <dgm:linClrLst meth="repeat">
-      <a:schemeClr val="lt1"/>
+      <a:schemeClr val="lt2"/>
     </dgm:linClrLst>
     <dgm:effectClrLst/>
     <dgm:txLinClrLst/>
@@ -6014,13 +5988,11 @@
     <dgm:txEffectClrLst/>
   </dgm:styleLbl>
   <dgm:styleLbl name="node2">
-    <dgm:fillClrLst>
-      <a:schemeClr val="accent1">
-        <a:alpha val="70000"/>
-      </a:schemeClr>
+    <dgm:fillClrLst meth="repeat">
+      <a:schemeClr val="dk2"/>
     </dgm:fillClrLst>
     <dgm:linClrLst meth="repeat">
-      <a:schemeClr val="lt1"/>
+      <a:schemeClr val="lt2"/>
     </dgm:linClrLst>
     <dgm:effectClrLst/>
     <dgm:txLinClrLst/>
@@ -6028,13 +6000,11 @@
     <dgm:txEffectClrLst/>
   </dgm:styleLbl>
   <dgm:styleLbl name="node3">
-    <dgm:fillClrLst>
-      <a:schemeClr val="accent1">
-        <a:alpha val="50000"/>
-      </a:schemeClr>
+    <dgm:fillClrLst meth="repeat">
+      <a:schemeClr val="dk2"/>
     </dgm:fillClrLst>
     <dgm:linClrLst meth="repeat">
-      <a:schemeClr val="lt1"/>
+      <a:schemeClr val="lt2"/>
     </dgm:linClrLst>
     <dgm:effectClrLst/>
     <dgm:txLinClrLst/>
@@ -6042,13 +6012,11 @@
     <dgm:txEffectClrLst/>
   </dgm:styleLbl>
   <dgm:styleLbl name="node4">
-    <dgm:fillClrLst>
-      <a:schemeClr val="accent1">
-        <a:alpha val="30000"/>
-      </a:schemeClr>
+    <dgm:fillClrLst meth="repeat">
+      <a:schemeClr val="dk2"/>
     </dgm:fillClrLst>
     <dgm:linClrLst meth="repeat">
-      <a:schemeClr val="lt1"/>
+      <a:schemeClr val="lt2"/>
     </dgm:linClrLst>
     <dgm:effectClrLst/>
     <dgm:txLinClrLst/>
@@ -6056,79 +6024,66 @@
     <dgm:txEffectClrLst/>
   </dgm:styleLbl>
   <dgm:styleLbl name="fgImgPlace1">
-    <dgm:fillClrLst>
-      <a:schemeClr val="accent1">
+    <dgm:fillClrLst meth="repeat">
+      <a:schemeClr val="dk2">
         <a:tint val="50000"/>
-        <a:alpha val="90000"/>
-      </a:schemeClr>
-      <a:schemeClr val="accent1">
-        <a:tint val="20000"/>
-        <a:alpha val="50000"/>
       </a:schemeClr>
     </dgm:fillClrLst>
     <dgm:linClrLst meth="repeat">
-      <a:schemeClr val="lt1"/>
+      <a:schemeClr val="lt2"/>
     </dgm:linClrLst>
     <dgm:effectClrLst/>
     <dgm:txLinClrLst/>
     <dgm:txFillClrLst meth="repeat">
-      <a:schemeClr val="lt1"/>
+      <a:schemeClr val="lt2"/>
     </dgm:txFillClrLst>
     <dgm:txEffectClrLst/>
   </dgm:styleLbl>
   <dgm:styleLbl name="alignImgPlace1">
-    <dgm:fillClrLst>
-      <a:schemeClr val="accent1">
+    <dgm:fillClrLst meth="repeat">
+      <a:schemeClr val="dk2">
         <a:tint val="50000"/>
-      </a:schemeClr>
-      <a:schemeClr val="accent1">
-        <a:tint val="20000"/>
       </a:schemeClr>
     </dgm:fillClrLst>
     <dgm:linClrLst meth="repeat">
-      <a:schemeClr val="lt1"/>
+      <a:schemeClr val="dk2">
+        <a:shade val="80000"/>
+      </a:schemeClr>
     </dgm:linClrLst>
     <dgm:effectClrLst/>
     <dgm:txLinClrLst/>
     <dgm:txFillClrLst meth="repeat">
-      <a:schemeClr val="lt1"/>
+      <a:schemeClr val="lt2"/>
     </dgm:txFillClrLst>
     <dgm:txEffectClrLst/>
   </dgm:styleLbl>
   <dgm:styleLbl name="bgImgPlace1">
-    <dgm:fillClrLst>
-      <a:schemeClr val="accent1">
+    <dgm:fillClrLst meth="repeat">
+      <a:schemeClr val="dk2">
         <a:tint val="50000"/>
-      </a:schemeClr>
-      <a:schemeClr val="accent1">
-        <a:tint val="20000"/>
       </a:schemeClr>
     </dgm:fillClrLst>
     <dgm:linClrLst meth="repeat">
-      <a:schemeClr val="lt1"/>
+      <a:schemeClr val="dk2">
+        <a:shade val="80000"/>
+      </a:schemeClr>
     </dgm:linClrLst>
     <dgm:effectClrLst/>
     <dgm:txLinClrLst/>
     <dgm:txFillClrLst meth="repeat">
-      <a:schemeClr val="lt1"/>
+      <a:schemeClr val="lt2"/>
     </dgm:txFillClrLst>
     <dgm:txEffectClrLst/>
   </dgm:styleLbl>
   <dgm:styleLbl name="sibTrans2D1">
-    <dgm:fillClrLst>
-      <a:schemeClr val="accent1">
-        <a:shade val="90000"/>
-      </a:schemeClr>
-      <a:schemeClr val="accent1">
-        <a:tint val="50000"/>
+    <dgm:fillClrLst meth="repeat">
+      <a:schemeClr val="dk2">
+        <a:tint val="60000"/>
       </a:schemeClr>
     </dgm:fillClrLst>
-    <dgm:linClrLst>
-      <a:schemeClr val="accent1">
-        <a:shade val="90000"/>
-      </a:schemeClr>
-      <a:schemeClr val="accent1">
-        <a:tint val="50000"/>
+    <dgm:linClrLst meth="repeat">
+      <a:schemeClr val="dk2">
+        <a:tint val="60000"/>
       </a:schemeClr>
     </dgm:linClrLst>
     <dgm:effectClrLst/>
@@ -6137,20 +6092,14 @@
     <dgm:txEffectClrLst/>
   </dgm:styleLbl>
   <dgm:styleLbl name="fgSibTrans2D1">
-    <dgm:fillClrLst>
-      <a:schemeClr val="accent1">
-        <a:shade val="90000"/>
-      </a:schemeClr>
-      <a:schemeClr val="accent1">
-        <a:tint val="50000"/>
+    <dgm:fillClrLst meth="repeat">
+      <a:schemeClr val="dk2">
+        <a:tint val="60000"/>
       </a:schemeClr>
     </dgm:fillClrLst>
-    <dgm:linClrLst>
-      <a:schemeClr val="accent1">
-        <a:shade val="90000"/>
-      </a:schemeClr>
-      <a:schemeClr val="accent1">
-        <a:tint val="50000"/>
+    <dgm:linClrLst meth="repeat">
+      <a:schemeClr val="dk2">
+        <a:tint val="60000"/>
       </a:schemeClr>
     </dgm:linClrLst>
     <dgm:effectClrLst/>
@@ -6159,20 +6108,14 @@
     <dgm:txEffectClrLst/>
   </dgm:styleLbl>
   <dgm:styleLbl name="bgSibTrans2D1">
-    <dgm:fillClrLst>
-      <a:schemeClr val="accent1">
-        <a:shade val="90000"/>
-      </a:schemeClr>
-      <a:schemeClr val="accent1">
-        <a:tint val="50000"/>
+    <dgm:fillClrLst meth="repeat">
+      <a:schemeClr val="dk2">
+        <a:tint val="60000"/>
       </a:schemeClr>
     </dgm:fillClrLst>
-    <dgm:linClrLst>
-      <a:schemeClr val="accent1">
-        <a:shade val="90000"/>
-      </a:schemeClr>
-      <a:schemeClr val="accent1">
-        <a:tint val="50000"/>
+    <dgm:linClrLst meth="repeat">
+      <a:schemeClr val="dk2">
+        <a:tint val="60000"/>
       </a:schemeClr>
     </dgm:linClrLst>
     <dgm:effectClrLst/>
@@ -6181,51 +6124,41 @@
     <dgm:txEffectClrLst/>
   </dgm:styleLbl>
   <dgm:styleLbl name="sibTrans1D1">
-    <dgm:fillClrLst>
-      <a:schemeClr val="accent1">
-        <a:shade val="90000"/>
-      </a:schemeClr>
-      <a:schemeClr val="accent1">
-        <a:tint val="50000"/>
-      </a:schemeClr>
+    <dgm:fillClrLst meth="repeat">
+      <a:schemeClr val="dk2"/>
     </dgm:fillClrLst>
-    <dgm:linClrLst>
-      <a:schemeClr val="accent1">
-        <a:shade val="90000"/>
-      </a:schemeClr>
-      <a:schemeClr val="accent1">
+    <dgm:linClrLst meth="repeat">
+      <a:schemeClr val="dk2"/>
+    </dgm:linClrLst>
+    <dgm:effectClrLst/>
+    <dgm:txLinClrLst/>
+    <dgm:txFillClrLst meth="repeat">
+      <a:schemeClr val="lt2"/>
+    </dgm:txFillClrLst>
+    <dgm:txEffectClrLst/>
+  </dgm:styleLbl>
+  <dgm:styleLbl name="callout">
+    <dgm:fillClrLst meth="repeat">
+      <a:schemeClr val="dk2"/>
+    </dgm:fillClrLst>
+    <dgm:linClrLst meth="repeat">
+      <a:schemeClr val="dk2">
         <a:tint val="50000"/>
       </a:schemeClr>
     </dgm:linClrLst>
     <dgm:effectClrLst/>
     <dgm:txLinClrLst/>
     <dgm:txFillClrLst meth="repeat">
-      <a:schemeClr val="tx1"/>
-    </dgm:txFillClrLst>
-    <dgm:txEffectClrLst/>
-  </dgm:styleLbl>
-  <dgm:styleLbl name="callout">
-    <dgm:fillClrLst meth="repeat">
-      <a:schemeClr val="accent1"/>
-    </dgm:fillClrLst>
-    <dgm:linClrLst meth="repeat">
-      <a:schemeClr val="accent1"/>
-    </dgm:linClrLst>
-    <dgm:effectClrLst/>
-    <dgm:txLinClrLst/>
-    <dgm:txFillClrLst meth="repeat">
-      <a:schemeClr val="tx1"/>
+      <a:schemeClr val="lt2"/>
     </dgm:txFillClrLst>
     <dgm:txEffectClrLst/>
   </dgm:styleLbl>
   <dgm:styleLbl name="asst0">
     <dgm:fillClrLst meth="repeat">
-      <a:schemeClr val="accent1">
-        <a:alpha val="90000"/>
-      </a:schemeClr>
+      <a:schemeClr val="dk2"/>
     </dgm:fillClrLst>
     <dgm:linClrLst meth="repeat">
-      <a:schemeClr val="lt1"/>
+      <a:schemeClr val="lt2"/>
     </dgm:linClrLst>
     <dgm:effectClrLst/>
     <dgm:txLinClrLst/>
@@ -6234,12 +6167,10 @@
   </dgm:styleLbl>
   <dgm:styleLbl name="asst1">
     <dgm:fillClrLst meth="repeat">
-      <a:schemeClr val="accent1">
-        <a:alpha val="90000"/>
-      </a:schemeClr>
+      <a:schemeClr val="dk2"/>
     </dgm:fillClrLst>
     <dgm:linClrLst meth="repeat">
-      <a:schemeClr val="lt1"/>
+      <a:schemeClr val="lt2"/>
     </dgm:linClrLst>
     <dgm:effectClrLst/>
     <dgm:txLinClrLst/>
@@ -6247,13 +6178,11 @@
     <dgm:txEffectClrLst/>
   </dgm:styleLbl>
   <dgm:styleLbl name="asst2">
-    <dgm:fillClrLst>
-      <a:schemeClr val="accent1">
-        <a:alpha val="90000"/>
-      </a:schemeClr>
+    <dgm:fillClrLst meth="repeat">
+      <a:schemeClr val="dk2"/>
     </dgm:fillClrLst>
     <dgm:linClrLst meth="repeat">
-      <a:schemeClr val="lt1"/>
+      <a:schemeClr val="lt2"/>
     </dgm:linClrLst>
     <dgm:effectClrLst/>
     <dgm:txLinClrLst/>
@@ -6261,13 +6190,11 @@
     <dgm:txEffectClrLst/>
   </dgm:styleLbl>
   <dgm:styleLbl name="asst3">
-    <dgm:fillClrLst>
-      <a:schemeClr val="accent1">
-        <a:alpha val="70000"/>
-      </a:schemeClr>
+    <dgm:fillClrLst meth="repeat">
+      <a:schemeClr val="dk2"/>
     </dgm:fillClrLst>
     <dgm:linClrLst meth="repeat">
-      <a:schemeClr val="lt1"/>
+      <a:schemeClr val="lt2"/>
     </dgm:linClrLst>
     <dgm:effectClrLst/>
     <dgm:txLinClrLst/>
@@ -6275,13 +6202,11 @@
     <dgm:txEffectClrLst/>
   </dgm:styleLbl>
   <dgm:styleLbl name="asst4">
-    <dgm:fillClrLst>
-      <a:schemeClr val="accent1">
-        <a:alpha val="50000"/>
-      </a:schemeClr>
+    <dgm:fillClrLst meth="repeat">
+      <a:schemeClr val="dk2"/>
     </dgm:fillClrLst>
     <dgm:linClrLst meth="repeat">
-      <a:schemeClr val="lt1"/>
+      <a:schemeClr val="lt2"/>
     </dgm:linClrLst>
     <dgm:effectClrLst/>
     <dgm:txLinClrLst/>
@@ -6290,79 +6215,71 @@
   </dgm:styleLbl>
   <dgm:styleLbl name="parChTrans2D1">
     <dgm:fillClrLst meth="repeat">
-      <a:schemeClr val="accent1">
-        <a:shade val="80000"/>
+      <a:schemeClr val="dk2">
+        <a:tint val="60000"/>
       </a:schemeClr>
     </dgm:fillClrLst>
     <dgm:linClrLst meth="repeat">
-      <a:schemeClr val="accent1">
-        <a:shade val="80000"/>
-      </a:schemeClr>
-    </dgm:linClrLst>
-    <dgm:effectClrLst/>
-    <dgm:txLinClrLst/>
-    <dgm:txFillClrLst/>
-    <dgm:txEffectClrLst/>
-  </dgm:styleLbl>
-  <dgm:styleLbl name="parChTrans2D2">
-    <dgm:fillClrLst meth="repeat">
-      <a:schemeClr val="accent1">
-        <a:tint val="90000"/>
-      </a:schemeClr>
-    </dgm:fillClrLst>
-    <dgm:linClrLst meth="repeat">
-      <a:schemeClr val="accent1">
-        <a:tint val="90000"/>
-      </a:schemeClr>
-    </dgm:linClrLst>
-    <dgm:effectClrLst/>
-    <dgm:txLinClrLst/>
-    <dgm:txFillClrLst/>
-    <dgm:txEffectClrLst/>
-  </dgm:styleLbl>
-  <dgm:styleLbl name="parChTrans2D3">
-    <dgm:fillClrLst meth="repeat">
-      <a:schemeClr val="accent1">
-        <a:tint val="70000"/>
-      </a:schemeClr>
-    </dgm:fillClrLst>
-    <dgm:linClrLst meth="repeat">
-      <a:schemeClr val="accent1">
-        <a:tint val="70000"/>
-      </a:schemeClr>
-    </dgm:linClrLst>
-    <dgm:effectClrLst/>
-    <dgm:txLinClrLst/>
-    <dgm:txFillClrLst/>
-    <dgm:txEffectClrLst/>
-  </dgm:styleLbl>
-  <dgm:styleLbl name="parChTrans2D4">
-    <dgm:fillClrLst meth="repeat">
-      <a:schemeClr val="accent1">
-        <a:tint val="50000"/>
-      </a:schemeClr>
-    </dgm:fillClrLst>
-    <dgm:linClrLst meth="repeat">
-      <a:schemeClr val="accent1">
-        <a:tint val="50000"/>
+      <a:schemeClr val="dk2">
+        <a:tint val="60000"/>
       </a:schemeClr>
     </dgm:linClrLst>
     <dgm:effectClrLst/>
     <dgm:txLinClrLst/>
     <dgm:txFillClrLst meth="repeat">
-      <a:schemeClr val="dk1"/>
+      <a:schemeClr val="lt2"/>
+    </dgm:txFillClrLst>
+    <dgm:txEffectClrLst/>
+  </dgm:styleLbl>
+  <dgm:styleLbl name="parChTrans2D2">
+    <dgm:fillClrLst meth="repeat">
+      <a:schemeClr val="dk2"/>
+    </dgm:fillClrLst>
+    <dgm:linClrLst meth="repeat">
+      <a:schemeClr val="dk2"/>
+    </dgm:linClrLst>
+    <dgm:effectClrLst/>
+    <dgm:txLinClrLst/>
+    <dgm:txFillClrLst meth="repeat">
+      <a:schemeClr val="lt2"/>
+    </dgm:txFillClrLst>
+    <dgm:txEffectClrLst/>
+  </dgm:styleLbl>
+  <dgm:styleLbl name="parChTrans2D3">
+    <dgm:fillClrLst meth="repeat">
+      <a:schemeClr val="dk2"/>
+    </dgm:fillClrLst>
+    <dgm:linClrLst meth="repeat">
+      <a:schemeClr val="dk2"/>
+    </dgm:linClrLst>
+    <dgm:effectClrLst/>
+    <dgm:txLinClrLst/>
+    <dgm:txFillClrLst meth="repeat">
+      <a:schemeClr val="lt2"/>
+    </dgm:txFillClrLst>
+    <dgm:txEffectClrLst/>
+  </dgm:styleLbl>
+  <dgm:styleLbl name="parChTrans2D4">
+    <dgm:fillClrLst meth="repeat">
+      <a:schemeClr val="dk2"/>
+    </dgm:fillClrLst>
+    <dgm:linClrLst meth="repeat">
+      <a:schemeClr val="dk2"/>
+    </dgm:linClrLst>
+    <dgm:effectClrLst/>
+    <dgm:txLinClrLst/>
+    <dgm:txFillClrLst meth="repeat">
+      <a:schemeClr val="lt2"/>
     </dgm:txFillClrLst>
     <dgm:txEffectClrLst/>
   </dgm:styleLbl>
   <dgm:styleLbl name="parChTrans1D1">
     <dgm:fillClrLst meth="repeat">
-      <a:schemeClr val="accent1">
-        <a:shade val="80000"/>
-      </a:schemeClr>
+      <a:schemeClr val="dk2"/>
     </dgm:fillClrLst>
     <dgm:linClrLst meth="repeat">
-      <a:schemeClr val="accent1">
-        <a:shade val="80000"/>
+      <a:schemeClr val="dk2">
+        <a:shade val="60000"/>
       </a:schemeClr>
     </dgm:linClrLst>
     <dgm:effectClrLst/>
@@ -6374,13 +6291,11 @@
   </dgm:styleLbl>
   <dgm:styleLbl name="parChTrans1D2">
     <dgm:fillClrLst meth="repeat">
-      <a:schemeClr val="accent1">
-        <a:tint val="90000"/>
-      </a:schemeClr>
+      <a:schemeClr val="dk2"/>
     </dgm:fillClrLst>
     <dgm:linClrLst meth="repeat">
-      <a:schemeClr val="accent1">
-        <a:tint val="90000"/>
+      <a:schemeClr val="dk2">
+        <a:shade val="60000"/>
       </a:schemeClr>
     </dgm:linClrLst>
     <dgm:effectClrLst/>
@@ -6392,13 +6307,11 @@
   </dgm:styleLbl>
   <dgm:styleLbl name="parChTrans1D3">
     <dgm:fillClrLst meth="repeat">
-      <a:schemeClr val="accent1">
-        <a:tint val="70000"/>
-      </a:schemeClr>
+      <a:schemeClr val="dk2"/>
     </dgm:fillClrLst>
     <dgm:linClrLst meth="repeat">
-      <a:schemeClr val="accent1">
-        <a:tint val="70000"/>
+      <a:schemeClr val="dk2">
+        <a:shade val="80000"/>
       </a:schemeClr>
     </dgm:linClrLst>
     <dgm:effectClrLst/>
@@ -6410,13 +6323,11 @@
   </dgm:styleLbl>
   <dgm:styleLbl name="parChTrans1D4">
     <dgm:fillClrLst meth="repeat">
-      <a:schemeClr val="accent1">
-        <a:tint val="50000"/>
-      </a:schemeClr>
+      <a:schemeClr val="dk2"/>
     </dgm:fillClrLst>
     <dgm:linClrLst meth="repeat">
-      <a:schemeClr val="accent1">
-        <a:tint val="50000"/>
+      <a:schemeClr val="dk2">
+        <a:shade val="80000"/>
       </a:schemeClr>
     </dgm:linClrLst>
     <dgm:effectClrLst/>
@@ -6428,17 +6339,12 @@
   </dgm:styleLbl>
   <dgm:styleLbl name="fgAcc1">
     <dgm:fillClrLst meth="repeat">
-      <a:schemeClr val="lt1">
+      <a:schemeClr val="lt2">
         <a:alpha val="90000"/>
       </a:schemeClr>
     </dgm:fillClrLst>
-    <dgm:linClrLst>
-      <a:schemeClr val="accent1">
-        <a:alpha val="90000"/>
-      </a:schemeClr>
-      <a:schemeClr val="accent1">
-        <a:alpha val="50000"/>
-      </a:schemeClr>
+    <dgm:linClrLst meth="repeat">
+      <a:schemeClr val="dk2"/>
     </dgm:linClrLst>
     <dgm:effectClrLst/>
     <dgm:txLinClrLst/>
@@ -6449,17 +6355,12 @@
   </dgm:styleLbl>
   <dgm:styleLbl name="conFgAcc1">
     <dgm:fillClrLst meth="repeat">
-      <a:schemeClr val="lt1">
+      <a:schemeClr val="lt2">
         <a:alpha val="90000"/>
       </a:schemeClr>
     </dgm:fillClrLst>
-    <dgm:linClrLst>
-      <a:schemeClr val="accent1">
-        <a:alpha val="90000"/>
-      </a:schemeClr>
-      <a:schemeClr val="accent1">
-        <a:alpha val="50000"/>
-      </a:schemeClr>
+    <dgm:linClrLst meth="repeat">
+      <a:schemeClr val="dk2"/>
     </dgm:linClrLst>
     <dgm:effectClrLst/>
     <dgm:txLinClrLst/>
@@ -6470,17 +6371,12 @@
   </dgm:styleLbl>
   <dgm:styleLbl name="alignAcc1">
     <dgm:fillClrLst meth="repeat">
-      <a:schemeClr val="lt1">
+      <a:schemeClr val="lt2">
         <a:alpha val="90000"/>
       </a:schemeClr>
     </dgm:fillClrLst>
-    <dgm:linClrLst>
-      <a:schemeClr val="accent1">
-        <a:alpha val="90000"/>
-      </a:schemeClr>
-      <a:schemeClr val="accent1">
-        <a:alpha val="50000"/>
-      </a:schemeClr>
+    <dgm:linClrLst meth="repeat">
+      <a:schemeClr val="dk2"/>
     </dgm:linClrLst>
     <dgm:effectClrLst/>
     <dgm:txLinClrLst/>
@@ -6491,17 +6387,12 @@
   </dgm:styleLbl>
   <dgm:styleLbl name="trAlignAcc1">
     <dgm:fillClrLst meth="repeat">
-      <a:schemeClr val="lt1">
+      <a:schemeClr val="lt2">
         <a:alpha val="40000"/>
       </a:schemeClr>
     </dgm:fillClrLst>
-    <dgm:linClrLst>
-      <a:schemeClr val="accent1">
-        <a:alpha val="90000"/>
-      </a:schemeClr>
-      <a:schemeClr val="accent1">
-        <a:alpha val="50000"/>
-      </a:schemeClr>
+    <dgm:linClrLst meth="repeat">
+      <a:schemeClr val="dk2"/>
     </dgm:linClrLst>
     <dgm:effectClrLst/>
     <dgm:txLinClrLst/>
@@ -6512,17 +6403,12 @@
   </dgm:styleLbl>
   <dgm:styleLbl name="bgAcc1">
     <dgm:fillClrLst meth="repeat">
-      <a:schemeClr val="lt1">
+      <a:schemeClr val="lt2">
         <a:alpha val="90000"/>
       </a:schemeClr>
     </dgm:fillClrLst>
-    <dgm:linClrLst>
-      <a:schemeClr val="accent1">
-        <a:alpha val="90000"/>
-      </a:schemeClr>
-      <a:schemeClr val="accent1">
-        <a:alpha val="50000"/>
-      </a:schemeClr>
+    <dgm:linClrLst meth="repeat">
+      <a:schemeClr val="dk2"/>
     </dgm:linClrLst>
     <dgm:effectClrLst/>
     <dgm:txLinClrLst/>
@@ -6533,15 +6419,10 @@
   </dgm:styleLbl>
   <dgm:styleLbl name="solidFgAcc1">
     <dgm:fillClrLst meth="repeat">
-      <a:schemeClr val="lt1"/>
+      <a:schemeClr val="lt2"/>
     </dgm:fillClrLst>
-    <dgm:linClrLst>
-      <a:schemeClr val="accent1">
-        <a:alpha val="90000"/>
-      </a:schemeClr>
-      <a:schemeClr val="accent1">
-        <a:alpha val="50000"/>
-      </a:schemeClr>
+    <dgm:linClrLst meth="repeat">
+      <a:schemeClr val="dk2"/>
     </dgm:linClrLst>
     <dgm:effectClrLst/>
     <dgm:txLinClrLst/>
@@ -6552,10 +6433,10 @@
   </dgm:styleLbl>
   <dgm:styleLbl name="solidAlignAcc1">
     <dgm:fillClrLst meth="repeat">
-      <a:schemeClr val="lt1"/>
+      <a:schemeClr val="lt2"/>
     </dgm:fillClrLst>
     <dgm:linClrLst meth="repeat">
-      <a:schemeClr val="accent1"/>
+      <a:schemeClr val="dk2"/>
     </dgm:linClrLst>
     <dgm:effectClrLst/>
     <dgm:txLinClrLst/>
@@ -6566,10 +6447,10 @@
   </dgm:styleLbl>
   <dgm:styleLbl name="solidBgAcc1">
     <dgm:fillClrLst meth="repeat">
-      <a:schemeClr val="lt1"/>
+      <a:schemeClr val="lt2"/>
     </dgm:fillClrLst>
     <dgm:linClrLst meth="repeat">
-      <a:schemeClr val="accent1"/>
+      <a:schemeClr val="dk2"/>
     </dgm:linClrLst>
     <dgm:effectClrLst/>
     <dgm:txLinClrLst/>
@@ -6579,18 +6460,14 @@
     <dgm:txEffectClrLst/>
   </dgm:styleLbl>
   <dgm:styleLbl name="fgAccFollowNode1">
-    <dgm:fillClrLst>
-      <a:schemeClr val="accent1">
+    <dgm:fillClrLst meth="repeat">
+      <a:schemeClr val="dk2">
         <a:alpha val="90000"/>
-        <a:tint val="40000"/>
-      </a:schemeClr>
-      <a:schemeClr val="accent1">
-        <a:alpha val="50000"/>
         <a:tint val="40000"/>
       </a:schemeClr>
     </dgm:fillClrLst>
     <dgm:linClrLst meth="repeat">
-      <a:schemeClr val="accent1">
+      <a:schemeClr val="dk2">
         <a:alpha val="90000"/>
         <a:tint val="40000"/>
       </a:schemeClr>
@@ -6604,13 +6481,13 @@
   </dgm:styleLbl>
   <dgm:styleLbl name="alignAccFollowNode1">
     <dgm:fillClrLst meth="repeat">
-      <a:schemeClr val="accent1">
+      <a:schemeClr val="dk2">
         <a:alpha val="90000"/>
         <a:tint val="40000"/>
       </a:schemeClr>
     </dgm:fillClrLst>
     <dgm:linClrLst meth="repeat">
-      <a:schemeClr val="accent1">
+      <a:schemeClr val="dk2">
         <a:alpha val="90000"/>
         <a:tint val="40000"/>
       </a:schemeClr>
@@ -6624,13 +6501,16 @@
   </dgm:styleLbl>
   <dgm:styleLbl name="bgAccFollowNode1">
     <dgm:fillClrLst meth="repeat">
-      <a:schemeClr val="accent1">
+      <a:schemeClr val="dk2">
         <a:alpha val="90000"/>
         <a:tint val="40000"/>
       </a:schemeClr>
     </dgm:fillClrLst>
     <dgm:linClrLst meth="repeat">
-      <a:schemeClr val="lt1"/>
+      <a:schemeClr val="dk2">
+        <a:alpha val="90000"/>
+        <a:tint val="40000"/>
+      </a:schemeClr>
     </dgm:linClrLst>
     <dgm:effectClrLst/>
     <dgm:txLinClrLst/>
@@ -6641,14 +6521,12 @@
   </dgm:styleLbl>
   <dgm:styleLbl name="fgAcc0">
     <dgm:fillClrLst meth="repeat">
-      <a:schemeClr val="lt1">
+      <a:schemeClr val="lt2">
         <a:alpha val="90000"/>
       </a:schemeClr>
     </dgm:fillClrLst>
     <dgm:linClrLst meth="repeat">
-      <a:schemeClr val="accent1">
-        <a:shade val="80000"/>
-      </a:schemeClr>
+      <a:schemeClr val="dk2"/>
     </dgm:linClrLst>
     <dgm:effectClrLst/>
     <dgm:txLinClrLst/>
@@ -6659,14 +6537,12 @@
   </dgm:styleLbl>
   <dgm:styleLbl name="fgAcc2">
     <dgm:fillClrLst meth="repeat">
-      <a:schemeClr val="lt1">
+      <a:schemeClr val="lt2">
         <a:alpha val="90000"/>
       </a:schemeClr>
     </dgm:fillClrLst>
     <dgm:linClrLst meth="repeat">
-      <a:schemeClr val="accent1">
-        <a:tint val="90000"/>
-      </a:schemeClr>
+      <a:schemeClr val="dk2"/>
     </dgm:linClrLst>
     <dgm:effectClrLst/>
     <dgm:txLinClrLst/>
@@ -6677,14 +6553,12 @@
   </dgm:styleLbl>
   <dgm:styleLbl name="fgAcc3">
     <dgm:fillClrLst meth="repeat">
-      <a:schemeClr val="lt1">
+      <a:schemeClr val="lt2">
         <a:alpha val="90000"/>
       </a:schemeClr>
     </dgm:fillClrLst>
     <dgm:linClrLst meth="repeat">
-      <a:schemeClr val="accent1">
-        <a:tint val="70000"/>
-      </a:schemeClr>
+      <a:schemeClr val="dk2"/>
     </dgm:linClrLst>
     <dgm:effectClrLst/>
     <dgm:txLinClrLst/>
@@ -6695,14 +6569,12 @@
   </dgm:styleLbl>
   <dgm:styleLbl name="fgAcc4">
     <dgm:fillClrLst meth="repeat">
-      <a:schemeClr val="lt1">
+      <a:schemeClr val="lt2">
         <a:alpha val="90000"/>
       </a:schemeClr>
     </dgm:fillClrLst>
     <dgm:linClrLst meth="repeat">
-      <a:schemeClr val="accent1">
-        <a:tint val="50000"/>
-      </a:schemeClr>
+      <a:schemeClr val="dk2"/>
     </dgm:linClrLst>
     <dgm:effectClrLst/>
     <dgm:txLinClrLst/>
@@ -6713,12 +6585,12 @@
   </dgm:styleLbl>
   <dgm:styleLbl name="bgShp">
     <dgm:fillClrLst meth="repeat">
-      <a:schemeClr val="accent1">
+      <a:schemeClr val="dk2">
         <a:tint val="40000"/>
       </a:schemeClr>
     </dgm:fillClrLst>
     <dgm:linClrLst meth="repeat">
-      <a:schemeClr val="dk1"/>
+      <a:schemeClr val="dk2"/>
     </dgm:linClrLst>
     <dgm:effectClrLst/>
     <dgm:txLinClrLst/>
@@ -6729,12 +6601,12 @@
   </dgm:styleLbl>
   <dgm:styleLbl name="dkBgShp">
     <dgm:fillClrLst meth="repeat">
-      <a:schemeClr val="accent1">
-        <a:shade val="90000"/>
+      <a:schemeClr val="dk2">
+        <a:shade val="80000"/>
       </a:schemeClr>
     </dgm:fillClrLst>
     <dgm:linClrLst meth="repeat">
-      <a:schemeClr val="dk1"/>
+      <a:schemeClr val="dk2"/>
     </dgm:linClrLst>
     <dgm:effectClrLst/>
     <dgm:txLinClrLst/>
@@ -6745,13 +6617,13 @@
   </dgm:styleLbl>
   <dgm:styleLbl name="trBgShp">
     <dgm:fillClrLst meth="repeat">
-      <a:schemeClr val="accent1">
+      <a:schemeClr val="dk2">
         <a:tint val="50000"/>
         <a:alpha val="40000"/>
       </a:schemeClr>
     </dgm:fillClrLst>
     <dgm:linClrLst meth="repeat">
-      <a:schemeClr val="accent1"/>
+      <a:schemeClr val="dk2"/>
     </dgm:linClrLst>
     <dgm:effectClrLst/>
     <dgm:txLinClrLst/>
@@ -6762,12 +6634,12 @@
   </dgm:styleLbl>
   <dgm:styleLbl name="fgShp">
     <dgm:fillClrLst meth="repeat">
-      <a:schemeClr val="accent1">
-        <a:tint val="40000"/>
+      <a:schemeClr val="dk2">
+        <a:tint val="60000"/>
       </a:schemeClr>
     </dgm:fillClrLst>
     <dgm:linClrLst meth="repeat">
-      <a:schemeClr val="lt1"/>
+      <a:schemeClr val="lt2"/>
     </dgm:linClrLst>
     <dgm:effectClrLst/>
     <dgm:txLinClrLst/>
@@ -6778,7 +6650,7 @@
   </dgm:styleLbl>
   <dgm:styleLbl name="revTx">
     <dgm:fillClrLst meth="repeat">
-      <a:schemeClr val="lt1">
+      <a:schemeClr val="lt2">
         <a:alpha val="0"/>
       </a:schemeClr>
     </dgm:fillClrLst>
@@ -6801,7 +6673,7 @@
 <dgm:dataModel xmlns:dgm="http://schemas.openxmlformats.org/drawingml/2006/diagram" xmlns:a="http://schemas.openxmlformats.org/drawingml/2006/main">
   <dgm:ptLst>
     <dgm:pt modelId="{76382C0D-50AA-4DD8-B186-829056AAA644}" type="doc">
-      <dgm:prSet loTypeId="urn:microsoft.com/office/officeart/2005/8/layout/chevron2" loCatId="list" qsTypeId="urn:microsoft.com/office/officeart/2005/8/quickstyle/3d2" qsCatId="3D" csTypeId="urn:microsoft.com/office/officeart/2005/8/colors/accent1_5" csCatId="accent1" phldr="1"/>
+      <dgm:prSet loTypeId="urn:microsoft.com/office/officeart/2005/8/layout/chevron2" loCatId="list" qsTypeId="urn:microsoft.com/office/officeart/2005/8/quickstyle/simple1" qsCatId="simple" csTypeId="urn:microsoft.com/office/officeart/2005/8/colors/accent0_3" csCatId="mainScheme" phldr="1"/>
       <dgm:spPr/>
       <dgm:t>
         <a:bodyPr/>
@@ -6812,36 +6684,23 @@
       </dgm:t>
     </dgm:pt>
     <dgm:pt modelId="{0F679D9F-8A52-4C91-8EFB-C8E2D1EECA0F}">
-      <dgm:prSet phldrT="[Text]" custT="1"/>
-      <dgm:spPr>
-        <a:solidFill>
-          <a:srgbClr val="002060"/>
-        </a:solidFill>
-      </dgm:spPr>
+      <dgm:prSet phldrT="[Text]"/>
+      <dgm:spPr/>
       <dgm:t>
         <a:bodyPr/>
         <a:lstStyle/>
         <a:p>
           <a:r>
-            <a:rPr lang="en-US" sz="1800"/>
+            <a:rPr lang="en-US"/>
             <a:t>Pioneer</a:t>
           </a:r>
-          <a:r>
-            <a:rPr lang="en-US" sz="2000"/>
-            <a:t/>
-          </a:r>
           <a:br>
-            <a:rPr lang="en-US" sz="2000"/>
+            <a:rPr lang="en-US"/>
           </a:br>
           <a:r>
-            <a:rPr lang="en-US" sz="2000"/>
-            <a:t>$</a:t>
+            <a:rPr lang="en-US"/>
+            <a:t>$100-249</a:t>
           </a:r>
-          <a:r>
-            <a:rPr lang="en-US" sz="1800"/>
-            <a:t>100-249</a:t>
-          </a:r>
-          <a:endParaRPr lang="en-US" sz="2000"/>
         </a:p>
       </dgm:t>
     </dgm:pt>
@@ -6874,10 +6733,6 @@
         <a:bodyPr/>
         <a:lstStyle/>
         <a:p>
-          <a:pPr>
-            <a:buFont typeface="Wingdings" panose="05000000000000000000" pitchFamily="2" charset="2"/>
-            <a:buChar char=""/>
-          </a:pPr>
           <a:r>
             <a:rPr lang="en-US"/>
             <a:t>Advertising at school and local events</a:t>
@@ -6908,34 +6763,22 @@
       </dgm:t>
     </dgm:pt>
     <dgm:pt modelId="{BC4B8C98-395D-4516-9DFF-89C5BDF4E206}">
-      <dgm:prSet phldrT="[Text]" custT="1"/>
-      <dgm:spPr>
-        <a:solidFill>
-          <a:srgbClr val="002060"/>
-        </a:solidFill>
-      </dgm:spPr>
+      <dgm:prSet phldrT="[Text]"/>
+      <dgm:spPr/>
       <dgm:t>
         <a:bodyPr/>
         <a:lstStyle/>
         <a:p>
           <a:r>
-            <a:rPr lang="en-US" sz="1800"/>
+            <a:rPr lang="en-US"/>
             <a:t>Mercury</a:t>
           </a:r>
-          <a:r>
-            <a:rPr lang="en-US" sz="2000"/>
-            <a:t/>
-          </a:r>
           <a:br>
-            <a:rPr lang="en-US" sz="2000"/>
+            <a:rPr lang="en-US"/>
           </a:br>
           <a:r>
-            <a:rPr lang="en-US" sz="2000"/>
-            <a:t>$</a:t>
-          </a:r>
-          <a:r>
-            <a:rPr lang="en-US" sz="1800"/>
-            <a:t>250-999</a:t>
+            <a:rPr lang="en-US"/>
+            <a:t>$250-999</a:t>
           </a:r>
         </a:p>
       </dgm:t>
@@ -6969,10 +6812,6 @@
         <a:bodyPr/>
         <a:lstStyle/>
         <a:p>
-          <a:pPr>
-            <a:buFont typeface="Wingdings" panose="05000000000000000000" pitchFamily="2" charset="2"/>
-            <a:buChar char=""/>
-          </a:pPr>
           <a:r>
             <a:rPr lang="en-US"/>
             <a:t>Pioneer package, plus</a:t>
@@ -7003,28 +6842,23 @@
       </dgm:t>
     </dgm:pt>
     <dgm:pt modelId="{58E26567-465A-48B0-B93D-E7F3CF8318A3}">
-      <dgm:prSet phldrT="[Text]" custT="1"/>
-      <dgm:spPr>
-        <a:solidFill>
-          <a:srgbClr val="002060"/>
-        </a:solidFill>
-      </dgm:spPr>
+      <dgm:prSet phldrT="[Text]"/>
+      <dgm:spPr/>
       <dgm:t>
         <a:bodyPr/>
         <a:lstStyle/>
         <a:p>
           <a:r>
-            <a:rPr lang="en-US" sz="1800"/>
+            <a:rPr lang="en-US"/>
             <a:t>Gemini</a:t>
           </a:r>
           <a:br>
-            <a:rPr lang="en-US" sz="1800"/>
+            <a:rPr lang="en-US"/>
           </a:br>
           <a:r>
-            <a:rPr lang="en-US" sz="1800"/>
+            <a:rPr lang="en-US"/>
             <a:t>$1000-1999</a:t>
           </a:r>
-          <a:endParaRPr lang="en-US" sz="2400"/>
         </a:p>
       </dgm:t>
     </dgm:pt>
@@ -7057,10 +6891,6 @@
         <a:bodyPr/>
         <a:lstStyle/>
         <a:p>
-          <a:pPr>
-            <a:buFont typeface="Wingdings" panose="05000000000000000000" pitchFamily="2" charset="2"/>
-            <a:buChar char=""/>
-          </a:pPr>
           <a:r>
             <a:rPr lang="en-US"/>
             <a:t>Mercury package, plus</a:t>
@@ -7092,11 +6922,7 @@
     </dgm:pt>
     <dgm:pt modelId="{BC4DBACC-3281-426F-9F24-18359A5E9161}">
       <dgm:prSet phldrT="[Text]"/>
-      <dgm:spPr>
-        <a:solidFill>
-          <a:srgbClr val="002060"/>
-        </a:solidFill>
-      </dgm:spPr>
+      <dgm:spPr/>
       <dgm:t>
         <a:bodyPr/>
         <a:lstStyle/>
@@ -7144,10 +6970,6 @@
         <a:bodyPr/>
         <a:lstStyle/>
         <a:p>
-          <a:pPr>
-            <a:buFont typeface="Wingdings" panose="05000000000000000000" pitchFamily="2" charset="2"/>
-            <a:buChar char=""/>
-          </a:pPr>
           <a:r>
             <a:rPr lang="en-US"/>
             <a:t>Gemini package, plus</a:t>
@@ -7184,10 +7006,6 @@
         <a:bodyPr/>
         <a:lstStyle/>
         <a:p>
-          <a:pPr>
-            <a:buFont typeface="Wingdings" panose="05000000000000000000" pitchFamily="2" charset="2"/>
-            <a:buChar char=""/>
-          </a:pPr>
           <a:r>
             <a:rPr lang="en-US"/>
             <a:t>Team shirt logo ¼ the size of Apollo</a:t>
@@ -7224,10 +7042,6 @@
         <a:bodyPr/>
         <a:lstStyle/>
         <a:p>
-          <a:pPr>
-            <a:buFont typeface="Wingdings" panose="05000000000000000000" pitchFamily="2" charset="2"/>
-            <a:buChar char=""/>
-          </a:pPr>
           <a:r>
             <a:rPr lang="en-US"/>
             <a:t>Name and logo on Newsletter</a:t>
@@ -7264,10 +7078,6 @@
         <a:bodyPr/>
         <a:lstStyle/>
         <a:p>
-          <a:pPr>
-            <a:buFont typeface="Wingdings" panose="05000000000000000000" pitchFamily="2" charset="2"/>
-            <a:buChar char=""/>
-          </a:pPr>
           <a:r>
             <a:rPr lang="en-US"/>
             <a:t>Name and logo on Facebook page</a:t>
@@ -7304,10 +7114,6 @@
         <a:bodyPr/>
         <a:lstStyle/>
         <a:p>
-          <a:pPr>
-            <a:buFont typeface="Wingdings" panose="05000000000000000000" pitchFamily="2" charset="2"/>
-            <a:buChar char=""/>
-          </a:pPr>
           <a:r>
             <a:rPr lang="en-US"/>
             <a:t>Team shirt logo ½ the size of Apollo </a:t>
@@ -7344,10 +7150,6 @@
         <a:bodyPr/>
         <a:lstStyle/>
         <a:p>
-          <a:pPr>
-            <a:buFont typeface="Wingdings" panose="05000000000000000000" pitchFamily="2" charset="2"/>
-            <a:buChar char=""/>
-          </a:pPr>
           <a:r>
             <a:rPr lang="en-US"/>
             <a:t>Logo ¼ the size of Apollo on engineering projects</a:t>
@@ -7384,10 +7186,6 @@
         <a:bodyPr/>
         <a:lstStyle/>
         <a:p>
-          <a:pPr>
-            <a:buFont typeface="Wingdings" panose="05000000000000000000" pitchFamily="2" charset="2"/>
-            <a:buChar char=""/>
-          </a:pPr>
           <a:r>
             <a:rPr lang="en-US"/>
             <a:t>Logo ½ the size of Apollo on engineering projects</a:t>
@@ -7424,10 +7222,6 @@
         <a:bodyPr/>
         <a:lstStyle/>
         <a:p>
-          <a:pPr>
-            <a:buFont typeface="Wingdings" panose="05000000000000000000" pitchFamily="2" charset="2"/>
-            <a:buChar char=""/>
-          </a:pPr>
           <a:r>
             <a:rPr lang="en-US"/>
             <a:t>Monthly mentions on Facebook and LinkedIn</a:t>
@@ -7464,10 +7258,6 @@
         <a:bodyPr/>
         <a:lstStyle/>
         <a:p>
-          <a:pPr>
-            <a:buFont typeface="Wingdings" panose="05000000000000000000" pitchFamily="2" charset="2"/>
-            <a:buChar char=""/>
-          </a:pPr>
           <a:r>
             <a:rPr lang="en-US"/>
             <a:t>Largest logo on team shirt</a:t>
@@ -7504,10 +7294,6 @@
         <a:bodyPr/>
         <a:lstStyle/>
         <a:p>
-          <a:pPr>
-            <a:buFont typeface="Wingdings" panose="05000000000000000000" pitchFamily="2" charset="2"/>
-            <a:buChar char=""/>
-          </a:pPr>
           <a:r>
             <a:rPr lang="en-US"/>
             <a:t>Largest logo on all engineering projects</a:t>
@@ -7544,10 +7330,6 @@
         <a:bodyPr/>
         <a:lstStyle/>
         <a:p>
-          <a:pPr>
-            <a:buFont typeface="Wingdings" panose="05000000000000000000" pitchFamily="2" charset="2"/>
-            <a:buChar char=""/>
-          </a:pPr>
           <a:r>
             <a:rPr lang="en-US"/>
             <a:t>Team Shirt</a:t>
@@ -7597,6 +7379,13 @@
     <dgm:pt modelId="{86B55D54-7DA9-4D6C-93AC-369CE322505A}" type="pres">
       <dgm:prSet presAssocID="{0F679D9F-8A52-4C91-8EFB-C8E2D1EECA0F}" presName="composite" presStyleCnt="0"/>
       <dgm:spPr/>
+      <dgm:t>
+        <a:bodyPr/>
+        <a:lstStyle/>
+        <a:p>
+          <a:endParaRPr lang="en-US"/>
+        </a:p>
+      </dgm:t>
     </dgm:pt>
     <dgm:pt modelId="{0661DC90-46D2-4ABC-8D37-1A63A4ABFEFE}" type="pres">
       <dgm:prSet presAssocID="{0F679D9F-8A52-4C91-8EFB-C8E2D1EECA0F}" presName="parentText" presStyleLbl="alignNode1" presStyleIdx="0" presStyleCnt="4">
@@ -7632,10 +7421,24 @@
     <dgm:pt modelId="{90CC577E-54B5-43AD-B5EF-95DE4946C527}" type="pres">
       <dgm:prSet presAssocID="{30A45C9A-A1F4-4622-B91F-D01DB1D0DB90}" presName="sp" presStyleCnt="0"/>
       <dgm:spPr/>
+      <dgm:t>
+        <a:bodyPr/>
+        <a:lstStyle/>
+        <a:p>
+          <a:endParaRPr lang="en-US"/>
+        </a:p>
+      </dgm:t>
     </dgm:pt>
     <dgm:pt modelId="{A6A194EF-83BA-4909-87AE-11A7E6EFC9F2}" type="pres">
       <dgm:prSet presAssocID="{BC4B8C98-395D-4516-9DFF-89C5BDF4E206}" presName="composite" presStyleCnt="0"/>
       <dgm:spPr/>
+      <dgm:t>
+        <a:bodyPr/>
+        <a:lstStyle/>
+        <a:p>
+          <a:endParaRPr lang="en-US"/>
+        </a:p>
+      </dgm:t>
     </dgm:pt>
     <dgm:pt modelId="{80612F9F-A94A-429E-B476-34050585D050}" type="pres">
       <dgm:prSet presAssocID="{BC4B8C98-395D-4516-9DFF-89C5BDF4E206}" presName="parentText" presStyleLbl="alignNode1" presStyleIdx="1" presStyleCnt="4">
@@ -7654,7 +7457,7 @@
       </dgm:t>
     </dgm:pt>
     <dgm:pt modelId="{1D1632A8-E164-419C-822B-D05144DA0171}" type="pres">
-      <dgm:prSet presAssocID="{BC4B8C98-395D-4516-9DFF-89C5BDF4E206}" presName="descendantText" presStyleLbl="alignAcc1" presStyleIdx="1" presStyleCnt="4" custScaleY="98752">
+      <dgm:prSet presAssocID="{BC4B8C98-395D-4516-9DFF-89C5BDF4E206}" presName="descendantText" presStyleLbl="alignAcc1" presStyleIdx="1" presStyleCnt="4">
         <dgm:presLayoutVars>
           <dgm:bulletEnabled val="1"/>
         </dgm:presLayoutVars>
@@ -7671,10 +7474,24 @@
     <dgm:pt modelId="{7CE3E5BC-B03F-479A-AA57-D3F17F9A3CEC}" type="pres">
       <dgm:prSet presAssocID="{C91C1032-E8DC-4334-86D8-F00C65E326E8}" presName="sp" presStyleCnt="0"/>
       <dgm:spPr/>
+      <dgm:t>
+        <a:bodyPr/>
+        <a:lstStyle/>
+        <a:p>
+          <a:endParaRPr lang="en-US"/>
+        </a:p>
+      </dgm:t>
     </dgm:pt>
     <dgm:pt modelId="{93FA622F-6A2F-497D-99B9-2E8B6A7BA6FE}" type="pres">
       <dgm:prSet presAssocID="{58E26567-465A-48B0-B93D-E7F3CF8318A3}" presName="composite" presStyleCnt="0"/>
       <dgm:spPr/>
+      <dgm:t>
+        <a:bodyPr/>
+        <a:lstStyle/>
+        <a:p>
+          <a:endParaRPr lang="en-US"/>
+        </a:p>
+      </dgm:t>
     </dgm:pt>
     <dgm:pt modelId="{BE2163BE-8221-4A67-91DA-9C1DA097E48C}" type="pres">
       <dgm:prSet presAssocID="{58E26567-465A-48B0-B93D-E7F3CF8318A3}" presName="parentText" presStyleLbl="alignNode1" presStyleIdx="2" presStyleCnt="4">
@@ -7710,10 +7527,24 @@
     <dgm:pt modelId="{C639E20F-B1DE-41E1-806B-A712F9CC6785}" type="pres">
       <dgm:prSet presAssocID="{F7B54067-D46F-4EBA-BCA5-2F3F1201DDFD}" presName="sp" presStyleCnt="0"/>
       <dgm:spPr/>
+      <dgm:t>
+        <a:bodyPr/>
+        <a:lstStyle/>
+        <a:p>
+          <a:endParaRPr lang="en-US"/>
+        </a:p>
+      </dgm:t>
     </dgm:pt>
     <dgm:pt modelId="{7485741D-275F-4C4D-B759-C1915E193B94}" type="pres">
       <dgm:prSet presAssocID="{BC4DBACC-3281-426F-9F24-18359A5E9161}" presName="composite" presStyleCnt="0"/>
       <dgm:spPr/>
+      <dgm:t>
+        <a:bodyPr/>
+        <a:lstStyle/>
+        <a:p>
+          <a:endParaRPr lang="en-US"/>
+        </a:p>
+      </dgm:t>
     </dgm:pt>
     <dgm:pt modelId="{08C0CDED-1ABB-46B9-9629-E8D274C099C7}" type="pres">
       <dgm:prSet presAssocID="{BC4DBACC-3281-426F-9F24-18359A5E9161}" presName="parentText" presStyleLbl="alignNode1" presStyleIdx="3" presStyleCnt="4">
@@ -7826,43 +7657,41 @@
       </dsp:nvSpPr>
       <dsp:spPr>
         <a:xfrm rot="5400000">
-          <a:off x="-251533" y="259774"/>
-          <a:ext cx="1676890" cy="1173823"/>
+          <a:off x="-251779" y="256951"/>
+          <a:ext cx="1678530" cy="1174971"/>
         </a:xfrm>
         <a:prstGeom prst="chevron">
           <a:avLst/>
         </a:prstGeom>
         <a:solidFill>
-          <a:srgbClr val="002060"/>
+          <a:schemeClr val="dk2">
+            <a:hueOff val="0"/>
+            <a:satOff val="0"/>
+            <a:lumOff val="0"/>
+            <a:alphaOff val="0"/>
+          </a:schemeClr>
         </a:solidFill>
-        <a:ln>
-          <a:noFill/>
+        <a:ln w="12700" cap="flat" cmpd="sng" algn="ctr">
+          <a:solidFill>
+            <a:schemeClr val="dk2">
+              <a:hueOff val="0"/>
+              <a:satOff val="0"/>
+              <a:lumOff val="0"/>
+              <a:alphaOff val="0"/>
+            </a:schemeClr>
+          </a:solidFill>
+          <a:prstDash val="solid"/>
         </a:ln>
-        <a:effectLst>
-          <a:outerShdw blurRad="50800" dist="15875" dir="5400000" algn="ctr" rotWithShape="0">
-            <a:srgbClr val="000000">
-              <a:alpha val="68000"/>
-            </a:srgbClr>
-          </a:outerShdw>
-        </a:effectLst>
-        <a:scene3d>
-          <a:camera prst="orthographicFront"/>
-          <a:lightRig rig="threePt" dir="t">
-            <a:rot lat="0" lon="0" rev="7500000"/>
-          </a:lightRig>
-        </a:scene3d>
-        <a:sp3d prstMaterial="plastic">
-          <a:bevelT w="127000" h="25400" prst="relaxedInset"/>
-        </a:sp3d>
+        <a:effectLst/>
       </dsp:spPr>
       <dsp:style>
-        <a:lnRef idx="0">
+        <a:lnRef idx="2">
           <a:scrgbClr r="0" g="0" b="0"/>
         </a:lnRef>
-        <a:fillRef idx="3">
+        <a:fillRef idx="1">
           <a:scrgbClr r="0" g="0" b="0"/>
         </a:fillRef>
-        <a:effectRef idx="2">
+        <a:effectRef idx="0">
           <a:scrgbClr r="0" g="0" b="0"/>
         </a:effectRef>
         <a:fontRef idx="minor">
@@ -7870,12 +7699,12 @@
         </a:fontRef>
       </dsp:style>
       <dsp:txBody>
-        <a:bodyPr spcFirstLastPara="0" vert="horz" wrap="square" lIns="11430" tIns="11430" rIns="11430" bIns="11430" numCol="1" spcCol="1270" anchor="ctr" anchorCtr="0">
+        <a:bodyPr spcFirstLastPara="0" vert="horz" wrap="square" lIns="10795" tIns="10795" rIns="10795" bIns="10795" numCol="1" spcCol="1270" anchor="ctr" anchorCtr="0">
           <a:noAutofit/>
         </a:bodyPr>
         <a:lstStyle/>
         <a:p>
-          <a:pPr lvl="0" algn="ctr" defTabSz="800100">
+          <a:pPr lvl="0" algn="ctr" defTabSz="755650">
             <a:lnSpc>
               <a:spcPct val="90000"/>
             </a:lnSpc>
@@ -7887,30 +7716,21 @@
             </a:spcAft>
           </a:pPr>
           <a:r>
-            <a:rPr lang="en-US" sz="1800" kern="1200"/>
+            <a:rPr lang="en-US" sz="1700" kern="1200"/>
             <a:t>Pioneer</a:t>
           </a:r>
-          <a:r>
-            <a:rPr lang="en-US" sz="2000" kern="1200"/>
-            <a:t/>
-          </a:r>
           <a:br>
-            <a:rPr lang="en-US" sz="2000" kern="1200"/>
+            <a:rPr lang="en-US" sz="1700" kern="1200"/>
           </a:br>
           <a:r>
-            <a:rPr lang="en-US" sz="2000" kern="1200"/>
-            <a:t>$</a:t>
+            <a:rPr lang="en-US" sz="1700" kern="1200"/>
+            <a:t>$100-249</a:t>
           </a:r>
-          <a:r>
-            <a:rPr lang="en-US" sz="1800" kern="1200"/>
-            <a:t>100-249</a:t>
-          </a:r>
-          <a:endParaRPr lang="en-US" sz="2000" kern="1200"/>
         </a:p>
       </dsp:txBody>
       <dsp:txXfrm rot="-5400000">
-        <a:off x="1" y="595153"/>
-        <a:ext cx="1173823" cy="503067"/>
+        <a:off x="1" y="592658"/>
+        <a:ext cx="1174971" cy="503559"/>
       </dsp:txXfrm>
     </dsp:sp>
     <dsp:sp modelId="{5E9EFD7C-CFDA-4D90-931A-27BB324FDC58}">
@@ -7920,14 +7740,14 @@
       </dsp:nvSpPr>
       <dsp:spPr>
         <a:xfrm rot="5400000">
-          <a:off x="2946760" y="-1764695"/>
-          <a:ext cx="1090552" cy="4636426"/>
+          <a:off x="2947088" y="-1766945"/>
+          <a:ext cx="1091044" cy="4635278"/>
         </a:xfrm>
         <a:prstGeom prst="round2SameRect">
           <a:avLst/>
         </a:prstGeom>
         <a:solidFill>
-          <a:schemeClr val="lt1">
+          <a:schemeClr val="lt2">
             <a:alpha val="90000"/>
             <a:hueOff val="0"/>
             <a:satOff val="0"/>
@@ -7935,10 +7755,9 @@
             <a:alphaOff val="0"/>
           </a:schemeClr>
         </a:solidFill>
-        <a:ln w="9525" cap="flat" cmpd="sng" algn="ctr">
+        <a:ln w="12700" cap="flat" cmpd="sng" algn="ctr">
           <a:solidFill>
-            <a:schemeClr val="accent1">
-              <a:alpha val="90000"/>
+            <a:schemeClr val="dk2">
               <a:hueOff val="0"/>
               <a:satOff val="0"/>
               <a:lumOff val="0"/>
@@ -7947,34 +7766,16 @@
           </a:solidFill>
           <a:prstDash val="solid"/>
         </a:ln>
-        <a:effectLst>
-          <a:outerShdw blurRad="50800" dist="15875" dir="5400000" algn="ctr" rotWithShape="0">
-            <a:srgbClr val="000000">
-              <a:alpha val="68000"/>
-            </a:srgbClr>
-          </a:outerShdw>
-        </a:effectLst>
-        <a:scene3d>
-          <a:camera prst="orthographicFront"/>
-          <a:lightRig rig="threePt" dir="t">
-            <a:rot lat="0" lon="0" rev="7500000"/>
-          </a:lightRig>
-        </a:scene3d>
-        <a:sp3d extrusionH="190500" prstMaterial="dkEdge">
-          <a:bevelT w="135400" h="16350" prst="relaxedInset"/>
-          <a:contourClr>
-            <a:schemeClr val="bg1"/>
-          </a:contourClr>
-        </a:sp3d>
+        <a:effectLst/>
       </dsp:spPr>
       <dsp:style>
-        <a:lnRef idx="1">
+        <a:lnRef idx="2">
           <a:scrgbClr r="0" g="0" b="0"/>
         </a:lnRef>
         <a:fillRef idx="1">
           <a:scrgbClr r="0" g="0" b="0"/>
         </a:fillRef>
-        <a:effectRef idx="2">
+        <a:effectRef idx="0">
           <a:scrgbClr r="0" g="0" b="0"/>
         </a:effectRef>
         <a:fontRef idx="minor"/>
@@ -7995,7 +7796,6 @@
             <a:spcAft>
               <a:spcPct val="15000"/>
             </a:spcAft>
-            <a:buFont typeface="Wingdings" panose="05000000000000000000" pitchFamily="2" charset="2"/>
             <a:buChar char="••"/>
           </a:pPr>
           <a:r>
@@ -8014,7 +7814,6 @@
             <a:spcAft>
               <a:spcPct val="15000"/>
             </a:spcAft>
-            <a:buFont typeface="Wingdings" panose="05000000000000000000" pitchFamily="2" charset="2"/>
             <a:buChar char="••"/>
           </a:pPr>
           <a:r>
@@ -8033,7 +7832,6 @@
             <a:spcAft>
               <a:spcPct val="15000"/>
             </a:spcAft>
-            <a:buFont typeface="Wingdings" panose="05000000000000000000" pitchFamily="2" charset="2"/>
             <a:buChar char="••"/>
           </a:pPr>
           <a:r>
@@ -8052,7 +7850,6 @@
             <a:spcAft>
               <a:spcPct val="15000"/>
             </a:spcAft>
-            <a:buFont typeface="Wingdings" panose="05000000000000000000" pitchFamily="2" charset="2"/>
             <a:buChar char="••"/>
           </a:pPr>
           <a:r>
@@ -8062,8 +7859,8 @@
         </a:p>
       </dsp:txBody>
       <dsp:txXfrm rot="-5400000">
-        <a:off x="1173823" y="61478"/>
-        <a:ext cx="4583190" cy="984080"/>
+        <a:off x="1174971" y="58432"/>
+        <a:ext cx="4582018" cy="984524"/>
       </dsp:txXfrm>
     </dsp:sp>
     <dsp:sp modelId="{80612F9F-A94A-429E-B476-34050585D050}">
@@ -8073,43 +7870,41 @@
       </dsp:nvSpPr>
       <dsp:spPr>
         <a:xfrm rot="5400000">
-          <a:off x="-251533" y="1793992"/>
-          <a:ext cx="1676890" cy="1173823"/>
+          <a:off x="-251779" y="1792668"/>
+          <a:ext cx="1678530" cy="1174971"/>
         </a:xfrm>
         <a:prstGeom prst="chevron">
           <a:avLst/>
         </a:prstGeom>
         <a:solidFill>
-          <a:srgbClr val="002060"/>
+          <a:schemeClr val="dk2">
+            <a:hueOff val="0"/>
+            <a:satOff val="0"/>
+            <a:lumOff val="0"/>
+            <a:alphaOff val="0"/>
+          </a:schemeClr>
         </a:solidFill>
-        <a:ln>
-          <a:noFill/>
+        <a:ln w="12700" cap="flat" cmpd="sng" algn="ctr">
+          <a:solidFill>
+            <a:schemeClr val="dk2">
+              <a:hueOff val="0"/>
+              <a:satOff val="0"/>
+              <a:lumOff val="0"/>
+              <a:alphaOff val="0"/>
+            </a:schemeClr>
+          </a:solidFill>
+          <a:prstDash val="solid"/>
         </a:ln>
-        <a:effectLst>
-          <a:outerShdw blurRad="50800" dist="15875" dir="5400000" algn="ctr" rotWithShape="0">
-            <a:srgbClr val="000000">
-              <a:alpha val="68000"/>
-            </a:srgbClr>
-          </a:outerShdw>
-        </a:effectLst>
-        <a:scene3d>
-          <a:camera prst="orthographicFront"/>
-          <a:lightRig rig="threePt" dir="t">
-            <a:rot lat="0" lon="0" rev="7500000"/>
-          </a:lightRig>
-        </a:scene3d>
-        <a:sp3d prstMaterial="plastic">
-          <a:bevelT w="127000" h="25400" prst="relaxedInset"/>
-        </a:sp3d>
+        <a:effectLst/>
       </dsp:spPr>
       <dsp:style>
-        <a:lnRef idx="0">
+        <a:lnRef idx="2">
           <a:scrgbClr r="0" g="0" b="0"/>
         </a:lnRef>
-        <a:fillRef idx="3">
+        <a:fillRef idx="1">
           <a:scrgbClr r="0" g="0" b="0"/>
         </a:fillRef>
-        <a:effectRef idx="2">
+        <a:effectRef idx="0">
           <a:scrgbClr r="0" g="0" b="0"/>
         </a:effectRef>
         <a:fontRef idx="minor">
@@ -8117,12 +7912,12 @@
         </a:fontRef>
       </dsp:style>
       <dsp:txBody>
-        <a:bodyPr spcFirstLastPara="0" vert="horz" wrap="square" lIns="11430" tIns="11430" rIns="11430" bIns="11430" numCol="1" spcCol="1270" anchor="ctr" anchorCtr="0">
+        <a:bodyPr spcFirstLastPara="0" vert="horz" wrap="square" lIns="10795" tIns="10795" rIns="10795" bIns="10795" numCol="1" spcCol="1270" anchor="ctr" anchorCtr="0">
           <a:noAutofit/>
         </a:bodyPr>
         <a:lstStyle/>
         <a:p>
-          <a:pPr lvl="0" algn="ctr" defTabSz="800100">
+          <a:pPr lvl="0" algn="ctr" defTabSz="755650">
             <a:lnSpc>
               <a:spcPct val="90000"/>
             </a:lnSpc>
@@ -8134,29 +7929,21 @@
             </a:spcAft>
           </a:pPr>
           <a:r>
-            <a:rPr lang="en-US" sz="1800" kern="1200"/>
+            <a:rPr lang="en-US" sz="1700" kern="1200"/>
             <a:t>Mercury</a:t>
           </a:r>
-          <a:r>
-            <a:rPr lang="en-US" sz="2000" kern="1200"/>
-            <a:t/>
-          </a:r>
           <a:br>
-            <a:rPr lang="en-US" sz="2000" kern="1200"/>
+            <a:rPr lang="en-US" sz="1700" kern="1200"/>
           </a:br>
           <a:r>
-            <a:rPr lang="en-US" sz="2000" kern="1200"/>
-            <a:t>$</a:t>
-          </a:r>
-          <a:r>
-            <a:rPr lang="en-US" sz="1800" kern="1200"/>
-            <a:t>250-999</a:t>
+            <a:rPr lang="en-US" sz="1700" kern="1200"/>
+            <a:t>$250-999</a:t>
           </a:r>
         </a:p>
       </dsp:txBody>
       <dsp:txXfrm rot="-5400000">
-        <a:off x="1" y="2129371"/>
-        <a:ext cx="1173823" cy="503067"/>
+        <a:off x="1" y="2128375"/>
+        <a:ext cx="1174971" cy="503559"/>
       </dsp:txXfrm>
     </dsp:sp>
     <dsp:sp modelId="{1D1632A8-E164-419C-822B-D05144DA0171}">
@@ -8166,14 +7953,14 @@
       </dsp:nvSpPr>
       <dsp:spPr>
         <a:xfrm rot="5400000">
-          <a:off x="2953848" y="-230765"/>
-          <a:ext cx="1076376" cy="4636426"/>
+          <a:off x="2947088" y="-231228"/>
+          <a:ext cx="1091044" cy="4635278"/>
         </a:xfrm>
         <a:prstGeom prst="round2SameRect">
           <a:avLst/>
         </a:prstGeom>
         <a:solidFill>
-          <a:schemeClr val="lt1">
+          <a:schemeClr val="lt2">
             <a:alpha val="90000"/>
             <a:hueOff val="0"/>
             <a:satOff val="0"/>
@@ -8181,46 +7968,27 @@
             <a:alphaOff val="0"/>
           </a:schemeClr>
         </a:solidFill>
-        <a:ln w="9525" cap="flat" cmpd="sng" algn="ctr">
+        <a:ln w="12700" cap="flat" cmpd="sng" algn="ctr">
           <a:solidFill>
-            <a:schemeClr val="accent1">
-              <a:alpha val="90000"/>
+            <a:schemeClr val="dk2">
               <a:hueOff val="0"/>
               <a:satOff val="0"/>
               <a:lumOff val="0"/>
-              <a:alphaOff val="-13333"/>
+              <a:alphaOff val="0"/>
             </a:schemeClr>
           </a:solidFill>
           <a:prstDash val="solid"/>
         </a:ln>
-        <a:effectLst>
-          <a:outerShdw blurRad="50800" dist="15875" dir="5400000" algn="ctr" rotWithShape="0">
-            <a:srgbClr val="000000">
-              <a:alpha val="68000"/>
-            </a:srgbClr>
-          </a:outerShdw>
-        </a:effectLst>
-        <a:scene3d>
-          <a:camera prst="orthographicFront"/>
-          <a:lightRig rig="threePt" dir="t">
-            <a:rot lat="0" lon="0" rev="7500000"/>
-          </a:lightRig>
-        </a:scene3d>
-        <a:sp3d extrusionH="190500" prstMaterial="dkEdge">
-          <a:bevelT w="135400" h="16350" prst="relaxedInset"/>
-          <a:contourClr>
-            <a:schemeClr val="bg1"/>
-          </a:contourClr>
-        </a:sp3d>
+        <a:effectLst/>
       </dsp:spPr>
       <dsp:style>
-        <a:lnRef idx="1">
+        <a:lnRef idx="2">
           <a:scrgbClr r="0" g="0" b="0"/>
         </a:lnRef>
         <a:fillRef idx="1">
           <a:scrgbClr r="0" g="0" b="0"/>
         </a:fillRef>
-        <a:effectRef idx="2">
+        <a:effectRef idx="0">
           <a:scrgbClr r="0" g="0" b="0"/>
         </a:effectRef>
         <a:fontRef idx="minor"/>
@@ -8241,7 +8009,6 @@
             <a:spcAft>
               <a:spcPct val="15000"/>
             </a:spcAft>
-            <a:buFont typeface="Wingdings" panose="05000000000000000000" pitchFamily="2" charset="2"/>
             <a:buChar char="••"/>
           </a:pPr>
           <a:r>
@@ -8260,7 +8027,6 @@
             <a:spcAft>
               <a:spcPct val="15000"/>
             </a:spcAft>
-            <a:buFont typeface="Wingdings" panose="05000000000000000000" pitchFamily="2" charset="2"/>
             <a:buChar char="••"/>
           </a:pPr>
           <a:r>
@@ -8279,7 +8045,6 @@
             <a:spcAft>
               <a:spcPct val="15000"/>
             </a:spcAft>
-            <a:buFont typeface="Wingdings" panose="05000000000000000000" pitchFamily="2" charset="2"/>
             <a:buChar char="••"/>
           </a:pPr>
           <a:r>
@@ -8289,8 +8054,8 @@
         </a:p>
       </dsp:txBody>
       <dsp:txXfrm rot="-5400000">
-        <a:off x="1173823" y="1601804"/>
-        <a:ext cx="4583882" cy="971288"/>
+        <a:off x="1174971" y="1594149"/>
+        <a:ext cx="4582018" cy="984524"/>
       </dsp:txXfrm>
     </dsp:sp>
     <dsp:sp modelId="{BE2163BE-8221-4A67-91DA-9C1DA097E48C}">
@@ -8300,43 +8065,41 @@
       </dsp:nvSpPr>
       <dsp:spPr>
         <a:xfrm rot="5400000">
-          <a:off x="-251533" y="3328209"/>
-          <a:ext cx="1676890" cy="1173823"/>
+          <a:off x="-251779" y="3328385"/>
+          <a:ext cx="1678530" cy="1174971"/>
         </a:xfrm>
         <a:prstGeom prst="chevron">
           <a:avLst/>
         </a:prstGeom>
         <a:solidFill>
-          <a:srgbClr val="002060"/>
+          <a:schemeClr val="dk2">
+            <a:hueOff val="0"/>
+            <a:satOff val="0"/>
+            <a:lumOff val="0"/>
+            <a:alphaOff val="0"/>
+          </a:schemeClr>
         </a:solidFill>
-        <a:ln>
-          <a:noFill/>
+        <a:ln w="12700" cap="flat" cmpd="sng" algn="ctr">
+          <a:solidFill>
+            <a:schemeClr val="dk2">
+              <a:hueOff val="0"/>
+              <a:satOff val="0"/>
+              <a:lumOff val="0"/>
+              <a:alphaOff val="0"/>
+            </a:schemeClr>
+          </a:solidFill>
+          <a:prstDash val="solid"/>
         </a:ln>
-        <a:effectLst>
-          <a:outerShdw blurRad="50800" dist="15875" dir="5400000" algn="ctr" rotWithShape="0">
-            <a:srgbClr val="000000">
-              <a:alpha val="68000"/>
-            </a:srgbClr>
-          </a:outerShdw>
-        </a:effectLst>
-        <a:scene3d>
-          <a:camera prst="orthographicFront"/>
-          <a:lightRig rig="threePt" dir="t">
-            <a:rot lat="0" lon="0" rev="7500000"/>
-          </a:lightRig>
-        </a:scene3d>
-        <a:sp3d prstMaterial="plastic">
-          <a:bevelT w="127000" h="25400" prst="relaxedInset"/>
-        </a:sp3d>
+        <a:effectLst/>
       </dsp:spPr>
       <dsp:style>
-        <a:lnRef idx="0">
+        <a:lnRef idx="2">
           <a:scrgbClr r="0" g="0" b="0"/>
         </a:lnRef>
-        <a:fillRef idx="3">
+        <a:fillRef idx="1">
           <a:scrgbClr r="0" g="0" b="0"/>
         </a:fillRef>
-        <a:effectRef idx="2">
+        <a:effectRef idx="0">
           <a:scrgbClr r="0" g="0" b="0"/>
         </a:effectRef>
         <a:fontRef idx="minor">
@@ -8344,12 +8107,12 @@
         </a:fontRef>
       </dsp:style>
       <dsp:txBody>
-        <a:bodyPr spcFirstLastPara="0" vert="horz" wrap="square" lIns="11430" tIns="11430" rIns="11430" bIns="11430" numCol="1" spcCol="1270" anchor="ctr" anchorCtr="0">
+        <a:bodyPr spcFirstLastPara="0" vert="horz" wrap="square" lIns="10795" tIns="10795" rIns="10795" bIns="10795" numCol="1" spcCol="1270" anchor="ctr" anchorCtr="0">
           <a:noAutofit/>
         </a:bodyPr>
         <a:lstStyle/>
         <a:p>
-          <a:pPr lvl="0" algn="ctr" defTabSz="800100">
+          <a:pPr lvl="0" algn="ctr" defTabSz="755650">
             <a:lnSpc>
               <a:spcPct val="90000"/>
             </a:lnSpc>
@@ -8361,22 +8124,21 @@
             </a:spcAft>
           </a:pPr>
           <a:r>
-            <a:rPr lang="en-US" sz="1800" kern="1200"/>
+            <a:rPr lang="en-US" sz="1700" kern="1200"/>
             <a:t>Gemini</a:t>
           </a:r>
           <a:br>
-            <a:rPr lang="en-US" sz="1800" kern="1200"/>
+            <a:rPr lang="en-US" sz="1700" kern="1200"/>
           </a:br>
           <a:r>
-            <a:rPr lang="en-US" sz="1800" kern="1200"/>
+            <a:rPr lang="en-US" sz="1700" kern="1200"/>
             <a:t>$1000-1999</a:t>
           </a:r>
-          <a:endParaRPr lang="en-US" sz="2400" kern="1200"/>
         </a:p>
       </dsp:txBody>
       <dsp:txXfrm rot="-5400000">
-        <a:off x="1" y="3663588"/>
-        <a:ext cx="1173823" cy="503067"/>
+        <a:off x="1" y="3664092"/>
+        <a:ext cx="1174971" cy="503559"/>
       </dsp:txXfrm>
     </dsp:sp>
     <dsp:sp modelId="{DDB7395B-4D75-4E2D-88C1-ECA1BC8FF773}">
@@ -8386,14 +8148,14 @@
       </dsp:nvSpPr>
       <dsp:spPr>
         <a:xfrm rot="5400000">
-          <a:off x="2947047" y="1303452"/>
-          <a:ext cx="1089979" cy="4636426"/>
+          <a:off x="2947088" y="1304488"/>
+          <a:ext cx="1091044" cy="4635278"/>
         </a:xfrm>
         <a:prstGeom prst="round2SameRect">
           <a:avLst/>
         </a:prstGeom>
         <a:solidFill>
-          <a:schemeClr val="lt1">
+          <a:schemeClr val="lt2">
             <a:alpha val="90000"/>
             <a:hueOff val="0"/>
             <a:satOff val="0"/>
@@ -8401,46 +8163,27 @@
             <a:alphaOff val="0"/>
           </a:schemeClr>
         </a:solidFill>
-        <a:ln w="9525" cap="flat" cmpd="sng" algn="ctr">
+        <a:ln w="12700" cap="flat" cmpd="sng" algn="ctr">
           <a:solidFill>
-            <a:schemeClr val="accent1">
-              <a:alpha val="90000"/>
+            <a:schemeClr val="dk2">
               <a:hueOff val="0"/>
               <a:satOff val="0"/>
               <a:lumOff val="0"/>
-              <a:alphaOff val="-26667"/>
+              <a:alphaOff val="0"/>
             </a:schemeClr>
           </a:solidFill>
           <a:prstDash val="solid"/>
         </a:ln>
-        <a:effectLst>
-          <a:outerShdw blurRad="50800" dist="15875" dir="5400000" algn="ctr" rotWithShape="0">
-            <a:srgbClr val="000000">
-              <a:alpha val="68000"/>
-            </a:srgbClr>
-          </a:outerShdw>
-        </a:effectLst>
-        <a:scene3d>
-          <a:camera prst="orthographicFront"/>
-          <a:lightRig rig="threePt" dir="t">
-            <a:rot lat="0" lon="0" rev="7500000"/>
-          </a:lightRig>
-        </a:scene3d>
-        <a:sp3d extrusionH="190500" prstMaterial="dkEdge">
-          <a:bevelT w="135400" h="16350" prst="relaxedInset"/>
-          <a:contourClr>
-            <a:schemeClr val="bg1"/>
-          </a:contourClr>
-        </a:sp3d>
+        <a:effectLst/>
       </dsp:spPr>
       <dsp:style>
-        <a:lnRef idx="1">
+        <a:lnRef idx="2">
           <a:scrgbClr r="0" g="0" b="0"/>
         </a:lnRef>
         <a:fillRef idx="1">
           <a:scrgbClr r="0" g="0" b="0"/>
         </a:fillRef>
-        <a:effectRef idx="2">
+        <a:effectRef idx="0">
           <a:scrgbClr r="0" g="0" b="0"/>
         </a:effectRef>
         <a:fontRef idx="minor"/>
@@ -8461,7 +8204,6 @@
             <a:spcAft>
               <a:spcPct val="15000"/>
             </a:spcAft>
-            <a:buFont typeface="Wingdings" panose="05000000000000000000" pitchFamily="2" charset="2"/>
             <a:buChar char="••"/>
           </a:pPr>
           <a:r>
@@ -8480,7 +8222,6 @@
             <a:spcAft>
               <a:spcPct val="15000"/>
             </a:spcAft>
-            <a:buFont typeface="Wingdings" panose="05000000000000000000" pitchFamily="2" charset="2"/>
             <a:buChar char="••"/>
           </a:pPr>
           <a:r>
@@ -8499,7 +8240,6 @@
             <a:spcAft>
               <a:spcPct val="15000"/>
             </a:spcAft>
-            <a:buFont typeface="Wingdings" panose="05000000000000000000" pitchFamily="2" charset="2"/>
             <a:buChar char="••"/>
           </a:pPr>
           <a:r>
@@ -8518,7 +8258,6 @@
             <a:spcAft>
               <a:spcPct val="15000"/>
             </a:spcAft>
-            <a:buFont typeface="Wingdings" panose="05000000000000000000" pitchFamily="2" charset="2"/>
             <a:buChar char="••"/>
           </a:pPr>
           <a:r>
@@ -8528,8 +8267,8 @@
         </a:p>
       </dsp:txBody>
       <dsp:txXfrm rot="-5400000">
-        <a:off x="1173824" y="3129883"/>
-        <a:ext cx="4583218" cy="983563"/>
+        <a:off x="1174971" y="3129865"/>
+        <a:ext cx="4582018" cy="984524"/>
       </dsp:txXfrm>
     </dsp:sp>
     <dsp:sp modelId="{08C0CDED-1ABB-46B9-9629-E8D274C099C7}">
@@ -8539,43 +8278,41 @@
       </dsp:nvSpPr>
       <dsp:spPr>
         <a:xfrm rot="5400000">
-          <a:off x="-251533" y="4862426"/>
-          <a:ext cx="1676890" cy="1173823"/>
+          <a:off x="-251779" y="4864102"/>
+          <a:ext cx="1678530" cy="1174971"/>
         </a:xfrm>
         <a:prstGeom prst="chevron">
           <a:avLst/>
         </a:prstGeom>
         <a:solidFill>
-          <a:srgbClr val="002060"/>
+          <a:schemeClr val="dk2">
+            <a:hueOff val="0"/>
+            <a:satOff val="0"/>
+            <a:lumOff val="0"/>
+            <a:alphaOff val="0"/>
+          </a:schemeClr>
         </a:solidFill>
-        <a:ln>
-          <a:noFill/>
+        <a:ln w="12700" cap="flat" cmpd="sng" algn="ctr">
+          <a:solidFill>
+            <a:schemeClr val="dk2">
+              <a:hueOff val="0"/>
+              <a:satOff val="0"/>
+              <a:lumOff val="0"/>
+              <a:alphaOff val="0"/>
+            </a:schemeClr>
+          </a:solidFill>
+          <a:prstDash val="solid"/>
         </a:ln>
-        <a:effectLst>
-          <a:outerShdw blurRad="50800" dist="15875" dir="5400000" algn="ctr" rotWithShape="0">
-            <a:srgbClr val="000000">
-              <a:alpha val="68000"/>
-            </a:srgbClr>
-          </a:outerShdw>
-        </a:effectLst>
-        <a:scene3d>
-          <a:camera prst="orthographicFront"/>
-          <a:lightRig rig="threePt" dir="t">
-            <a:rot lat="0" lon="0" rev="7500000"/>
-          </a:lightRig>
-        </a:scene3d>
-        <a:sp3d prstMaterial="plastic">
-          <a:bevelT w="127000" h="25400" prst="relaxedInset"/>
-        </a:sp3d>
+        <a:effectLst/>
       </dsp:spPr>
       <dsp:style>
-        <a:lnRef idx="0">
+        <a:lnRef idx="2">
           <a:scrgbClr r="0" g="0" b="0"/>
         </a:lnRef>
-        <a:fillRef idx="3">
+        <a:fillRef idx="1">
           <a:scrgbClr r="0" g="0" b="0"/>
         </a:fillRef>
-        <a:effectRef idx="2">
+        <a:effectRef idx="0">
           <a:scrgbClr r="0" g="0" b="0"/>
         </a:effectRef>
         <a:fontRef idx="minor">
@@ -8613,8 +8350,8 @@
         </a:p>
       </dsp:txBody>
       <dsp:txXfrm rot="-5400000">
-        <a:off x="1" y="5197805"/>
-        <a:ext cx="1173823" cy="503067"/>
+        <a:off x="1" y="5199809"/>
+        <a:ext cx="1174971" cy="503559"/>
       </dsp:txXfrm>
     </dsp:sp>
     <dsp:sp modelId="{ECA84CD3-1DAF-47DF-AD55-1D3C7856C979}">
@@ -8624,14 +8361,14 @@
       </dsp:nvSpPr>
       <dsp:spPr>
         <a:xfrm rot="5400000">
-          <a:off x="2947047" y="2837669"/>
-          <a:ext cx="1089979" cy="4636426"/>
+          <a:off x="2947088" y="2840205"/>
+          <a:ext cx="1091044" cy="4635278"/>
         </a:xfrm>
         <a:prstGeom prst="round2SameRect">
           <a:avLst/>
         </a:prstGeom>
         <a:solidFill>
-          <a:schemeClr val="lt1">
+          <a:schemeClr val="lt2">
             <a:alpha val="90000"/>
             <a:hueOff val="0"/>
             <a:satOff val="0"/>
@@ -8639,46 +8376,27 @@
             <a:alphaOff val="0"/>
           </a:schemeClr>
         </a:solidFill>
-        <a:ln w="9525" cap="flat" cmpd="sng" algn="ctr">
+        <a:ln w="12700" cap="flat" cmpd="sng" algn="ctr">
           <a:solidFill>
-            <a:schemeClr val="accent1">
-              <a:alpha val="90000"/>
+            <a:schemeClr val="dk2">
               <a:hueOff val="0"/>
               <a:satOff val="0"/>
               <a:lumOff val="0"/>
-              <a:alphaOff val="-40000"/>
+              <a:alphaOff val="0"/>
             </a:schemeClr>
           </a:solidFill>
           <a:prstDash val="solid"/>
         </a:ln>
-        <a:effectLst>
-          <a:outerShdw blurRad="50800" dist="15875" dir="5400000" algn="ctr" rotWithShape="0">
-            <a:srgbClr val="000000">
-              <a:alpha val="68000"/>
-            </a:srgbClr>
-          </a:outerShdw>
-        </a:effectLst>
-        <a:scene3d>
-          <a:camera prst="orthographicFront"/>
-          <a:lightRig rig="threePt" dir="t">
-            <a:rot lat="0" lon="0" rev="7500000"/>
-          </a:lightRig>
-        </a:scene3d>
-        <a:sp3d extrusionH="190500" prstMaterial="dkEdge">
-          <a:bevelT w="135400" h="16350" prst="relaxedInset"/>
-          <a:contourClr>
-            <a:schemeClr val="bg1"/>
-          </a:contourClr>
-        </a:sp3d>
+        <a:effectLst/>
       </dsp:spPr>
       <dsp:style>
-        <a:lnRef idx="1">
+        <a:lnRef idx="2">
           <a:scrgbClr r="0" g="0" b="0"/>
         </a:lnRef>
         <a:fillRef idx="1">
           <a:scrgbClr r="0" g="0" b="0"/>
         </a:fillRef>
-        <a:effectRef idx="2">
+        <a:effectRef idx="0">
           <a:scrgbClr r="0" g="0" b="0"/>
         </a:effectRef>
         <a:fontRef idx="minor"/>
@@ -8699,7 +8417,6 @@
             <a:spcAft>
               <a:spcPct val="15000"/>
             </a:spcAft>
-            <a:buFont typeface="Wingdings" panose="05000000000000000000" pitchFamily="2" charset="2"/>
             <a:buChar char="••"/>
           </a:pPr>
           <a:r>
@@ -8718,7 +8435,6 @@
             <a:spcAft>
               <a:spcPct val="15000"/>
             </a:spcAft>
-            <a:buFont typeface="Wingdings" panose="05000000000000000000" pitchFamily="2" charset="2"/>
             <a:buChar char="••"/>
           </a:pPr>
           <a:r>
@@ -8737,7 +8453,6 @@
             <a:spcAft>
               <a:spcPct val="15000"/>
             </a:spcAft>
-            <a:buFont typeface="Wingdings" panose="05000000000000000000" pitchFamily="2" charset="2"/>
             <a:buChar char="••"/>
           </a:pPr>
           <a:r>
@@ -8747,8 +8462,8 @@
         </a:p>
       </dsp:txBody>
       <dsp:txXfrm rot="-5400000">
-        <a:off x="1173824" y="4664100"/>
-        <a:ext cx="4583218" cy="983563"/>
+        <a:off x="1174971" y="4665582"/>
+        <a:ext cx="4582018" cy="984524"/>
       </dsp:txXfrm>
     </dsp:sp>
   </dsp:spTree>
@@ -9012,11 +8727,11 @@
 </file>
 
 <file path=word/diagrams/quickStyle1.xml><?xml version="1.0" encoding="utf-8"?>
-<dgm:styleDef xmlns:dgm="http://schemas.openxmlformats.org/drawingml/2006/diagram" xmlns:a="http://schemas.openxmlformats.org/drawingml/2006/main" uniqueId="urn:microsoft.com/office/officeart/2005/8/quickstyle/3d2">
+<dgm:styleDef xmlns:dgm="http://schemas.openxmlformats.org/drawingml/2006/diagram" xmlns:a="http://schemas.openxmlformats.org/drawingml/2006/main" uniqueId="urn:microsoft.com/office/officeart/2005/8/quickstyle/simple1">
   <dgm:title val=""/>
   <dgm:desc val=""/>
   <dgm:catLst>
-    <dgm:cat type="3D" pri="11200"/>
+    <dgm:cat type="simple" pri="10100"/>
   </dgm:catLst>
   <dgm:scene3d>
     <a:camera prst="orthographicFront"/>
@@ -9025,22 +8740,18 @@
   <dgm:styleLbl name="node0">
     <dgm:scene3d>
       <a:camera prst="orthographicFront"/>
-      <a:lightRig rig="threePt" dir="t">
-        <a:rot lat="0" lon="0" rev="7500000"/>
-      </a:lightRig>
+      <a:lightRig rig="threePt" dir="t"/>
     </dgm:scene3d>
-    <dgm:sp3d prstMaterial="plastic">
-      <a:bevelT w="127000" h="25400" prst="relaxedInset"/>
-    </dgm:sp3d>
+    <dgm:sp3d/>
     <dgm:txPr/>
     <dgm:style>
-      <a:lnRef idx="0">
+      <a:lnRef idx="2">
         <a:scrgbClr r="0" g="0" b="0"/>
       </a:lnRef>
-      <a:fillRef idx="3">
+      <a:fillRef idx="1">
         <a:scrgbClr r="0" g="0" b="0"/>
       </a:fillRef>
-      <a:effectRef idx="2">
+      <a:effectRef idx="0">
         <a:scrgbClr r="0" g="0" b="0"/>
       </a:effectRef>
       <a:fontRef idx="minor">
@@ -9051,22 +8762,18 @@
   <dgm:styleLbl name="lnNode1">
     <dgm:scene3d>
       <a:camera prst="orthographicFront"/>
-      <a:lightRig rig="threePt" dir="t">
-        <a:rot lat="0" lon="0" rev="7500000"/>
-      </a:lightRig>
+      <a:lightRig rig="threePt" dir="t"/>
     </dgm:scene3d>
-    <dgm:sp3d prstMaterial="plastic">
-      <a:bevelT w="127000" h="25400" prst="relaxedInset"/>
-    </dgm:sp3d>
+    <dgm:sp3d/>
     <dgm:txPr/>
     <dgm:style>
-      <a:lnRef idx="1">
+      <a:lnRef idx="2">
         <a:scrgbClr r="0" g="0" b="0"/>
       </a:lnRef>
-      <a:fillRef idx="3">
+      <a:fillRef idx="1">
         <a:scrgbClr r="0" g="0" b="0"/>
       </a:fillRef>
-      <a:effectRef idx="2">
+      <a:effectRef idx="0">
         <a:scrgbClr r="0" g="0" b="0"/>
       </a:effectRef>
       <a:fontRef idx="minor">
@@ -9077,22 +8784,18 @@
   <dgm:styleLbl name="vennNode1">
     <dgm:scene3d>
       <a:camera prst="orthographicFront"/>
-      <a:lightRig rig="threePt" dir="t">
-        <a:rot lat="0" lon="0" rev="7500000"/>
-      </a:lightRig>
+      <a:lightRig rig="threePt" dir="t"/>
     </dgm:scene3d>
-    <dgm:sp3d prstMaterial="plastic">
-      <a:bevelT w="127000" h="25400" prst="relaxedInset"/>
-    </dgm:sp3d>
+    <dgm:sp3d/>
     <dgm:txPr/>
     <dgm:style>
-      <a:lnRef idx="0">
+      <a:lnRef idx="2">
         <a:scrgbClr r="0" g="0" b="0"/>
       </a:lnRef>
-      <a:fillRef idx="3">
+      <a:fillRef idx="1">
         <a:scrgbClr r="0" g="0" b="0"/>
       </a:fillRef>
-      <a:effectRef idx="2">
+      <a:effectRef idx="0">
         <a:scrgbClr r="0" g="0" b="0"/>
       </a:effectRef>
       <a:fontRef idx="minor">
@@ -9100,25 +8803,21 @@
       </a:fontRef>
     </dgm:style>
   </dgm:styleLbl>
-  <dgm:styleLbl name="alingNode1">
+  <dgm:styleLbl name="alignNode1">
     <dgm:scene3d>
       <a:camera prst="orthographicFront"/>
-      <a:lightRig rig="threePt" dir="t">
-        <a:rot lat="0" lon="0" rev="7500000"/>
-      </a:lightRig>
+      <a:lightRig rig="threePt" dir="t"/>
     </dgm:scene3d>
-    <dgm:sp3d prstMaterial="plastic">
-      <a:bevelT w="127000" h="25400" prst="relaxedInset"/>
-    </dgm:sp3d>
+    <dgm:sp3d/>
     <dgm:txPr/>
     <dgm:style>
-      <a:lnRef idx="0">
+      <a:lnRef idx="2">
         <a:scrgbClr r="0" g="0" b="0"/>
       </a:lnRef>
-      <a:fillRef idx="3">
+      <a:fillRef idx="1">
         <a:scrgbClr r="0" g="0" b="0"/>
       </a:fillRef>
-      <a:effectRef idx="2">
+      <a:effectRef idx="0">
         <a:scrgbClr r="0" g="0" b="0"/>
       </a:effectRef>
       <a:fontRef idx="minor">
@@ -9129,22 +8828,18 @@
   <dgm:styleLbl name="node1">
     <dgm:scene3d>
       <a:camera prst="orthographicFront"/>
-      <a:lightRig rig="threePt" dir="t">
-        <a:rot lat="0" lon="0" rev="7500000"/>
-      </a:lightRig>
+      <a:lightRig rig="threePt" dir="t"/>
     </dgm:scene3d>
-    <dgm:sp3d prstMaterial="plastic">
-      <a:bevelT w="127000" h="25400" prst="relaxedInset"/>
-    </dgm:sp3d>
+    <dgm:sp3d/>
     <dgm:txPr/>
     <dgm:style>
-      <a:lnRef idx="0">
+      <a:lnRef idx="2">
         <a:scrgbClr r="0" g="0" b="0"/>
       </a:lnRef>
-      <a:fillRef idx="3">
+      <a:fillRef idx="1">
         <a:scrgbClr r="0" g="0" b="0"/>
       </a:fillRef>
-      <a:effectRef idx="2">
+      <a:effectRef idx="0">
         <a:scrgbClr r="0" g="0" b="0"/>
       </a:effectRef>
       <a:fontRef idx="minor">
@@ -9155,22 +8850,18 @@
   <dgm:styleLbl name="node2">
     <dgm:scene3d>
       <a:camera prst="orthographicFront"/>
-      <a:lightRig rig="threePt" dir="t">
-        <a:rot lat="0" lon="0" rev="7500000"/>
-      </a:lightRig>
+      <a:lightRig rig="threePt" dir="t"/>
     </dgm:scene3d>
-    <dgm:sp3d prstMaterial="plastic">
-      <a:bevelT w="127000" h="25400" prst="relaxedInset"/>
-    </dgm:sp3d>
+    <dgm:sp3d/>
     <dgm:txPr/>
     <dgm:style>
-      <a:lnRef idx="0">
+      <a:lnRef idx="2">
         <a:scrgbClr r="0" g="0" b="0"/>
       </a:lnRef>
-      <a:fillRef idx="3">
+      <a:fillRef idx="1">
         <a:scrgbClr r="0" g="0" b="0"/>
       </a:fillRef>
-      <a:effectRef idx="2">
+      <a:effectRef idx="0">
         <a:scrgbClr r="0" g="0" b="0"/>
       </a:effectRef>
       <a:fontRef idx="minor">
@@ -9181,22 +8872,18 @@
   <dgm:styleLbl name="node3">
     <dgm:scene3d>
       <a:camera prst="orthographicFront"/>
-      <a:lightRig rig="threePt" dir="t">
-        <a:rot lat="0" lon="0" rev="7500000"/>
-      </a:lightRig>
+      <a:lightRig rig="threePt" dir="t"/>
     </dgm:scene3d>
-    <dgm:sp3d prstMaterial="plastic">
-      <a:bevelT w="127000" h="25400" prst="relaxedInset"/>
-    </dgm:sp3d>
+    <dgm:sp3d/>
     <dgm:txPr/>
     <dgm:style>
-      <a:lnRef idx="0">
+      <a:lnRef idx="2">
         <a:scrgbClr r="0" g="0" b="0"/>
       </a:lnRef>
-      <a:fillRef idx="3">
+      <a:fillRef idx="1">
         <a:scrgbClr r="0" g="0" b="0"/>
       </a:fillRef>
-      <a:effectRef idx="2">
+      <a:effectRef idx="0">
         <a:scrgbClr r="0" g="0" b="0"/>
       </a:effectRef>
       <a:fontRef idx="minor">
@@ -9207,22 +8894,18 @@
   <dgm:styleLbl name="node4">
     <dgm:scene3d>
       <a:camera prst="orthographicFront"/>
-      <a:lightRig rig="threePt" dir="t">
-        <a:rot lat="0" lon="0" rev="7500000"/>
-      </a:lightRig>
+      <a:lightRig rig="threePt" dir="t"/>
     </dgm:scene3d>
-    <dgm:sp3d prstMaterial="plastic">
-      <a:bevelT w="127000" h="25400" prst="relaxedInset"/>
-    </dgm:sp3d>
+    <dgm:sp3d/>
     <dgm:txPr/>
     <dgm:style>
-      <a:lnRef idx="0">
+      <a:lnRef idx="2">
         <a:scrgbClr r="0" g="0" b="0"/>
       </a:lnRef>
-      <a:fillRef idx="3">
+      <a:fillRef idx="1">
         <a:scrgbClr r="0" g="0" b="0"/>
       </a:fillRef>
-      <a:effectRef idx="2">
+      <a:effectRef idx="0">
         <a:scrgbClr r="0" g="0" b="0"/>
       </a:effectRef>
       <a:fontRef idx="minor">
@@ -9233,19 +8916,12 @@
   <dgm:styleLbl name="fgImgPlace1">
     <dgm:scene3d>
       <a:camera prst="orthographicFront"/>
-      <a:lightRig rig="threePt" dir="t">
-        <a:rot lat="0" lon="0" rev="7500000"/>
-      </a:lightRig>
+      <a:lightRig rig="threePt" dir="t"/>
     </dgm:scene3d>
-    <dgm:sp3d z="152400" extrusionH="63500" prstMaterial="matte">
-      <a:bevelT w="50800" h="19050" prst="relaxedInset"/>
-      <a:contourClr>
-        <a:schemeClr val="bg1"/>
-      </a:contourClr>
-    </dgm:sp3d>
+    <dgm:sp3d/>
     <dgm:txPr/>
     <dgm:style>
-      <a:lnRef idx="0">
+      <a:lnRef idx="2">
         <a:scrgbClr r="0" g="0" b="0"/>
       </a:lnRef>
       <a:fillRef idx="1">
@@ -9260,18 +8936,12 @@
   <dgm:styleLbl name="alignImgPlace1">
     <dgm:scene3d>
       <a:camera prst="orthographicFront"/>
-      <a:lightRig rig="threePt" dir="t">
-        <a:rot lat="0" lon="0" rev="7500000"/>
-      </a:lightRig>
+      <a:lightRig rig="threePt" dir="t"/>
     </dgm:scene3d>
-    <dgm:sp3d z="254000" extrusionH="63500" contourW="12700" prstMaterial="matte">
-      <a:contourClr>
-        <a:schemeClr val="lt1"/>
-      </a:contourClr>
-    </dgm:sp3d>
+    <dgm:sp3d/>
     <dgm:txPr/>
     <dgm:style>
-      <a:lnRef idx="0">
+      <a:lnRef idx="2">
         <a:scrgbClr r="0" g="0" b="0"/>
       </a:lnRef>
       <a:fillRef idx="1">
@@ -9286,18 +8956,12 @@
   <dgm:styleLbl name="bgImgPlace1">
     <dgm:scene3d>
       <a:camera prst="orthographicFront"/>
-      <a:lightRig rig="threePt" dir="t">
-        <a:rot lat="0" lon="0" rev="7500000"/>
-      </a:lightRig>
+      <a:lightRig rig="threePt" dir="t"/>
     </dgm:scene3d>
-    <dgm:sp3d z="-152400" extrusionH="63500" contourW="12700" prstMaterial="matte">
-      <a:contourClr>
-        <a:schemeClr val="lt1"/>
-      </a:contourClr>
-    </dgm:sp3d>
+    <dgm:sp3d/>
     <dgm:txPr/>
     <dgm:style>
-      <a:lnRef idx="0">
+      <a:lnRef idx="2">
         <a:scrgbClr r="0" g="0" b="0"/>
       </a:lnRef>
       <a:fillRef idx="1">
@@ -9312,16 +8976,9 @@
   <dgm:styleLbl name="sibTrans2D1">
     <dgm:scene3d>
       <a:camera prst="orthographicFront"/>
-      <a:lightRig rig="threePt" dir="t">
-        <a:rot lat="0" lon="0" rev="7500000"/>
-      </a:lightRig>
+      <a:lightRig rig="threePt" dir="t"/>
     </dgm:scene3d>
-    <dgm:sp3d z="-70000" extrusionH="63500" prstMaterial="matte">
-      <a:bevelT w="25400" h="6350" prst="relaxedInset"/>
-      <a:contourClr>
-        <a:schemeClr val="bg1"/>
-      </a:contourClr>
-    </dgm:sp3d>
+    <dgm:sp3d/>
     <dgm:txPr/>
     <dgm:style>
       <a:lnRef idx="0">
@@ -9330,7 +8987,7 @@
       <a:fillRef idx="1">
         <a:scrgbClr r="0" g="0" b="0"/>
       </a:fillRef>
-      <a:effectRef idx="2">
+      <a:effectRef idx="0">
         <a:scrgbClr r="0" g="0" b="0"/>
       </a:effectRef>
       <a:fontRef idx="minor">
@@ -9341,16 +8998,9 @@
   <dgm:styleLbl name="fgSibTrans2D1">
     <dgm:scene3d>
       <a:camera prst="orthographicFront"/>
-      <a:lightRig rig="threePt" dir="t">
-        <a:rot lat="0" lon="0" rev="7500000"/>
-      </a:lightRig>
+      <a:lightRig rig="threePt" dir="t"/>
     </dgm:scene3d>
-    <dgm:sp3d z="152400" extrusionH="63500" prstMaterial="matte">
-      <a:bevelT w="25400" h="6350" prst="relaxedInset"/>
-      <a:contourClr>
-        <a:schemeClr val="bg1"/>
-      </a:contourClr>
-    </dgm:sp3d>
+    <dgm:sp3d/>
     <dgm:txPr/>
     <dgm:style>
       <a:lnRef idx="0">
@@ -9359,7 +9009,7 @@
       <a:fillRef idx="1">
         <a:scrgbClr r="0" g="0" b="0"/>
       </a:fillRef>
-      <a:effectRef idx="2">
+      <a:effectRef idx="0">
         <a:scrgbClr r="0" g="0" b="0"/>
       </a:effectRef>
       <a:fontRef idx="minor">
@@ -9370,16 +9020,9 @@
   <dgm:styleLbl name="bgSibTrans2D1">
     <dgm:scene3d>
       <a:camera prst="orthographicFront"/>
-      <a:lightRig rig="threePt" dir="t">
-        <a:rot lat="0" lon="0" rev="7500000"/>
-      </a:lightRig>
+      <a:lightRig rig="threePt" dir="t"/>
     </dgm:scene3d>
-    <dgm:sp3d z="-152400" extrusionH="63500" prstMaterial="matte">
-      <a:bevelT w="25400" h="6350" prst="relaxedInset"/>
-      <a:contourClr>
-        <a:schemeClr val="bg1"/>
-      </a:contourClr>
-    </dgm:sp3d>
+    <dgm:sp3d/>
     <dgm:txPr/>
     <dgm:style>
       <a:lnRef idx="0">
@@ -9388,7 +9031,7 @@
       <a:fillRef idx="1">
         <a:scrgbClr r="0" g="0" b="0"/>
       </a:fillRef>
-      <a:effectRef idx="2">
+      <a:effectRef idx="0">
         <a:scrgbClr r="0" g="0" b="0"/>
       </a:effectRef>
       <a:fontRef idx="minor">
@@ -9399,11 +9042,9 @@
   <dgm:styleLbl name="sibTrans1D1">
     <dgm:scene3d>
       <a:camera prst="orthographicFront"/>
-      <a:lightRig rig="threePt" dir="t">
-        <a:rot lat="0" lon="0" rev="7500000"/>
-      </a:lightRig>
+      <a:lightRig rig="threePt" dir="t"/>
     </dgm:scene3d>
-    <dgm:sp3d z="-40000" prstMaterial="matte"/>
+    <dgm:sp3d/>
     <dgm:txPr/>
     <dgm:style>
       <a:lnRef idx="1">
@@ -9421,11 +9062,9 @@
   <dgm:styleLbl name="callout">
     <dgm:scene3d>
       <a:camera prst="orthographicFront"/>
-      <a:lightRig rig="threePt" dir="t">
-        <a:rot lat="0" lon="0" rev="7500000"/>
-      </a:lightRig>
+      <a:lightRig rig="threePt" dir="t"/>
     </dgm:scene3d>
-    <dgm:sp3d z="127000" prstMaterial="matte"/>
+    <dgm:sp3d/>
     <dgm:txPr/>
     <dgm:style>
       <a:lnRef idx="2">
@@ -9443,22 +9082,18 @@
   <dgm:styleLbl name="asst0">
     <dgm:scene3d>
       <a:camera prst="orthographicFront"/>
-      <a:lightRig rig="threePt" dir="t">
-        <a:rot lat="0" lon="0" rev="7500000"/>
-      </a:lightRig>
+      <a:lightRig rig="threePt" dir="t"/>
     </dgm:scene3d>
-    <dgm:sp3d prstMaterial="plastic">
-      <a:bevelT w="127000" h="25400" prst="relaxedInset"/>
-    </dgm:sp3d>
+    <dgm:sp3d/>
     <dgm:txPr/>
     <dgm:style>
-      <a:lnRef idx="0">
+      <a:lnRef idx="2">
         <a:scrgbClr r="0" g="0" b="0"/>
       </a:lnRef>
-      <a:fillRef idx="3">
+      <a:fillRef idx="1">
         <a:scrgbClr r="0" g="0" b="0"/>
       </a:fillRef>
-      <a:effectRef idx="2">
+      <a:effectRef idx="0">
         <a:scrgbClr r="0" g="0" b="0"/>
       </a:effectRef>
       <a:fontRef idx="minor">
@@ -9469,22 +9104,18 @@
   <dgm:styleLbl name="asst1">
     <dgm:scene3d>
       <a:camera prst="orthographicFront"/>
-      <a:lightRig rig="threePt" dir="t">
-        <a:rot lat="0" lon="0" rev="7500000"/>
-      </a:lightRig>
+      <a:lightRig rig="threePt" dir="t"/>
     </dgm:scene3d>
-    <dgm:sp3d prstMaterial="plastic">
-      <a:bevelT w="127000" h="25400" prst="relaxedInset"/>
-    </dgm:sp3d>
+    <dgm:sp3d/>
     <dgm:txPr/>
     <dgm:style>
-      <a:lnRef idx="0">
+      <a:lnRef idx="2">
         <a:scrgbClr r="0" g="0" b="0"/>
       </a:lnRef>
-      <a:fillRef idx="3">
+      <a:fillRef idx="1">
         <a:scrgbClr r="0" g="0" b="0"/>
       </a:fillRef>
-      <a:effectRef idx="2">
+      <a:effectRef idx="0">
         <a:scrgbClr r="0" g="0" b="0"/>
       </a:effectRef>
       <a:fontRef idx="minor">
@@ -9495,22 +9126,18 @@
   <dgm:styleLbl name="asst2">
     <dgm:scene3d>
       <a:camera prst="orthographicFront"/>
-      <a:lightRig rig="threePt" dir="t">
-        <a:rot lat="0" lon="0" rev="7500000"/>
-      </a:lightRig>
+      <a:lightRig rig="threePt" dir="t"/>
     </dgm:scene3d>
-    <dgm:sp3d prstMaterial="plastic">
-      <a:bevelT w="127000" h="25400" prst="relaxedInset"/>
-    </dgm:sp3d>
+    <dgm:sp3d/>
     <dgm:txPr/>
     <dgm:style>
-      <a:lnRef idx="0">
+      <a:lnRef idx="2">
         <a:scrgbClr r="0" g="0" b="0"/>
       </a:lnRef>
-      <a:fillRef idx="3">
+      <a:fillRef idx="1">
         <a:scrgbClr r="0" g="0" b="0"/>
       </a:fillRef>
-      <a:effectRef idx="2">
+      <a:effectRef idx="0">
         <a:scrgbClr r="0" g="0" b="0"/>
       </a:effectRef>
       <a:fontRef idx="minor">
@@ -9521,22 +9148,40 @@
   <dgm:styleLbl name="asst3">
     <dgm:scene3d>
       <a:camera prst="orthographicFront"/>
-      <a:lightRig rig="threePt" dir="t">
-        <a:rot lat="0" lon="0" rev="7500000"/>
-      </a:lightRig>
+      <a:lightRig rig="threePt" dir="t"/>
     </dgm:scene3d>
-    <dgm:sp3d prstMaterial="plastic">
-      <a:bevelT w="127000" h="25400" prst="relaxedInset"/>
-    </dgm:sp3d>
+    <dgm:sp3d/>
     <dgm:txPr/>
     <dgm:style>
-      <a:lnRef idx="0">
+      <a:lnRef idx="2">
         <a:scrgbClr r="0" g="0" b="0"/>
       </a:lnRef>
-      <a:fillRef idx="3">
+      <a:fillRef idx="1">
         <a:scrgbClr r="0" g="0" b="0"/>
       </a:fillRef>
-      <a:effectRef idx="2">
+      <a:effectRef idx="0">
+        <a:scrgbClr r="0" g="0" b="0"/>
+      </a:effectRef>
+      <a:fontRef idx="minor">
+        <a:schemeClr val="lt1"/>
+      </a:fontRef>
+    </dgm:style>
+  </dgm:styleLbl>
+  <dgm:styleLbl name="asst4">
+    <dgm:scene3d>
+      <a:camera prst="orthographicFront"/>
+      <a:lightRig rig="threePt" dir="t"/>
+    </dgm:scene3d>
+    <dgm:sp3d/>
+    <dgm:txPr/>
+    <dgm:style>
+      <a:lnRef idx="2">
+        <a:scrgbClr r="0" g="0" b="0"/>
+      </a:lnRef>
+      <a:fillRef idx="1">
+        <a:scrgbClr r="0" g="0" b="0"/>
+      </a:fillRef>
+      <a:effectRef idx="0">
         <a:scrgbClr r="0" g="0" b="0"/>
       </a:effectRef>
       <a:fontRef idx="minor">
@@ -9547,25 +9192,18 @@
   <dgm:styleLbl name="parChTrans2D1">
     <dgm:scene3d>
       <a:camera prst="orthographicFront"/>
-      <a:lightRig rig="threePt" dir="t">
-        <a:rot lat="0" lon="0" rev="7500000"/>
-      </a:lightRig>
+      <a:lightRig rig="threePt" dir="t"/>
     </dgm:scene3d>
-    <dgm:sp3d extrusionH="63500" prstMaterial="matte">
-      <a:bevelT w="50800" h="19050" prst="relaxedInset"/>
-      <a:contourClr>
-        <a:schemeClr val="bg1"/>
-      </a:contourClr>
-    </dgm:sp3d>
+    <dgm:sp3d/>
     <dgm:txPr/>
     <dgm:style>
-      <a:lnRef idx="0">
+      <a:lnRef idx="2">
         <a:scrgbClr r="0" g="0" b="0"/>
       </a:lnRef>
       <a:fillRef idx="1">
         <a:scrgbClr r="0" g="0" b="0"/>
       </a:fillRef>
-      <a:effectRef idx="2">
+      <a:effectRef idx="0">
         <a:scrgbClr r="0" g="0" b="0"/>
       </a:effectRef>
       <a:fontRef idx="minor">
@@ -9576,19 +9214,12 @@
   <dgm:styleLbl name="parChTrans2D2">
     <dgm:scene3d>
       <a:camera prst="orthographicFront"/>
-      <a:lightRig rig="threePt" dir="t">
-        <a:rot lat="0" lon="0" rev="7500000"/>
-      </a:lightRig>
+      <a:lightRig rig="threePt" dir="t"/>
     </dgm:scene3d>
-    <dgm:sp3d extrusionH="63500" prstMaterial="matte">
-      <a:bevelT w="50800" h="19050" prst="relaxedInset"/>
-      <a:contourClr>
-        <a:schemeClr val="bg1"/>
-      </a:contourClr>
-    </dgm:sp3d>
+    <dgm:sp3d/>
     <dgm:txPr/>
     <dgm:style>
-      <a:lnRef idx="0">
+      <a:lnRef idx="2">
         <a:scrgbClr r="0" g="0" b="0"/>
       </a:lnRef>
       <a:fillRef idx="1">
@@ -9605,22 +9236,18 @@
   <dgm:styleLbl name="parChTrans2D3">
     <dgm:scene3d>
       <a:camera prst="orthographicFront"/>
-      <a:lightRig rig="threePt" dir="t">
-        <a:rot lat="0" lon="0" rev="7500000"/>
-      </a:lightRig>
+      <a:lightRig rig="threePt" dir="t"/>
     </dgm:scene3d>
-    <dgm:sp3d z="60000" prstMaterial="flat">
-      <a:bevelT w="120900" h="88900"/>
-    </dgm:sp3d>
+    <dgm:sp3d/>
     <dgm:txPr/>
     <dgm:style>
-      <a:lnRef idx="0">
+      <a:lnRef idx="2">
         <a:scrgbClr r="0" g="0" b="0"/>
       </a:lnRef>
-      <a:fillRef idx="3">
+      <a:fillRef idx="1">
         <a:scrgbClr r="0" g="0" b="0"/>
       </a:fillRef>
-      <a:effectRef idx="1">
+      <a:effectRef idx="0">
         <a:scrgbClr r="0" g="0" b="0"/>
       </a:effectRef>
       <a:fontRef idx="minor">
@@ -9631,22 +9258,18 @@
   <dgm:styleLbl name="parChTrans2D4">
     <dgm:scene3d>
       <a:camera prst="orthographicFront"/>
-      <a:lightRig rig="threePt" dir="t">
-        <a:rot lat="0" lon="0" rev="7500000"/>
-      </a:lightRig>
+      <a:lightRig rig="threePt" dir="t"/>
     </dgm:scene3d>
-    <dgm:sp3d z="60000" prstMaterial="flat">
-      <a:bevelT w="120900" h="88900"/>
-    </dgm:sp3d>
+    <dgm:sp3d/>
     <dgm:txPr/>
     <dgm:style>
-      <a:lnRef idx="0">
+      <a:lnRef idx="2">
         <a:scrgbClr r="0" g="0" b="0"/>
       </a:lnRef>
-      <a:fillRef idx="3">
+      <a:fillRef idx="1">
         <a:scrgbClr r="0" g="0" b="0"/>
       </a:fillRef>
-      <a:effectRef idx="1">
+      <a:effectRef idx="0">
         <a:scrgbClr r="0" g="0" b="0"/>
       </a:effectRef>
       <a:fontRef idx="minor">
@@ -9657,11 +9280,9 @@
   <dgm:styleLbl name="parChTrans1D1">
     <dgm:scene3d>
       <a:camera prst="orthographicFront"/>
-      <a:lightRig rig="threePt" dir="t">
-        <a:rot lat="0" lon="0" rev="7500000"/>
-      </a:lightRig>
+      <a:lightRig rig="threePt" dir="t"/>
     </dgm:scene3d>
-    <dgm:sp3d z="-40000" prstMaterial="matte"/>
+    <dgm:sp3d/>
     <dgm:txPr/>
     <dgm:style>
       <a:lnRef idx="2">
@@ -9679,11 +9300,9 @@
   <dgm:styleLbl name="parChTrans1D2">
     <dgm:scene3d>
       <a:camera prst="orthographicFront"/>
-      <a:lightRig rig="threePt" dir="t">
-        <a:rot lat="0" lon="0" rev="7500000"/>
-      </a:lightRig>
+      <a:lightRig rig="threePt" dir="t"/>
     </dgm:scene3d>
-    <dgm:sp3d z="-40000" prstMaterial="matte"/>
+    <dgm:sp3d/>
     <dgm:txPr/>
     <dgm:style>
       <a:lnRef idx="2">
@@ -9701,11 +9320,9 @@
   <dgm:styleLbl name="parChTrans1D3">
     <dgm:scene3d>
       <a:camera prst="orthographicFront"/>
-      <a:lightRig rig="threePt" dir="t">
-        <a:rot lat="0" lon="0" rev="7500000"/>
-      </a:lightRig>
+      <a:lightRig rig="threePt" dir="t"/>
     </dgm:scene3d>
-    <dgm:sp3d z="-40000" prstMaterial="matte"/>
+    <dgm:sp3d/>
     <dgm:txPr/>
     <dgm:style>
       <a:lnRef idx="2">
@@ -9723,11 +9340,9 @@
   <dgm:styleLbl name="parChTrans1D4">
     <dgm:scene3d>
       <a:camera prst="orthographicFront"/>
-      <a:lightRig rig="threePt" dir="t">
-        <a:rot lat="0" lon="0" rev="7500000"/>
-      </a:lightRig>
+      <a:lightRig rig="threePt" dir="t"/>
     </dgm:scene3d>
-    <dgm:sp3d z="-40000" prstMaterial="matte"/>
+    <dgm:sp3d/>
     <dgm:txPr/>
     <dgm:style>
       <a:lnRef idx="2">
@@ -9745,25 +9360,18 @@
   <dgm:styleLbl name="fgAcc1">
     <dgm:scene3d>
       <a:camera prst="orthographicFront"/>
-      <a:lightRig rig="threePt" dir="t">
-        <a:rot lat="0" lon="0" rev="7500000"/>
-      </a:lightRig>
+      <a:lightRig rig="threePt" dir="t"/>
     </dgm:scene3d>
-    <dgm:sp3d z="152400" extrusionH="63500" prstMaterial="dkEdge">
-      <a:bevelT w="135400" h="16350" prst="relaxedInset"/>
-      <a:contourClr>
-        <a:schemeClr val="bg1"/>
-      </a:contourClr>
-    </dgm:sp3d>
+    <dgm:sp3d/>
     <dgm:txPr/>
     <dgm:style>
-      <a:lnRef idx="1">
+      <a:lnRef idx="2">
         <a:scrgbClr r="0" g="0" b="0"/>
       </a:lnRef>
       <a:fillRef idx="1">
         <a:scrgbClr r="0" g="0" b="0"/>
       </a:fillRef>
-      <a:effectRef idx="2">
+      <a:effectRef idx="0">
         <a:scrgbClr r="0" g="0" b="0"/>
       </a:effectRef>
       <a:fontRef idx="minor"/>
@@ -9772,25 +9380,18 @@
   <dgm:styleLbl name="conFgAcc1">
     <dgm:scene3d>
       <a:camera prst="orthographicFront"/>
-      <a:lightRig rig="threePt" dir="t">
-        <a:rot lat="0" lon="0" rev="7500000"/>
-      </a:lightRig>
+      <a:lightRig rig="threePt" dir="t"/>
     </dgm:scene3d>
-    <dgm:sp3d z="152400" extrusionH="63500" prstMaterial="dkEdge">
-      <a:bevelT w="135400" h="16350" prst="relaxedInset"/>
-      <a:contourClr>
-        <a:schemeClr val="bg1"/>
-      </a:contourClr>
-    </dgm:sp3d>
+    <dgm:sp3d/>
     <dgm:txPr/>
     <dgm:style>
-      <a:lnRef idx="1">
+      <a:lnRef idx="2">
         <a:scrgbClr r="0" g="0" b="0"/>
       </a:lnRef>
       <a:fillRef idx="1">
         <a:scrgbClr r="0" g="0" b="0"/>
       </a:fillRef>
-      <a:effectRef idx="2">
+      <a:effectRef idx="0">
         <a:scrgbClr r="0" g="0" b="0"/>
       </a:effectRef>
       <a:fontRef idx="minor"/>
@@ -9799,25 +9400,18 @@
   <dgm:styleLbl name="alignAcc1">
     <dgm:scene3d>
       <a:camera prst="orthographicFront"/>
-      <a:lightRig rig="threePt" dir="t">
-        <a:rot lat="0" lon="0" rev="7500000"/>
-      </a:lightRig>
+      <a:lightRig rig="threePt" dir="t"/>
     </dgm:scene3d>
-    <dgm:sp3d extrusionH="190500" prstMaterial="dkEdge">
-      <a:bevelT w="135400" h="16350" prst="relaxedInset"/>
-      <a:contourClr>
-        <a:schemeClr val="bg1"/>
-      </a:contourClr>
-    </dgm:sp3d>
+    <dgm:sp3d/>
     <dgm:txPr/>
     <dgm:style>
-      <a:lnRef idx="1">
+      <a:lnRef idx="2">
         <a:scrgbClr r="0" g="0" b="0"/>
       </a:lnRef>
       <a:fillRef idx="1">
         <a:scrgbClr r="0" g="0" b="0"/>
       </a:fillRef>
-      <a:effectRef idx="2">
+      <a:effectRef idx="0">
         <a:scrgbClr r="0" g="0" b="0"/>
       </a:effectRef>
       <a:fontRef idx="minor"/>
@@ -9826,13 +9420,9 @@
   <dgm:styleLbl name="trAlignAcc1">
     <dgm:scene3d>
       <a:camera prst="orthographicFront"/>
-      <a:lightRig rig="threePt" dir="t">
-        <a:rot lat="0" lon="0" rev="7500000"/>
-      </a:lightRig>
+      <a:lightRig rig="threePt" dir="t"/>
     </dgm:scene3d>
-    <dgm:sp3d prstMaterial="plastic">
-      <a:bevelT w="127000" h="35400"/>
-    </dgm:sp3d>
+    <dgm:sp3d/>
     <dgm:txPr/>
     <dgm:style>
       <a:lnRef idx="1">
@@ -9841,30 +9431,21 @@
       <a:fillRef idx="1">
         <a:scrgbClr r="0" g="0" b="0"/>
       </a:fillRef>
-      <a:effectRef idx="2">
+      <a:effectRef idx="0">
         <a:scrgbClr r="0" g="0" b="0"/>
       </a:effectRef>
-      <a:fontRef idx="minor">
-        <a:schemeClr val="lt1"/>
-      </a:fontRef>
+      <a:fontRef idx="minor"/>
     </dgm:style>
   </dgm:styleLbl>
   <dgm:styleLbl name="bgAcc1">
     <dgm:scene3d>
       <a:camera prst="orthographicFront"/>
-      <a:lightRig rig="threePt" dir="t">
-        <a:rot lat="0" lon="0" rev="7500000"/>
-      </a:lightRig>
+      <a:lightRig rig="threePt" dir="t"/>
     </dgm:scene3d>
-    <dgm:sp3d z="-152400" extrusionH="63500" prstMaterial="dkEdge">
-      <a:bevelT w="124450" h="16350" prst="relaxedInset"/>
-      <a:contourClr>
-        <a:schemeClr val="bg1"/>
-      </a:contourClr>
-    </dgm:sp3d>
+    <dgm:sp3d/>
     <dgm:txPr/>
     <dgm:style>
-      <a:lnRef idx="1">
+      <a:lnRef idx="2">
         <a:scrgbClr r="0" g="0" b="0"/>
       </a:lnRef>
       <a:fillRef idx="1">
@@ -9879,25 +9460,18 @@
   <dgm:styleLbl name="solidFgAcc1">
     <dgm:scene3d>
       <a:camera prst="orthographicFront"/>
-      <a:lightRig rig="threePt" dir="t">
-        <a:rot lat="0" lon="0" rev="7500000"/>
-      </a:lightRig>
+      <a:lightRig rig="threePt" dir="t"/>
     </dgm:scene3d>
-    <dgm:sp3d z="152400" extrusionH="63500" prstMaterial="dkEdge">
-      <a:bevelT w="120800" h="19050" prst="relaxedInset"/>
-      <a:contourClr>
-        <a:schemeClr val="bg1"/>
-      </a:contourClr>
-    </dgm:sp3d>
+    <dgm:sp3d/>
     <dgm:txPr/>
     <dgm:style>
-      <a:lnRef idx="1">
+      <a:lnRef idx="2">
         <a:scrgbClr r="0" g="0" b="0"/>
       </a:lnRef>
       <a:fillRef idx="1">
         <a:scrgbClr r="0" g="0" b="0"/>
       </a:fillRef>
-      <a:effectRef idx="2">
+      <a:effectRef idx="0">
         <a:scrgbClr r="0" g="0" b="0"/>
       </a:effectRef>
       <a:fontRef idx="minor"/>
@@ -9906,25 +9480,18 @@
   <dgm:styleLbl name="solidAlignAcc1">
     <dgm:scene3d>
       <a:camera prst="orthographicFront"/>
-      <a:lightRig rig="threePt" dir="t">
-        <a:rot lat="0" lon="0" rev="7500000"/>
-      </a:lightRig>
+      <a:lightRig rig="threePt" dir="t"/>
     </dgm:scene3d>
-    <dgm:sp3d extrusionH="190500" prstMaterial="dkEdge">
-      <a:bevelT w="120650" h="38100" prst="relaxedInset"/>
-      <a:contourClr>
-        <a:schemeClr val="bg1"/>
-      </a:contourClr>
-    </dgm:sp3d>
+    <dgm:sp3d/>
     <dgm:txPr/>
     <dgm:style>
-      <a:lnRef idx="1">
+      <a:lnRef idx="2">
         <a:scrgbClr r="0" g="0" b="0"/>
       </a:lnRef>
       <a:fillRef idx="1">
         <a:scrgbClr r="0" g="0" b="0"/>
       </a:fillRef>
-      <a:effectRef idx="2">
+      <a:effectRef idx="0">
         <a:scrgbClr r="0" g="0" b="0"/>
       </a:effectRef>
       <a:fontRef idx="minor"/>
@@ -9933,19 +9500,12 @@
   <dgm:styleLbl name="solidBgAcc1">
     <dgm:scene3d>
       <a:camera prst="orthographicFront"/>
-      <a:lightRig rig="threePt" dir="t">
-        <a:rot lat="0" lon="0" rev="7500000"/>
-      </a:lightRig>
+      <a:lightRig rig="threePt" dir="t"/>
     </dgm:scene3d>
-    <dgm:sp3d z="-152400" extrusionH="63500" prstMaterial="dkEdge">
-      <a:bevelT w="144450" h="36350" prst="relaxedInset"/>
-      <a:contourClr>
-        <a:schemeClr val="bg1"/>
-      </a:contourClr>
-    </dgm:sp3d>
+    <dgm:sp3d/>
     <dgm:txPr/>
     <dgm:style>
-      <a:lnRef idx="1">
+      <a:lnRef idx="2">
         <a:scrgbClr r="0" g="0" b="0"/>
       </a:lnRef>
       <a:fillRef idx="1">
@@ -9960,19 +9520,12 @@
   <dgm:styleLbl name="fgAccFollowNode1">
     <dgm:scene3d>
       <a:camera prst="orthographicFront"/>
-      <a:lightRig rig="threePt" dir="t">
-        <a:rot lat="0" lon="0" rev="7500000"/>
-      </a:lightRig>
+      <a:lightRig rig="threePt" dir="t"/>
     </dgm:scene3d>
-    <dgm:sp3d z="152400" extrusionH="63500" prstMaterial="dkEdge">
-      <a:bevelT w="125400" h="36350" prst="relaxedInset"/>
-      <a:contourClr>
-        <a:schemeClr val="bg1"/>
-      </a:contourClr>
-    </dgm:sp3d>
+    <dgm:sp3d/>
     <dgm:txPr/>
     <dgm:style>
-      <a:lnRef idx="1">
+      <a:lnRef idx="2">
         <a:scrgbClr r="0" g="0" b="0"/>
       </a:lnRef>
       <a:fillRef idx="1">
@@ -9987,26 +9540,18 @@
   <dgm:styleLbl name="alignAccFollowNode1">
     <dgm:scene3d>
       <a:camera prst="orthographicFront"/>
-      <a:lightRig rig="threePt" dir="t">
-        <a:rot lat="0" lon="0" rev="7500000"/>
-      </a:lightRig>
+      <a:lightRig rig="threePt" dir="t"/>
     </dgm:scene3d>
-    <dgm:sp3d extrusionH="190500" prstMaterial="dkEdge">
-      <a:bevelT w="120650" h="38100" prst="relaxedInset"/>
-      <a:bevelB w="120650" h="57150" prst="relaxedInset"/>
-      <a:contourClr>
-        <a:schemeClr val="bg1"/>
-      </a:contourClr>
-    </dgm:sp3d>
+    <dgm:sp3d/>
     <dgm:txPr/>
     <dgm:style>
-      <a:lnRef idx="1">
+      <a:lnRef idx="2">
         <a:scrgbClr r="0" g="0" b="0"/>
       </a:lnRef>
       <a:fillRef idx="1">
         <a:scrgbClr r="0" g="0" b="0"/>
       </a:fillRef>
-      <a:effectRef idx="2">
+      <a:effectRef idx="0">
         <a:scrgbClr r="0" g="0" b="0"/>
       </a:effectRef>
       <a:fontRef idx="minor"/>
@@ -10015,25 +9560,18 @@
   <dgm:styleLbl name="bgAccFollowNode1">
     <dgm:scene3d>
       <a:camera prst="orthographicFront"/>
-      <a:lightRig rig="threePt" dir="t">
-        <a:rot lat="0" lon="0" rev="7500000"/>
-      </a:lightRig>
+      <a:lightRig rig="threePt" dir="t"/>
     </dgm:scene3d>
-    <dgm:sp3d z="-152400" extrusionH="63500" prstMaterial="dkEdge">
-      <a:bevelT w="144450" h="36350" prst="relaxedInset"/>
-      <a:contourClr>
-        <a:schemeClr val="bg1"/>
-      </a:contourClr>
-    </dgm:sp3d>
+    <dgm:sp3d/>
     <dgm:txPr/>
     <dgm:style>
-      <a:lnRef idx="1">
+      <a:lnRef idx="2">
         <a:scrgbClr r="0" g="0" b="0"/>
       </a:lnRef>
       <a:fillRef idx="1">
         <a:scrgbClr r="0" g="0" b="0"/>
       </a:fillRef>
-      <a:effectRef idx="2">
+      <a:effectRef idx="0">
         <a:scrgbClr r="0" g="0" b="0"/>
       </a:effectRef>
       <a:fontRef idx="minor"/>
@@ -10042,25 +9580,18 @@
   <dgm:styleLbl name="fgAcc0">
     <dgm:scene3d>
       <a:camera prst="orthographicFront"/>
-      <a:lightRig rig="threePt" dir="t">
-        <a:rot lat="0" lon="0" rev="7500000"/>
-      </a:lightRig>
+      <a:lightRig rig="threePt" dir="t"/>
     </dgm:scene3d>
-    <dgm:sp3d z="152400" extrusionH="63500" prstMaterial="dkEdge">
-      <a:bevelT w="125400" h="36350" prst="relaxedInset"/>
-      <a:contourClr>
-        <a:schemeClr val="bg1"/>
-      </a:contourClr>
-    </dgm:sp3d>
+    <dgm:sp3d/>
     <dgm:txPr/>
     <dgm:style>
-      <a:lnRef idx="1">
+      <a:lnRef idx="2">
         <a:scrgbClr r="0" g="0" b="0"/>
       </a:lnRef>
       <a:fillRef idx="1">
         <a:scrgbClr r="0" g="0" b="0"/>
       </a:fillRef>
-      <a:effectRef idx="2">
+      <a:effectRef idx="0">
         <a:scrgbClr r="0" g="0" b="0"/>
       </a:effectRef>
       <a:fontRef idx="minor"/>
@@ -10069,25 +9600,18 @@
   <dgm:styleLbl name="fgAcc2">
     <dgm:scene3d>
       <a:camera prst="orthographicFront"/>
-      <a:lightRig rig="threePt" dir="t">
-        <a:rot lat="0" lon="0" rev="7500000"/>
-      </a:lightRig>
+      <a:lightRig rig="threePt" dir="t"/>
     </dgm:scene3d>
-    <dgm:sp3d z="152400" extrusionH="63500" prstMaterial="dkEdge">
-      <a:bevelT w="125400" h="36350" prst="relaxedInset"/>
-      <a:contourClr>
-        <a:schemeClr val="bg1"/>
-      </a:contourClr>
-    </dgm:sp3d>
+    <dgm:sp3d/>
     <dgm:txPr/>
     <dgm:style>
-      <a:lnRef idx="1">
+      <a:lnRef idx="2">
         <a:scrgbClr r="0" g="0" b="0"/>
       </a:lnRef>
       <a:fillRef idx="1">
         <a:scrgbClr r="0" g="0" b="0"/>
       </a:fillRef>
-      <a:effectRef idx="2">
+      <a:effectRef idx="0">
         <a:scrgbClr r="0" g="0" b="0"/>
       </a:effectRef>
       <a:fontRef idx="minor"/>
@@ -10096,25 +9620,18 @@
   <dgm:styleLbl name="fgAcc3">
     <dgm:scene3d>
       <a:camera prst="orthographicFront"/>
-      <a:lightRig rig="threePt" dir="t">
-        <a:rot lat="0" lon="0" rev="7500000"/>
-      </a:lightRig>
+      <a:lightRig rig="threePt" dir="t"/>
     </dgm:scene3d>
-    <dgm:sp3d z="152400" extrusionH="63500" prstMaterial="dkEdge">
-      <a:bevelT w="125400" h="36350" prst="relaxedInset"/>
-      <a:contourClr>
-        <a:schemeClr val="bg1"/>
-      </a:contourClr>
-    </dgm:sp3d>
+    <dgm:sp3d/>
     <dgm:txPr/>
     <dgm:style>
-      <a:lnRef idx="1">
+      <a:lnRef idx="2">
         <a:scrgbClr r="0" g="0" b="0"/>
       </a:lnRef>
       <a:fillRef idx="1">
         <a:scrgbClr r="0" g="0" b="0"/>
       </a:fillRef>
-      <a:effectRef idx="2">
+      <a:effectRef idx="0">
         <a:scrgbClr r="0" g="0" b="0"/>
       </a:effectRef>
       <a:fontRef idx="minor"/>
@@ -10123,25 +9640,18 @@
   <dgm:styleLbl name="fgAcc4">
     <dgm:scene3d>
       <a:camera prst="orthographicFront"/>
-      <a:lightRig rig="threePt" dir="t">
-        <a:rot lat="0" lon="0" rev="7500000"/>
-      </a:lightRig>
+      <a:lightRig rig="threePt" dir="t"/>
     </dgm:scene3d>
-    <dgm:sp3d z="152400" extrusionH="63500" prstMaterial="dkEdge">
-      <a:bevelT w="125400" h="36350" prst="relaxedInset"/>
-      <a:contourClr>
-        <a:schemeClr val="bg1"/>
-      </a:contourClr>
-    </dgm:sp3d>
+    <dgm:sp3d/>
     <dgm:txPr/>
     <dgm:style>
-      <a:lnRef idx="1">
+      <a:lnRef idx="2">
         <a:scrgbClr r="0" g="0" b="0"/>
       </a:lnRef>
       <a:fillRef idx="1">
         <a:scrgbClr r="0" g="0" b="0"/>
       </a:fillRef>
-      <a:effectRef idx="2">
+      <a:effectRef idx="0">
         <a:scrgbClr r="0" g="0" b="0"/>
       </a:effectRef>
       <a:fontRef idx="minor"/>
@@ -10150,22 +9660,15 @@
   <dgm:styleLbl name="bgShp">
     <dgm:scene3d>
       <a:camera prst="orthographicFront"/>
-      <a:lightRig rig="threePt" dir="t">
-        <a:rot lat="0" lon="0" rev="7500000"/>
-      </a:lightRig>
+      <a:lightRig rig="threePt" dir="t"/>
     </dgm:scene3d>
-    <dgm:sp3d z="-152400" extrusionH="63500" prstMaterial="matte">
-      <a:bevelT w="144450" h="6350" prst="relaxedInset"/>
-      <a:contourClr>
-        <a:schemeClr val="bg1"/>
-      </a:contourClr>
-    </dgm:sp3d>
+    <dgm:sp3d/>
     <dgm:txPr/>
     <dgm:style>
       <a:lnRef idx="0">
         <a:scrgbClr r="0" g="0" b="0"/>
       </a:lnRef>
-      <a:fillRef idx="3">
+      <a:fillRef idx="1">
         <a:scrgbClr r="0" g="0" b="0"/>
       </a:fillRef>
       <a:effectRef idx="0">
@@ -10177,14 +9680,9 @@
   <dgm:styleLbl name="dkBgShp">
     <dgm:scene3d>
       <a:camera prst="orthographicFront"/>
-      <a:lightRig rig="threePt" dir="t">
-        <a:rot lat="0" lon="0" rev="7500000"/>
-      </a:lightRig>
+      <a:lightRig rig="threePt" dir="t"/>
     </dgm:scene3d>
-    <dgm:sp3d prstMaterial="plastic">
-      <a:bevelT w="127000" h="25400" prst="relaxedInset"/>
-      <a:bevelB w="88900" h="121750" prst="angle"/>
-    </dgm:sp3d>
+    <dgm:sp3d/>
     <dgm:txPr/>
     <dgm:style>
       <a:lnRef idx="0">
@@ -10193,12 +9691,10 @@
       <a:fillRef idx="1">
         <a:scrgbClr r="0" g="0" b="0"/>
       </a:fillRef>
-      <a:effectRef idx="2">
+      <a:effectRef idx="0">
         <a:scrgbClr r="0" g="0" b="0"/>
       </a:effectRef>
-      <a:fontRef idx="minor">
-        <a:schemeClr val="lt1"/>
-      </a:fontRef>
+      <a:fontRef idx="minor"/>
     </dgm:style>
   </dgm:styleLbl>
   <dgm:styleLbl name="trBgShp">
@@ -10206,7 +9702,7 @@
       <a:camera prst="orthographicFront"/>
       <a:lightRig rig="threePt" dir="t"/>
     </dgm:scene3d>
-    <dgm:sp3d z="-152400" prstMaterial="matte"/>
+    <dgm:sp3d/>
     <dgm:txPr/>
     <dgm:style>
       <a:lnRef idx="0">
@@ -10224,30 +9720,21 @@
   <dgm:styleLbl name="fgShp">
     <dgm:scene3d>
       <a:camera prst="orthographicFront"/>
-      <a:lightRig rig="threePt" dir="t">
-        <a:rot lat="0" lon="0" rev="7500000"/>
-      </a:lightRig>
+      <a:lightRig rig="threePt" dir="t"/>
     </dgm:scene3d>
-    <dgm:sp3d z="152400" extrusionH="63500" prstMaterial="matte">
-      <a:bevelT w="50800" h="19050" prst="relaxedInset"/>
-      <a:contourClr>
-        <a:schemeClr val="bg1"/>
-      </a:contourClr>
-    </dgm:sp3d>
+    <dgm:sp3d/>
     <dgm:txPr/>
     <dgm:style>
-      <a:lnRef idx="0">
+      <a:lnRef idx="2">
         <a:scrgbClr r="0" g="0" b="0"/>
       </a:lnRef>
       <a:fillRef idx="1">
         <a:scrgbClr r="0" g="0" b="0"/>
       </a:fillRef>
-      <a:effectRef idx="2">
+      <a:effectRef idx="0">
         <a:scrgbClr r="0" g="0" b="0"/>
       </a:effectRef>
-      <a:fontRef idx="minor">
-        <a:schemeClr val="lt1"/>
-      </a:fontRef>
+      <a:fontRef idx="minor"/>
     </dgm:style>
   </dgm:styleLbl>
   <dgm:styleLbl name="revTx">
@@ -10673,6 +10160,15 @@
 </file>
 
 <file path=customXml/item3.xml><?xml version="1.0" encoding="utf-8"?>
+<?mso-contentType ?>
+<FormTemplates xmlns="http://schemas.microsoft.com/sharepoint/v3/contenttype/forms">
+  <Display>DocumentLibraryForm</Display>
+  <Edit>AssetEditForm</Edit>
+  <New>DocumentLibraryForm</New>
+</FormTemplates>
+</file>
+
+<file path=customXml/item4.xml><?xml version="1.0" encoding="utf-8"?>
 <ct:contentTypeSchema xmlns:ct="http://schemas.microsoft.com/office/2006/metadata/contentType" xmlns:ma="http://schemas.microsoft.com/office/2006/metadata/properties/metaAttributes" ct:_="" ma:_="" ma:contentTypeName="TemplateFile" ma:contentTypeID="0x0101006EDDDB5EE6D98C44930B742096920B300400F5B6D36B3EF94B4E9A635CDF2A18F5B8" ma:contentTypeVersion="72" ma:contentTypeDescription="Create a new document." ma:contentTypeScope="" ma:versionID="a23e56308344d904b51738559c3d67c9">
   <xsd:schema xmlns:xsd="http://www.w3.org/2001/XMLSchema" xmlns:xs="http://www.w3.org/2001/XMLSchema" xmlns:p="http://schemas.microsoft.com/office/2006/metadata/properties" xmlns:ns2="4873beb7-5857-4685-be1f-d57550cc96cc" targetNamespace="http://schemas.microsoft.com/office/2006/metadata/properties" ma:root="true" ma:fieldsID="cd0908cc4600e77bf5da051303e00c8d" ns2:_="">
     <xsd:import namespace="4873beb7-5857-4685-be1f-d57550cc96cc"/>
@@ -11712,15 +11208,6 @@
 </ct:contentTypeSchema>
 </file>
 
-<file path=customXml/item4.xml><?xml version="1.0" encoding="utf-8"?>
-<?mso-contentType ?>
-<FormTemplates xmlns="http://schemas.microsoft.com/sharepoint/v3/contenttype/forms">
-  <Display>DocumentLibraryForm</Display>
-  <Edit>AssetEditForm</Edit>
-  <New>DocumentLibraryForm</New>
-</FormTemplates>
-</file>
-
 <file path=customXml/item5.xml><?xml version="1.0" encoding="utf-8"?>
 <b:Sources xmlns:b="http://schemas.openxmlformats.org/officeDocument/2006/bibliography" SelectedStyle="\APA.XSL" StyleName="APA">
   <b:Source>
@@ -11793,6 +11280,14 @@
 </file>
 
 <file path=customXml/itemProps3.xml><?xml version="1.0" encoding="utf-8"?>
+<ds:datastoreItem xmlns:ds="http://schemas.openxmlformats.org/officeDocument/2006/customXml" ds:itemID="{FF740C13-C6A2-43D3-86C5-4CBB969C2CB1}">
+  <ds:schemaRefs>
+    <ds:schemaRef ds:uri="http://schemas.microsoft.com/sharepoint/v3/contenttype/forms"/>
+  </ds:schemaRefs>
+</ds:datastoreItem>
+</file>
+
+<file path=customXml/itemProps4.xml><?xml version="1.0" encoding="utf-8"?>
 <ds:datastoreItem xmlns:ds="http://schemas.openxmlformats.org/officeDocument/2006/customXml" ds:itemID="{88FF2527-3592-4DBF-9FD9-FEA06E5BF9A7}">
   <ds:schemaRefs>
     <ds:schemaRef ds:uri="http://schemas.microsoft.com/office/2006/metadata/contentType"/>
@@ -11810,16 +11305,8 @@
 </ds:datastoreItem>
 </file>
 
-<file path=customXml/itemProps4.xml><?xml version="1.0" encoding="utf-8"?>
-<ds:datastoreItem xmlns:ds="http://schemas.openxmlformats.org/officeDocument/2006/customXml" ds:itemID="{FF740C13-C6A2-43D3-86C5-4CBB969C2CB1}">
-  <ds:schemaRefs>
-    <ds:schemaRef ds:uri="http://schemas.microsoft.com/sharepoint/v3/contenttype/forms"/>
-  </ds:schemaRefs>
-</ds:datastoreItem>
-</file>
-
 <file path=customXml/itemProps5.xml><?xml version="1.0" encoding="utf-8"?>
-<ds:datastoreItem xmlns:ds="http://schemas.openxmlformats.org/officeDocument/2006/customXml" ds:itemID="{97A669CD-7D63-4E17-B407-1129347B421F}">
+<ds:datastoreItem xmlns:ds="http://schemas.openxmlformats.org/officeDocument/2006/customXml" ds:itemID="{9D1B648A-D05E-4EE0-B778-1B9A5C9EDA73}">
   <ds:schemaRefs>
     <ds:schemaRef ds:uri="http://schemas.openxmlformats.org/officeDocument/2006/bibliography"/>
   </ds:schemaRefs>

</xml_diff>

<commit_message>
went to two companies
need to email goss to set up an appointment
</commit_message>
<xml_diff>
--- a/Business/Finance/Sponsorship/Sponsorship Packet.docx
+++ b/Business/Finance/Sponsorship/Sponsorship Packet.docx
@@ -643,6 +643,10 @@
                       </v:textbox>
                     </v:rect>
                     <v:rect id="Rectangle 34" o:spid="_x0000_s1029" style="position:absolute;width:2286;height:91440;visibility:visible;mso-wrap-style:square;v-text-anchor:middle" o:gfxdata="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" fillcolor="gray [1629]" stroked="f" strokeweight="1pt"/>
+                    <v:shapetype id="_x0000_t202" coordsize="21600,21600" o:spt="202" path="m,l,21600r21600,l21600,xe">
+                      <v:stroke joinstyle="miter"/>
+                      <v:path gradientshapeok="t" o:connecttype="rect"/>
+                    </v:shapetype>
                     <v:shape id="Text Box 35" o:spid="_x0000_s1030" type="#_x0000_t202" style="position:absolute;left:2285;top:76448;width:66294;height:10794;visibility:visible;mso-wrap-style:square;v-text-anchor:bottom" o:gfxdata="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" filled="f" stroked="f" strokeweight=".5pt">
                       <v:textbox inset="36pt,0,1in,0">
                         <w:txbxContent>
@@ -1935,8 +1939,6 @@
         </w:rPr>
         <w:t xml:space="preserve"> </w:t>
       </w:r>
-      <w:bookmarkStart w:id="1" w:name="_GoBack"/>
-      <w:bookmarkEnd w:id="1"/>
     </w:p>
     <w:p/>
     <w:sectPr>
@@ -2103,7 +2105,7 @@
             <w:bCs/>
             <w:noProof/>
           </w:rPr>
-          <w:t>3</w:t>
+          <w:t>1</w:t>
         </w:r>
         <w:r>
           <w:rPr>
@@ -10160,15 +10162,6 @@
 </file>
 
 <file path=customXml/item3.xml><?xml version="1.0" encoding="utf-8"?>
-<?mso-contentType ?>
-<FormTemplates xmlns="http://schemas.microsoft.com/sharepoint/v3/contenttype/forms">
-  <Display>DocumentLibraryForm</Display>
-  <Edit>AssetEditForm</Edit>
-  <New>DocumentLibraryForm</New>
-</FormTemplates>
-</file>
-
-<file path=customXml/item4.xml><?xml version="1.0" encoding="utf-8"?>
 <ct:contentTypeSchema xmlns:ct="http://schemas.microsoft.com/office/2006/metadata/contentType" xmlns:ma="http://schemas.microsoft.com/office/2006/metadata/properties/metaAttributes" ct:_="" ma:_="" ma:contentTypeName="TemplateFile" ma:contentTypeID="0x0101006EDDDB5EE6D98C44930B742096920B300400F5B6D36B3EF94B4E9A635CDF2A18F5B8" ma:contentTypeVersion="72" ma:contentTypeDescription="Create a new document." ma:contentTypeScope="" ma:versionID="a23e56308344d904b51738559c3d67c9">
   <xsd:schema xmlns:xsd="http://www.w3.org/2001/XMLSchema" xmlns:xs="http://www.w3.org/2001/XMLSchema" xmlns:p="http://schemas.microsoft.com/office/2006/metadata/properties" xmlns:ns2="4873beb7-5857-4685-be1f-d57550cc96cc" targetNamespace="http://schemas.microsoft.com/office/2006/metadata/properties" ma:root="true" ma:fieldsID="cd0908cc4600e77bf5da051303e00c8d" ns2:_="">
     <xsd:import namespace="4873beb7-5857-4685-be1f-d57550cc96cc"/>
@@ -11208,6 +11201,15 @@
 </ct:contentTypeSchema>
 </file>
 
+<file path=customXml/item4.xml><?xml version="1.0" encoding="utf-8"?>
+<?mso-contentType ?>
+<FormTemplates xmlns="http://schemas.microsoft.com/sharepoint/v3/contenttype/forms">
+  <Display>DocumentLibraryForm</Display>
+  <Edit>AssetEditForm</Edit>
+  <New>DocumentLibraryForm</New>
+</FormTemplates>
+</file>
+
 <file path=customXml/item5.xml><?xml version="1.0" encoding="utf-8"?>
 <b:Sources xmlns:b="http://schemas.openxmlformats.org/officeDocument/2006/bibliography" SelectedStyle="\APA.XSL" StyleName="APA">
   <b:Source>
@@ -11280,14 +11282,6 @@
 </file>
 
 <file path=customXml/itemProps3.xml><?xml version="1.0" encoding="utf-8"?>
-<ds:datastoreItem xmlns:ds="http://schemas.openxmlformats.org/officeDocument/2006/customXml" ds:itemID="{FF740C13-C6A2-43D3-86C5-4CBB969C2CB1}">
-  <ds:schemaRefs>
-    <ds:schemaRef ds:uri="http://schemas.microsoft.com/sharepoint/v3/contenttype/forms"/>
-  </ds:schemaRefs>
-</ds:datastoreItem>
-</file>
-
-<file path=customXml/itemProps4.xml><?xml version="1.0" encoding="utf-8"?>
 <ds:datastoreItem xmlns:ds="http://schemas.openxmlformats.org/officeDocument/2006/customXml" ds:itemID="{88FF2527-3592-4DBF-9FD9-FEA06E5BF9A7}">
   <ds:schemaRefs>
     <ds:schemaRef ds:uri="http://schemas.microsoft.com/office/2006/metadata/contentType"/>
@@ -11305,8 +11299,16 @@
 </ds:datastoreItem>
 </file>
 
+<file path=customXml/itemProps4.xml><?xml version="1.0" encoding="utf-8"?>
+<ds:datastoreItem xmlns:ds="http://schemas.openxmlformats.org/officeDocument/2006/customXml" ds:itemID="{FF740C13-C6A2-43D3-86C5-4CBB969C2CB1}">
+  <ds:schemaRefs>
+    <ds:schemaRef ds:uri="http://schemas.microsoft.com/sharepoint/v3/contenttype/forms"/>
+  </ds:schemaRefs>
+</ds:datastoreItem>
+</file>
+
 <file path=customXml/itemProps5.xml><?xml version="1.0" encoding="utf-8"?>
-<ds:datastoreItem xmlns:ds="http://schemas.openxmlformats.org/officeDocument/2006/customXml" ds:itemID="{9D1B648A-D05E-4EE0-B778-1B9A5C9EDA73}">
+<ds:datastoreItem xmlns:ds="http://schemas.openxmlformats.org/officeDocument/2006/customXml" ds:itemID="{D519CBEC-188D-4C79-8EAF-887C9647E82C}">
   <ds:schemaRefs>
     <ds:schemaRef ds:uri="http://schemas.openxmlformats.org/officeDocument/2006/bibliography"/>
   </ds:schemaRefs>

</xml_diff>